<commit_message>
Segunda Revision de la comisión de TAP
</commit_message>
<xml_diff>
--- a/Plan de Trabajo.docx
+++ b/Plan de Trabajo.docx
@@ -385,7 +385,25 @@
                 <w:sz w:val="20"/>
                 <w:szCs w:val="20"/>
               </w:rPr>
-              <w:t>Jairo Ortíz Rico</w:t>
+              <w:t xml:space="preserve">Jairo </w:t>
+            </w:r>
+            <w:proofErr w:type="spellStart"/>
+            <w:r>
+              <w:rPr>
+                <w:rFonts w:ascii="Arial" w:hAnsi="Arial" w:cs="Arial"/>
+                <w:sz w:val="20"/>
+                <w:szCs w:val="20"/>
+              </w:rPr>
+              <w:t>Ortíz</w:t>
+            </w:r>
+            <w:proofErr w:type="spellEnd"/>
+            <w:r>
+              <w:rPr>
+                <w:rFonts w:ascii="Arial" w:hAnsi="Arial" w:cs="Arial"/>
+                <w:sz w:val="20"/>
+                <w:szCs w:val="20"/>
+              </w:rPr>
+              <w:t xml:space="preserve"> Rico</w:t>
             </w:r>
           </w:p>
         </w:tc>
@@ -1018,66 +1036,8 @@
                 <w:szCs w:val="20"/>
                 <w:lang w:val="es-ES_tradnl"/>
               </w:rPr>
-              <w:t>Desarrollo de una aplicación móvil que permita consultar los detalles de lo</w:t>
-            </w:r>
-            <w:r>
-              <w:rPr>
-                <w:rFonts w:ascii="Arial" w:hAnsi="Arial" w:cs="Arial"/>
-                <w:sz w:val="20"/>
-                <w:szCs w:val="20"/>
-                <w:lang w:val="es-ES_tradnl"/>
-              </w:rPr>
-              <w:t>s artículos de un supermercado,</w:t>
-            </w:r>
-            <w:r>
-              <w:rPr>
-                <w:rFonts w:ascii="Arial" w:hAnsi="Arial" w:cs="Arial"/>
-                <w:sz w:val="20"/>
-                <w:szCs w:val="20"/>
-                <w:lang w:val="es-ES_tradnl"/>
-              </w:rPr>
-              <w:t xml:space="preserve"> crear listas y carritos de compra</w:t>
-            </w:r>
-            <w:r>
-              <w:rPr>
-                <w:rFonts w:ascii="Arial" w:hAnsi="Arial" w:cs="Arial"/>
-                <w:sz w:val="20"/>
-                <w:szCs w:val="20"/>
-                <w:lang w:val="es-ES_tradnl"/>
-              </w:rPr>
-              <w:t>, ubicación por geolocalización y usabilidad para invidente</w:t>
-            </w:r>
-            <w:r>
-              <w:rPr>
-                <w:rFonts w:ascii="Arial" w:hAnsi="Arial" w:cs="Arial"/>
-                <w:sz w:val="20"/>
-                <w:szCs w:val="20"/>
-                <w:lang w:val="es-ES_tradnl"/>
-              </w:rPr>
-              <w:t>, haciendo uso de Servicios Web.</w:t>
-            </w:r>
-            <w:r>
-              <w:rPr>
-                <w:rFonts w:ascii="Arial" w:hAnsi="Arial" w:cs="Arial"/>
-                <w:sz w:val="20"/>
-                <w:szCs w:val="20"/>
-                <w:lang w:val="es-ES_tradnl"/>
-              </w:rPr>
-              <w:t xml:space="preserve"> </w:t>
-            </w:r>
-            <w:bookmarkStart w:id="0" w:name="_GoBack"/>
-            <w:bookmarkEnd w:id="0"/>
-          </w:p>
-          <w:p>
-            <w:pPr>
-              <w:keepNext/>
-              <w:rPr>
-                <w:rFonts w:ascii="Arial" w:hAnsi="Arial" w:cs="Arial"/>
-                <w:sz w:val="20"/>
-                <w:szCs w:val="20"/>
-                <w:lang w:val="es-ES_tradnl"/>
-              </w:rPr>
-            </w:pPr>
+              <w:t>Aplicación móvil para la consulta de los artículos de supermercados mediante los códigos de barras y creación de listas de compras.</w:t>
+            </w:r>
           </w:p>
           <w:p>
             <w:pPr>
@@ -1226,7 +1186,25 @@
                 <w:szCs w:val="20"/>
                 <w:lang w:val="es-ES_tradnl"/>
               </w:rPr>
-              <w:t>, para esto se requieren de lectoras de barras ubicadas de la forma más óptima y  conectadas a la base de datos del supermercado para poder mostrar los datos que requiere el cliente, lo que obliga al cliente ir a dicha ubicación con el articulo para conocer el precio si este no lo trae marcado, habiendo el riesgo de que la maquina se encuentre indispuesta y obligue al cliente a buscar otra.</w:t>
+              <w:t>, para esto se requieren de lectoras de barras ubicadas de la forma más óptima y  conectadas a la base de datos del supe</w:t>
+            </w:r>
+            <w:r>
+              <w:rPr>
+                <w:rFonts w:ascii="Arial" w:hAnsi="Arial" w:cs="Arial"/>
+                <w:sz w:val="20"/>
+                <w:szCs w:val="20"/>
+                <w:lang w:val="es-ES_tradnl"/>
+              </w:rPr>
+              <w:t xml:space="preserve">rmercado para poder mostrar la información que requiere el cliente por lo que lo obliga a </w:t>
+            </w:r>
+            <w:r>
+              <w:rPr>
+                <w:rFonts w:ascii="Arial" w:hAnsi="Arial" w:cs="Arial"/>
+                <w:sz w:val="20"/>
+                <w:szCs w:val="20"/>
+                <w:lang w:val="es-ES_tradnl"/>
+              </w:rPr>
+              <w:t>ir a dicha ubicación con el articulo para conocer el precio si este no lo trae marcado, habiendo el riesgo de que la maquina se encuentre indispuesta y obligue al cliente a buscar otra.</w:t>
             </w:r>
           </w:p>
           <w:p>
@@ -1244,12 +1222,21 @@
             <w:pPr>
               <w:keepNext/>
               <w:rPr>
+                <w:rFonts w:ascii="Arial" w:eastAsia="Times New Roman" w:hAnsi="Arial" w:cs="Arial"/>
+                <w:color w:val="000000"/>
+                <w:sz w:val="20"/>
+                <w:szCs w:val="20"/>
+              </w:rPr>
+            </w:pPr>
+            <w:r>
+              <w:rPr>
                 <w:rFonts w:ascii="Arial" w:hAnsi="Arial" w:cs="Arial"/>
                 <w:sz w:val="20"/>
                 <w:szCs w:val="20"/>
                 <w:lang w:val="es-ES_tradnl"/>
               </w:rPr>
-            </w:pPr>
+              <w:t>Por otra parte a</w:t>
+            </w:r>
             <w:r>
               <w:rPr>
                 <w:rFonts w:ascii="Arial" w:hAnsi="Arial" w:cs="Arial"/>
@@ -1257,7 +1244,7 @@
                 <w:szCs w:val="20"/>
                 <w:lang w:val="es-ES_tradnl"/>
               </w:rPr>
-              <w:t xml:space="preserve">Agregar los productos al carrito de comprar también suma en el total del monto que debe el cliente pagar, monto que se debe llevar de manera manual si no se quiere exceder de una cantidad específica, a su vez </w:t>
+              <w:t>gregar los productos al carrito de comprar también suma en el total del monto que debe el cliente pagar, monto que se debe llevar de manera manual si no se quiere exceder de una cantidad específica.</w:t>
             </w:r>
             <w:r>
               <w:rPr>
@@ -1266,66 +1253,223 @@
                 <w:szCs w:val="20"/>
                 <w:lang w:val="es-ES_tradnl"/>
               </w:rPr>
-              <w:t xml:space="preserve">también </w:t>
-            </w:r>
-            <w:r>
+              <w:t xml:space="preserve"> Esto teniendo en cuenta que el producto se encuentre disponible, ya que para saber si el artículo está disponible o no lo está deberá buscarlo por el supermercado.</w:t>
+            </w:r>
+          </w:p>
+          <w:p>
+            <w:pPr>
+              <w:keepNext/>
+              <w:rPr>
+                <w:rFonts w:ascii="Arial" w:eastAsia="Times New Roman" w:hAnsi="Arial" w:cs="Arial"/>
+                <w:color w:val="000000"/>
+                <w:sz w:val="20"/>
+                <w:szCs w:val="20"/>
+              </w:rPr>
+            </w:pPr>
+            <w:r>
+              <w:rPr>
+                <w:rFonts w:ascii="Arial" w:eastAsia="Times New Roman" w:hAnsi="Arial" w:cs="Arial"/>
+                <w:color w:val="000000"/>
+                <w:sz w:val="20"/>
+                <w:szCs w:val="20"/>
+              </w:rPr>
+              <w:t>Las listas de compras también son otro inconv</w:t>
+            </w:r>
+            <w:r>
+              <w:rPr>
+                <w:rFonts w:ascii="Arial" w:eastAsia="Times New Roman" w:hAnsi="Arial" w:cs="Arial"/>
+                <w:color w:val="000000"/>
+                <w:sz w:val="20"/>
+                <w:szCs w:val="20"/>
+              </w:rPr>
+              <w:t xml:space="preserve">eniente ya que se deben llevar </w:t>
+            </w:r>
+            <w:r>
+              <w:rPr>
+                <w:rFonts w:ascii="Arial" w:eastAsia="Times New Roman" w:hAnsi="Arial" w:cs="Arial"/>
+                <w:color w:val="000000"/>
+                <w:sz w:val="20"/>
+                <w:szCs w:val="20"/>
+              </w:rPr>
+              <w:t>d</w:t>
+            </w:r>
+            <w:r>
+              <w:rPr>
+                <w:rFonts w:ascii="Arial" w:eastAsia="Times New Roman" w:hAnsi="Arial" w:cs="Arial"/>
+                <w:color w:val="000000"/>
+                <w:sz w:val="20"/>
+                <w:szCs w:val="20"/>
+              </w:rPr>
+              <w:t>e</w:t>
+            </w:r>
+            <w:r>
+              <w:rPr>
+                <w:rFonts w:ascii="Arial" w:eastAsia="Times New Roman" w:hAnsi="Arial" w:cs="Arial"/>
+                <w:color w:val="000000"/>
+                <w:sz w:val="20"/>
+                <w:szCs w:val="20"/>
+              </w:rPr>
+              <w:t xml:space="preserve"> forma manual si la persona encargada de la</w:t>
+            </w:r>
+            <w:r>
+              <w:rPr>
+                <w:rFonts w:ascii="Arial" w:eastAsia="Times New Roman" w:hAnsi="Arial" w:cs="Arial"/>
+                <w:color w:val="000000"/>
+                <w:sz w:val="20"/>
+                <w:szCs w:val="20"/>
+              </w:rPr>
+              <w:t>s</w:t>
+            </w:r>
+            <w:r>
+              <w:rPr>
+                <w:rFonts w:ascii="Arial" w:eastAsia="Times New Roman" w:hAnsi="Arial" w:cs="Arial"/>
+                <w:color w:val="000000"/>
+                <w:sz w:val="20"/>
+                <w:szCs w:val="20"/>
+              </w:rPr>
+              <w:t xml:space="preserve"> compra</w:t>
+            </w:r>
+            <w:r>
+              <w:rPr>
+                <w:rFonts w:ascii="Arial" w:eastAsia="Times New Roman" w:hAnsi="Arial" w:cs="Arial"/>
+                <w:color w:val="000000"/>
+                <w:sz w:val="20"/>
+                <w:szCs w:val="20"/>
+              </w:rPr>
+              <w:t>s</w:t>
+            </w:r>
+            <w:r>
+              <w:rPr>
+                <w:rFonts w:ascii="Arial" w:eastAsia="Times New Roman" w:hAnsi="Arial" w:cs="Arial"/>
+                <w:color w:val="000000"/>
+                <w:sz w:val="20"/>
+                <w:szCs w:val="20"/>
+              </w:rPr>
+              <w:t xml:space="preserve"> no quiere olvidar nada</w:t>
+            </w:r>
+            <w:r>
+              <w:rPr>
+                <w:rFonts w:ascii="Arial" w:eastAsia="Times New Roman" w:hAnsi="Arial" w:cs="Arial"/>
+                <w:color w:val="000000"/>
+                <w:sz w:val="20"/>
+                <w:szCs w:val="20"/>
+              </w:rPr>
+              <w:t>.</w:t>
+            </w:r>
+          </w:p>
+          <w:p>
+            <w:pPr>
+              <w:keepNext/>
+              <w:rPr>
+                <w:rFonts w:ascii="Arial" w:eastAsia="Times New Roman" w:hAnsi="Arial" w:cs="Arial"/>
+                <w:color w:val="000000"/>
+                <w:sz w:val="20"/>
+                <w:szCs w:val="20"/>
+              </w:rPr>
+            </w:pPr>
+            <w:r>
+              <w:rPr>
+                <w:rFonts w:ascii="Arial" w:eastAsia="Times New Roman" w:hAnsi="Arial" w:cs="Arial"/>
+                <w:color w:val="000000"/>
+                <w:sz w:val="20"/>
+                <w:szCs w:val="20"/>
+              </w:rPr>
+              <w:t>Otro inconveniente al momento de realizar la</w:t>
+            </w:r>
+            <w:r>
+              <w:rPr>
+                <w:rFonts w:ascii="Arial" w:eastAsia="Times New Roman" w:hAnsi="Arial" w:cs="Arial"/>
+                <w:color w:val="000000"/>
+                <w:sz w:val="20"/>
+                <w:szCs w:val="20"/>
+              </w:rPr>
+              <w:t>s</w:t>
+            </w:r>
+            <w:r>
+              <w:rPr>
+                <w:rFonts w:ascii="Arial" w:eastAsia="Times New Roman" w:hAnsi="Arial" w:cs="Arial"/>
+                <w:color w:val="000000"/>
+                <w:sz w:val="20"/>
+                <w:szCs w:val="20"/>
+              </w:rPr>
+              <w:t xml:space="preserve"> compras es no poder informar a las personas invidente</w:t>
+            </w:r>
+            <w:r>
+              <w:rPr>
+                <w:rFonts w:ascii="Arial" w:eastAsia="Times New Roman" w:hAnsi="Arial" w:cs="Arial"/>
+                <w:color w:val="000000"/>
+                <w:sz w:val="20"/>
+                <w:szCs w:val="20"/>
+              </w:rPr>
+              <w:t>s</w:t>
+            </w:r>
+            <w:r>
+              <w:rPr>
+                <w:rFonts w:ascii="Arial" w:eastAsia="Times New Roman" w:hAnsi="Arial" w:cs="Arial"/>
+                <w:color w:val="000000"/>
+                <w:sz w:val="20"/>
+                <w:szCs w:val="20"/>
+              </w:rPr>
+              <w:t xml:space="preserve"> sobre las características del producto, ya que deberá buscar ayuda de un tercero para conocer el precio y otro</w:t>
+            </w:r>
+            <w:r>
+              <w:rPr>
+                <w:rFonts w:ascii="Arial" w:eastAsia="Times New Roman" w:hAnsi="Arial" w:cs="Arial"/>
+                <w:color w:val="000000"/>
+                <w:sz w:val="20"/>
+                <w:szCs w:val="20"/>
+              </w:rPr>
+              <w:t>s</w:t>
+            </w:r>
+            <w:r>
+              <w:rPr>
+                <w:rFonts w:ascii="Arial" w:eastAsia="Times New Roman" w:hAnsi="Arial" w:cs="Arial"/>
+                <w:color w:val="000000"/>
+                <w:sz w:val="20"/>
+                <w:szCs w:val="20"/>
+              </w:rPr>
+              <w:t xml:space="preserve"> detalles que relevancia.</w:t>
+            </w:r>
+          </w:p>
+          <w:p>
+            <w:pPr>
+              <w:keepNext/>
               <w:rPr>
                 <w:rFonts w:ascii="Arial" w:hAnsi="Arial" w:cs="Arial"/>
                 <w:sz w:val="20"/>
                 <w:szCs w:val="20"/>
                 <w:lang w:val="es-ES_tradnl"/>
               </w:rPr>
-              <w:t>se debe llevar la lista de artículos faltante por llevar de manera manual.</w:t>
-            </w:r>
-            <w:r>
+            </w:pPr>
+          </w:p>
+          <w:p>
+            <w:pPr>
+              <w:keepNext/>
               <w:rPr>
                 <w:rFonts w:ascii="Arial" w:hAnsi="Arial" w:cs="Arial"/>
                 <w:sz w:val="20"/>
                 <w:szCs w:val="20"/>
                 <w:lang w:val="es-ES_tradnl"/>
               </w:rPr>
-              <w:t xml:space="preserve"> Esto teniendo en cuenta que el producto se encuentre disponible, ya que para saber si el artículo está disponible o no lo está deberá buscarlo por el supermercado.</w:t>
-            </w:r>
-            <w:r>
-              <w:rPr>
-                <w:rFonts w:ascii="Arial" w:eastAsia="Times New Roman" w:hAnsi="Arial" w:cs="Arial"/>
-                <w:color w:val="000000"/>
-                <w:sz w:val="20"/>
-                <w:szCs w:val="20"/>
-              </w:rPr>
-              <w:t xml:space="preserve"> </w:t>
-            </w:r>
-            <w:r>
-              <w:rPr>
-                <w:rFonts w:ascii="Arial" w:eastAsia="Times New Roman" w:hAnsi="Arial" w:cs="Arial"/>
-                <w:color w:val="000000"/>
-                <w:sz w:val="20"/>
-                <w:szCs w:val="20"/>
-              </w:rPr>
-              <w:t>Otro inconveniente al momento de realizar la compras es no poder informar a las personas invidente sobre el las características del producto, ya que deberá buscar ayuda de un tercero para conocer el precio y otro detalles que relevancia.</w:t>
-            </w:r>
-          </w:p>
-          <w:p>
-            <w:pPr>
-              <w:keepNext/>
+            </w:pPr>
+            <w:r>
               <w:rPr>
                 <w:rFonts w:ascii="Arial" w:hAnsi="Arial" w:cs="Arial"/>
                 <w:sz w:val="20"/>
                 <w:szCs w:val="20"/>
                 <w:lang w:val="es-ES_tradnl"/>
               </w:rPr>
-            </w:pPr>
-          </w:p>
-          <w:p>
-            <w:pPr>
-              <w:keepNext/>
+              <w:t>Para solventar esta situación se plante</w:t>
+            </w:r>
+            <w:r>
               <w:rPr>
                 <w:rFonts w:ascii="Arial" w:hAnsi="Arial" w:cs="Arial"/>
                 <w:sz w:val="20"/>
                 <w:szCs w:val="20"/>
                 <w:lang w:val="es-ES_tradnl"/>
               </w:rPr>
-            </w:pPr>
+              <w:t xml:space="preserve">a el desarrollo </w:t>
+            </w:r>
             <w:r>
               <w:rPr>
                 <w:rFonts w:ascii="Arial" w:hAnsi="Arial" w:cs="Arial"/>
@@ -1333,7 +1477,7 @@
                 <w:szCs w:val="20"/>
                 <w:lang w:val="es-ES_tradnl"/>
               </w:rPr>
-              <w:t xml:space="preserve">Para solventar esta situación se plante el desarrollo ed una aplicación para </w:t>
+              <w:t>d</w:t>
             </w:r>
             <w:r>
               <w:rPr>
@@ -1342,6 +1486,24 @@
                 <w:szCs w:val="20"/>
                 <w:lang w:val="es-ES_tradnl"/>
               </w:rPr>
+              <w:t>e</w:t>
+            </w:r>
+            <w:r>
+              <w:rPr>
+                <w:rFonts w:ascii="Arial" w:hAnsi="Arial" w:cs="Arial"/>
+                <w:sz w:val="20"/>
+                <w:szCs w:val="20"/>
+                <w:lang w:val="es-ES_tradnl"/>
+              </w:rPr>
+              <w:t xml:space="preserve"> una aplicación para </w:t>
+            </w:r>
+            <w:r>
+              <w:rPr>
+                <w:rFonts w:ascii="Arial" w:hAnsi="Arial" w:cs="Arial"/>
+                <w:sz w:val="20"/>
+                <w:szCs w:val="20"/>
+                <w:lang w:val="es-ES_tradnl"/>
+              </w:rPr>
               <w:t>dispositivos</w:t>
             </w:r>
             <w:r>
@@ -1378,7 +1540,7 @@
                 <w:szCs w:val="20"/>
                 <w:lang w:val="es-ES_tradnl"/>
               </w:rPr>
-              <w:t xml:space="preserve"> crear lista de supermercado personales los cuales se vayan actualizando mientras consulta y agrega al carrito, un carrito virtual donde le indique los artículos que ll</w:t>
+              <w:t xml:space="preserve"> crear lista de supermercado personales los cuales se vayan actualizando mientras consulta y agrega al carrito,</w:t>
             </w:r>
             <w:r>
               <w:rPr>
@@ -1387,6 +1549,24 @@
                 <w:szCs w:val="20"/>
                 <w:lang w:val="es-ES_tradnl"/>
               </w:rPr>
+              <w:t xml:space="preserve"> listas de supermercados compartidas en donde más de un usuario pueda actualizar esta lista y hacer poder realizar las comprar más de una persona a la vez,</w:t>
+            </w:r>
+            <w:r>
+              <w:rPr>
+                <w:rFonts w:ascii="Arial" w:hAnsi="Arial" w:cs="Arial"/>
+                <w:sz w:val="20"/>
+                <w:szCs w:val="20"/>
+                <w:lang w:val="es-ES_tradnl"/>
+              </w:rPr>
+              <w:t xml:space="preserve"> un carrito virtual donde le indique los artículos que ll</w:t>
+            </w:r>
+            <w:r>
+              <w:rPr>
+                <w:rFonts w:ascii="Arial" w:hAnsi="Arial" w:cs="Arial"/>
+                <w:sz w:val="20"/>
+                <w:szCs w:val="20"/>
+                <w:lang w:val="es-ES_tradnl"/>
+              </w:rPr>
               <w:t>eva y el monto total acumulado,</w:t>
             </w:r>
             <w:r>
@@ -1414,7 +1594,7 @@
                 <w:szCs w:val="20"/>
                 <w:lang w:val="es-ES_tradnl"/>
               </w:rPr>
-              <w:t xml:space="preserve"> poder consultar de manera manual en cualquier supermercado de la cadena o de manera automática mediante geo localización donde consulte de manera automática en el supermercado donde se encuentra sin necesidad de escoger el supermercado de la cadena</w:t>
+              <w:t xml:space="preserve"> poder consultar de manera manual en cualquier supermercado de la cadena o de</w:t>
             </w:r>
             <w:r>
               <w:rPr>
@@ -1423,8 +1603,9 @@
                 <w:szCs w:val="20"/>
                 <w:lang w:val="es-ES_tradnl"/>
               </w:rPr>
-              <w:t xml:space="preserve"> y poder informar de manera auditiva las características del producto, el monto total acumulado y cualquier otro dato de interés.</w:t>
-            </w:r>
+              <w:t xml:space="preserve"> manera automática mediante </w:t>
+            </w:r>
+            <w:proofErr w:type="spellStart"/>
             <w:r>
               <w:rPr>
                 <w:rFonts w:ascii="Arial" w:hAnsi="Arial" w:cs="Arial"/>
@@ -1432,7 +1613,89 @@
                 <w:szCs w:val="20"/>
                 <w:lang w:val="es-ES_tradnl"/>
               </w:rPr>
-              <w:t>.</w:t>
+              <w:t>geo</w:t>
+            </w:r>
+            <w:r>
+              <w:rPr>
+                <w:rFonts w:ascii="Arial" w:hAnsi="Arial" w:cs="Arial"/>
+                <w:sz w:val="20"/>
+                <w:szCs w:val="20"/>
+                <w:lang w:val="es-ES_tradnl"/>
+              </w:rPr>
+              <w:t>localización</w:t>
+            </w:r>
+            <w:proofErr w:type="spellEnd"/>
+            <w:r>
+              <w:rPr>
+                <w:rFonts w:ascii="Arial" w:hAnsi="Arial" w:cs="Arial"/>
+                <w:sz w:val="20"/>
+                <w:szCs w:val="20"/>
+                <w:lang w:val="es-ES_tradnl"/>
+              </w:rPr>
+              <w:t xml:space="preserve"> donde consulte el supermercado </w:t>
+            </w:r>
+            <w:r>
+              <w:rPr>
+                <w:rFonts w:ascii="Arial" w:hAnsi="Arial" w:cs="Arial"/>
+                <w:sz w:val="20"/>
+                <w:szCs w:val="20"/>
+                <w:lang w:val="es-ES_tradnl"/>
+              </w:rPr>
+              <w:t>en el que</w:t>
+            </w:r>
+            <w:r>
+              <w:rPr>
+                <w:rFonts w:ascii="Arial" w:hAnsi="Arial" w:cs="Arial"/>
+                <w:sz w:val="20"/>
+                <w:szCs w:val="20"/>
+                <w:lang w:val="es-ES_tradnl"/>
+              </w:rPr>
+              <w:t xml:space="preserve"> se encuentra</w:t>
+            </w:r>
+            <w:r>
+              <w:rPr>
+                <w:rFonts w:ascii="Arial" w:hAnsi="Arial" w:cs="Arial"/>
+                <w:sz w:val="20"/>
+                <w:szCs w:val="20"/>
+                <w:lang w:val="es-ES_tradnl"/>
+              </w:rPr>
+              <w:t xml:space="preserve"> o el más cercano,</w:t>
+            </w:r>
+            <w:r>
+              <w:rPr>
+                <w:rFonts w:ascii="Arial" w:hAnsi="Arial" w:cs="Arial"/>
+                <w:sz w:val="20"/>
+                <w:szCs w:val="20"/>
+                <w:lang w:val="es-ES_tradnl"/>
+              </w:rPr>
+              <w:t xml:space="preserve"> poder informar </w:t>
+            </w:r>
+            <w:r>
+              <w:rPr>
+                <w:rFonts w:ascii="Arial" w:hAnsi="Arial" w:cs="Arial"/>
+                <w:sz w:val="20"/>
+                <w:szCs w:val="20"/>
+                <w:lang w:val="es-ES_tradnl"/>
+              </w:rPr>
+              <w:t xml:space="preserve">al cliente </w:t>
+            </w:r>
+            <w:r>
+              <w:rPr>
+                <w:rFonts w:ascii="Arial" w:hAnsi="Arial" w:cs="Arial"/>
+                <w:sz w:val="20"/>
+                <w:szCs w:val="20"/>
+                <w:lang w:val="es-ES_tradnl"/>
+              </w:rPr>
+              <w:t>de manera auditiva las características del producto, el monto total acumulado y</w:t>
+            </w:r>
+            <w:r>
+              <w:rPr>
+                <w:rFonts w:ascii="Arial" w:hAnsi="Arial" w:cs="Arial"/>
+                <w:sz w:val="20"/>
+                <w:szCs w:val="20"/>
+                <w:lang w:val="es-ES_tradnl"/>
+              </w:rPr>
+              <w:t xml:space="preserve"> cualquier otro dato de interés y poder usar la aplicación median el uso de la voz sin necesidad de teclear.</w:t>
             </w:r>
           </w:p>
           <w:p>
@@ -1526,7 +1789,25 @@
                 <w:sz w:val="20"/>
                 <w:szCs w:val="20"/>
               </w:rPr>
-              <w:t xml:space="preserve">El proyecto está enfocado principalmente al desarrollo de una aplicación móvil para el sistema operativo Android, que permita a los </w:t>
+              <w:t xml:space="preserve">El proyecto está enfocado principalmente al desarrollo de una aplicación móvil para el sistema operativo </w:t>
+            </w:r>
+            <w:proofErr w:type="spellStart"/>
+            <w:r>
+              <w:rPr>
+                <w:rFonts w:ascii="Arial" w:eastAsia="Times New Roman" w:hAnsi="Arial" w:cs="Arial"/>
+                <w:sz w:val="20"/>
+                <w:szCs w:val="20"/>
+              </w:rPr>
+              <w:t>Android</w:t>
+            </w:r>
+            <w:proofErr w:type="spellEnd"/>
+            <w:r>
+              <w:rPr>
+                <w:rFonts w:ascii="Arial" w:eastAsia="Times New Roman" w:hAnsi="Arial" w:cs="Arial"/>
+                <w:sz w:val="20"/>
+                <w:szCs w:val="20"/>
+              </w:rPr>
+              <w:t xml:space="preserve">, que permita a los </w:t>
             </w:r>
             <w:r>
               <w:rPr>
@@ -1550,7 +1831,39 @@
                 <w:sz w:val="20"/>
                 <w:szCs w:val="20"/>
               </w:rPr>
-              <w:t>consulta a los productos</w:t>
+              <w:t>consulta</w:t>
+            </w:r>
+            <w:r>
+              <w:rPr>
+                <w:rFonts w:ascii="Arial" w:eastAsia="Times New Roman" w:hAnsi="Arial" w:cs="Arial"/>
+                <w:sz w:val="20"/>
+                <w:szCs w:val="20"/>
+              </w:rPr>
+              <w:t>s</w:t>
+            </w:r>
+            <w:r>
+              <w:rPr>
+                <w:rFonts w:ascii="Arial" w:eastAsia="Times New Roman" w:hAnsi="Arial" w:cs="Arial"/>
+                <w:sz w:val="20"/>
+                <w:szCs w:val="20"/>
+              </w:rPr>
+              <w:t xml:space="preserve"> </w:t>
+            </w:r>
+            <w:r>
+              <w:rPr>
+                <w:rFonts w:ascii="Arial" w:eastAsia="Times New Roman" w:hAnsi="Arial" w:cs="Arial"/>
+                <w:sz w:val="20"/>
+                <w:szCs w:val="20"/>
+              </w:rPr>
+              <w:t xml:space="preserve">de los </w:t>
+            </w:r>
+            <w:r>
+              <w:rPr>
+                <w:rFonts w:ascii="Arial" w:eastAsia="Times New Roman" w:hAnsi="Arial" w:cs="Arial"/>
+                <w:sz w:val="20"/>
+                <w:szCs w:val="20"/>
+              </w:rPr>
+              <w:t>productos</w:t>
             </w:r>
             <w:r>
               <w:rPr>
@@ -1566,7 +1879,31 @@
                 <w:sz w:val="20"/>
                 <w:szCs w:val="20"/>
               </w:rPr>
-              <w:t>con la conexión a una vista de la base de datos la cual suministre la información necesario</w:t>
+              <w:t>con la conexión a una vista de la base de datos</w:t>
+            </w:r>
+            <w:r>
+              <w:rPr>
+                <w:rFonts w:ascii="Arial" w:eastAsia="Times New Roman" w:hAnsi="Arial" w:cs="Arial"/>
+                <w:sz w:val="20"/>
+                <w:szCs w:val="20"/>
+              </w:rPr>
+              <w:t xml:space="preserve"> </w:t>
+            </w:r>
+            <w:r>
+              <w:rPr>
+                <w:rFonts w:ascii="Arial" w:eastAsia="Times New Roman" w:hAnsi="Arial" w:cs="Arial"/>
+                <w:sz w:val="20"/>
+                <w:szCs w:val="20"/>
+              </w:rPr>
+              <w:t>la cual sum</w:t>
+            </w:r>
+            <w:r>
+              <w:rPr>
+                <w:rFonts w:ascii="Arial" w:eastAsia="Times New Roman" w:hAnsi="Arial" w:cs="Arial"/>
+                <w:sz w:val="20"/>
+                <w:szCs w:val="20"/>
+              </w:rPr>
+              <w:t>inistre la información necesaria</w:t>
             </w:r>
             <w:r>
               <w:rPr>
@@ -1582,7 +1919,23 @@
                 <w:sz w:val="20"/>
                 <w:szCs w:val="20"/>
               </w:rPr>
-              <w:t>de la cual el cliente podrá elegir el supermercado de manera manual en caso de ser una cadena o de manera automática mediante GPS usando la vista del supermercado más cercano</w:t>
+              <w:t>de la cual el cliente podrá elegir el supermercado de manera manual o de manera automática mediante GPS usando la vista del supermercado más cercano</w:t>
+            </w:r>
+            <w:r>
+              <w:rPr>
+                <w:rFonts w:ascii="Arial" w:eastAsia="Times New Roman" w:hAnsi="Arial" w:cs="Arial"/>
+                <w:sz w:val="20"/>
+                <w:szCs w:val="20"/>
+              </w:rPr>
+              <w:t xml:space="preserve"> </w:t>
+            </w:r>
+            <w:r>
+              <w:rPr>
+                <w:rFonts w:ascii="Arial" w:eastAsia="Times New Roman" w:hAnsi="Arial" w:cs="Arial"/>
+                <w:sz w:val="20"/>
+                <w:szCs w:val="20"/>
+              </w:rPr>
+              <w:t>en caso de ser una cadena</w:t>
             </w:r>
             <w:r>
               <w:rPr>
@@ -1598,15 +1951,49 @@
                 <w:sz w:val="20"/>
                 <w:szCs w:val="20"/>
               </w:rPr>
-              <w:t>el cliente podrá consultar los producto desde cualquier lugar y crear lista de comprar o incluso recetarios donde pueda agregar los productos y consultar el costo en las diferentes sucursales</w:t>
-            </w:r>
-            <w:r>
-              <w:rPr>
-                <w:rFonts w:ascii="Arial" w:eastAsia="Times New Roman" w:hAnsi="Arial" w:cs="Arial"/>
-                <w:sz w:val="20"/>
-                <w:szCs w:val="20"/>
-              </w:rPr>
-              <w:t>.</w:t>
+              <w:t>el cliente podrá consultar los producto desde cualquier lugar y crear lista de comprar</w:t>
+            </w:r>
+            <w:r>
+              <w:rPr>
+                <w:rFonts w:ascii="Arial" w:eastAsia="Times New Roman" w:hAnsi="Arial" w:cs="Arial"/>
+                <w:sz w:val="20"/>
+                <w:szCs w:val="20"/>
+              </w:rPr>
+              <w:t xml:space="preserve"> personales o compartidas en donde otros usuario podrán actualizarla también. También se contara con un </w:t>
+            </w:r>
+            <w:proofErr w:type="spellStart"/>
+            <w:r>
+              <w:rPr>
+                <w:rFonts w:ascii="Arial" w:eastAsia="Times New Roman" w:hAnsi="Arial" w:cs="Arial"/>
+                <w:sz w:val="20"/>
+                <w:szCs w:val="20"/>
+              </w:rPr>
+              <w:t>textaloud</w:t>
+            </w:r>
+            <w:proofErr w:type="spellEnd"/>
+            <w:r>
+              <w:rPr>
+                <w:rFonts w:ascii="Arial" w:eastAsia="Times New Roman" w:hAnsi="Arial" w:cs="Arial"/>
+                <w:sz w:val="20"/>
+                <w:szCs w:val="20"/>
+              </w:rPr>
+              <w:t xml:space="preserve"> el cual reproduzca los detalles de los artículos y las listas de comprar, todo esto se </w:t>
+            </w:r>
+            <w:r>
+              <w:rPr>
+                <w:rFonts w:ascii="Arial" w:eastAsia="Times New Roman" w:hAnsi="Arial" w:cs="Arial"/>
+                <w:sz w:val="20"/>
+                <w:szCs w:val="20"/>
+              </w:rPr>
+              <w:t>podrá</w:t>
+            </w:r>
+            <w:r>
+              <w:rPr>
+                <w:rFonts w:ascii="Arial" w:eastAsia="Times New Roman" w:hAnsi="Arial" w:cs="Arial"/>
+                <w:sz w:val="20"/>
+                <w:szCs w:val="20"/>
+              </w:rPr>
+              <w:t xml:space="preserve"> hacer mediante la pantalla o por el uso de la voz sin necesidad de teclear. </w:t>
             </w:r>
           </w:p>
           <w:p>
@@ -1674,15 +2061,41 @@
                 <w:sz w:val="20"/>
                 <w:szCs w:val="20"/>
               </w:rPr>
-              <w:t xml:space="preserve">: Consiste en diseñar y construir una base de datos </w:t>
-            </w:r>
-            <w:r>
-              <w:rPr>
-                <w:rFonts w:ascii="Arial" w:eastAsia="Times New Roman" w:hAnsi="Arial" w:cs="Arial"/>
-                <w:sz w:val="20"/>
-                <w:szCs w:val="20"/>
-              </w:rPr>
-              <w:t xml:space="preserve">MongoDB </w:t>
+              <w:t xml:space="preserve">: Consiste en </w:t>
+            </w:r>
+            <w:r>
+              <w:rPr>
+                <w:rFonts w:ascii="Arial" w:eastAsia="Times New Roman" w:hAnsi="Arial" w:cs="Arial"/>
+                <w:sz w:val="20"/>
+                <w:szCs w:val="20"/>
+              </w:rPr>
+              <w:t>desarrollar</w:t>
+            </w:r>
+            <w:r>
+              <w:rPr>
+                <w:rFonts w:ascii="Arial" w:eastAsia="Times New Roman" w:hAnsi="Arial" w:cs="Arial"/>
+                <w:sz w:val="20"/>
+                <w:szCs w:val="20"/>
+              </w:rPr>
+              <w:t xml:space="preserve"> una base de datos </w:t>
+            </w:r>
+            <w:proofErr w:type="spellStart"/>
+            <w:r>
+              <w:rPr>
+                <w:rFonts w:ascii="Arial" w:eastAsia="Times New Roman" w:hAnsi="Arial" w:cs="Arial"/>
+                <w:sz w:val="20"/>
+                <w:szCs w:val="20"/>
+              </w:rPr>
+              <w:t>MongoDB</w:t>
+            </w:r>
+            <w:proofErr w:type="spellEnd"/>
+            <w:r>
+              <w:rPr>
+                <w:rFonts w:ascii="Arial" w:eastAsia="Times New Roman" w:hAnsi="Arial" w:cs="Arial"/>
+                <w:sz w:val="20"/>
+                <w:szCs w:val="20"/>
+              </w:rPr>
+              <w:t xml:space="preserve"> </w:t>
             </w:r>
             <w:r>
               <w:rPr>
@@ -1698,15 +2111,223 @@
                 <w:sz w:val="20"/>
                 <w:szCs w:val="20"/>
               </w:rPr>
-              <w:t>de las lista creadas por el cliente, sus articulos favoritos para notificaciones y cualquier otro dato de relevancia, para asi poder sincronizar entre los dispositivos andriod mediante gmail o ICloud en Apple de manera opcional</w:t>
-            </w:r>
-            <w:r>
-              <w:rPr>
-                <w:rFonts w:ascii="Arial" w:eastAsia="Times New Roman" w:hAnsi="Arial" w:cs="Arial"/>
-                <w:sz w:val="20"/>
-                <w:szCs w:val="20"/>
-              </w:rPr>
-              <w:t xml:space="preserve"> y también poder almacenar los audios pregrabados para poder reproducir y poder informar acerca de la aplicación a personas invidente</w:t>
+              <w:t xml:space="preserve">de las lista creadas por el cliente, sus </w:t>
+            </w:r>
+            <w:r>
+              <w:rPr>
+                <w:rFonts w:ascii="Arial" w:eastAsia="Times New Roman" w:hAnsi="Arial" w:cs="Arial"/>
+                <w:sz w:val="20"/>
+                <w:szCs w:val="20"/>
+              </w:rPr>
+              <w:t>artículos</w:t>
+            </w:r>
+            <w:r>
+              <w:rPr>
+                <w:rFonts w:ascii="Arial" w:eastAsia="Times New Roman" w:hAnsi="Arial" w:cs="Arial"/>
+                <w:sz w:val="20"/>
+                <w:szCs w:val="20"/>
+              </w:rPr>
+              <w:t xml:space="preserve"> favoritos para notificaciones y cualquier otro dato de relevancia, para </w:t>
+            </w:r>
+            <w:r>
+              <w:rPr>
+                <w:rFonts w:ascii="Arial" w:eastAsia="Times New Roman" w:hAnsi="Arial" w:cs="Arial"/>
+                <w:sz w:val="20"/>
+                <w:szCs w:val="20"/>
+              </w:rPr>
+              <w:t>así</w:t>
+            </w:r>
+            <w:r>
+              <w:rPr>
+                <w:rFonts w:ascii="Arial" w:eastAsia="Times New Roman" w:hAnsi="Arial" w:cs="Arial"/>
+                <w:sz w:val="20"/>
+                <w:szCs w:val="20"/>
+              </w:rPr>
+              <w:t xml:space="preserve"> poder sincroni</w:t>
+            </w:r>
+            <w:r>
+              <w:rPr>
+                <w:rFonts w:ascii="Arial" w:eastAsia="Times New Roman" w:hAnsi="Arial" w:cs="Arial"/>
+                <w:sz w:val="20"/>
+                <w:szCs w:val="20"/>
+              </w:rPr>
+              <w:t xml:space="preserve">zar entre los dispositivos </w:t>
+            </w:r>
+            <w:proofErr w:type="spellStart"/>
+            <w:r>
+              <w:rPr>
+                <w:rFonts w:ascii="Arial" w:eastAsia="Times New Roman" w:hAnsi="Arial" w:cs="Arial"/>
+                <w:sz w:val="20"/>
+                <w:szCs w:val="20"/>
+              </w:rPr>
+              <w:t>andr</w:t>
+            </w:r>
+            <w:r>
+              <w:rPr>
+                <w:rFonts w:ascii="Arial" w:eastAsia="Times New Roman" w:hAnsi="Arial" w:cs="Arial"/>
+                <w:sz w:val="20"/>
+                <w:szCs w:val="20"/>
+              </w:rPr>
+              <w:t>o</w:t>
+            </w:r>
+            <w:r>
+              <w:rPr>
+                <w:rFonts w:ascii="Arial" w:eastAsia="Times New Roman" w:hAnsi="Arial" w:cs="Arial"/>
+                <w:sz w:val="20"/>
+                <w:szCs w:val="20"/>
+              </w:rPr>
+              <w:t>i</w:t>
+            </w:r>
+            <w:r>
+              <w:rPr>
+                <w:rFonts w:ascii="Arial" w:eastAsia="Times New Roman" w:hAnsi="Arial" w:cs="Arial"/>
+                <w:sz w:val="20"/>
+                <w:szCs w:val="20"/>
+              </w:rPr>
+              <w:t>d</w:t>
+            </w:r>
+            <w:proofErr w:type="spellEnd"/>
+            <w:r>
+              <w:rPr>
+                <w:rFonts w:ascii="Arial" w:eastAsia="Times New Roman" w:hAnsi="Arial" w:cs="Arial"/>
+                <w:sz w:val="20"/>
+                <w:szCs w:val="20"/>
+              </w:rPr>
+              <w:t xml:space="preserve"> mediante </w:t>
+            </w:r>
+            <w:proofErr w:type="spellStart"/>
+            <w:r>
+              <w:rPr>
+                <w:rFonts w:ascii="Arial" w:eastAsia="Times New Roman" w:hAnsi="Arial" w:cs="Arial"/>
+                <w:sz w:val="20"/>
+                <w:szCs w:val="20"/>
+              </w:rPr>
+              <w:t>gmail</w:t>
+            </w:r>
+            <w:proofErr w:type="spellEnd"/>
+            <w:r>
+              <w:rPr>
+                <w:rFonts w:ascii="Arial" w:eastAsia="Times New Roman" w:hAnsi="Arial" w:cs="Arial"/>
+                <w:sz w:val="20"/>
+                <w:szCs w:val="20"/>
+              </w:rPr>
+              <w:t xml:space="preserve"> o </w:t>
+            </w:r>
+            <w:proofErr w:type="spellStart"/>
+            <w:r>
+              <w:rPr>
+                <w:rFonts w:ascii="Arial" w:eastAsia="Times New Roman" w:hAnsi="Arial" w:cs="Arial"/>
+                <w:sz w:val="20"/>
+                <w:szCs w:val="20"/>
+              </w:rPr>
+              <w:t>ICloud</w:t>
+            </w:r>
+            <w:proofErr w:type="spellEnd"/>
+            <w:r>
+              <w:rPr>
+                <w:rFonts w:ascii="Arial" w:eastAsia="Times New Roman" w:hAnsi="Arial" w:cs="Arial"/>
+                <w:sz w:val="20"/>
+                <w:szCs w:val="20"/>
+              </w:rPr>
+              <w:t xml:space="preserve"> en </w:t>
+            </w:r>
+            <w:proofErr w:type="spellStart"/>
+            <w:r>
+              <w:rPr>
+                <w:rFonts w:ascii="Arial" w:eastAsia="Times New Roman" w:hAnsi="Arial" w:cs="Arial"/>
+                <w:sz w:val="20"/>
+                <w:szCs w:val="20"/>
+              </w:rPr>
+              <w:t>IOs</w:t>
+            </w:r>
+            <w:proofErr w:type="spellEnd"/>
+            <w:r>
+              <w:rPr>
+                <w:rFonts w:ascii="Arial" w:eastAsia="Times New Roman" w:hAnsi="Arial" w:cs="Arial"/>
+                <w:sz w:val="20"/>
+                <w:szCs w:val="20"/>
+              </w:rPr>
+              <w:t xml:space="preserve"> </w:t>
+            </w:r>
+            <w:r>
+              <w:rPr>
+                <w:rFonts w:ascii="Arial" w:eastAsia="Times New Roman" w:hAnsi="Arial" w:cs="Arial"/>
+                <w:sz w:val="20"/>
+                <w:szCs w:val="20"/>
+              </w:rPr>
+              <w:t>de manera opcional</w:t>
+            </w:r>
+            <w:r>
+              <w:rPr>
+                <w:rFonts w:ascii="Arial" w:eastAsia="Times New Roman" w:hAnsi="Arial" w:cs="Arial"/>
+                <w:sz w:val="20"/>
+                <w:szCs w:val="20"/>
+              </w:rPr>
+              <w:t xml:space="preserve"> y también poder almacenar los audios pregrabados</w:t>
+            </w:r>
+            <w:r>
+              <w:rPr>
+                <w:rFonts w:ascii="Arial" w:eastAsia="Times New Roman" w:hAnsi="Arial" w:cs="Arial"/>
+                <w:sz w:val="20"/>
+                <w:szCs w:val="20"/>
+              </w:rPr>
+              <w:t xml:space="preserve"> sobre el uso de la aplicación y así</w:t>
+            </w:r>
+            <w:r>
+              <w:rPr>
+                <w:rFonts w:ascii="Arial" w:eastAsia="Times New Roman" w:hAnsi="Arial" w:cs="Arial"/>
+                <w:sz w:val="20"/>
+                <w:szCs w:val="20"/>
+              </w:rPr>
+              <w:t xml:space="preserve"> poder reproducir</w:t>
+            </w:r>
+            <w:r>
+              <w:rPr>
+                <w:rFonts w:ascii="Arial" w:eastAsia="Times New Roman" w:hAnsi="Arial" w:cs="Arial"/>
+                <w:sz w:val="20"/>
+                <w:szCs w:val="20"/>
+              </w:rPr>
+              <w:t>los</w:t>
+            </w:r>
+            <w:r>
+              <w:rPr>
+                <w:rFonts w:ascii="Arial" w:eastAsia="Times New Roman" w:hAnsi="Arial" w:cs="Arial"/>
+                <w:sz w:val="20"/>
+                <w:szCs w:val="20"/>
+              </w:rPr>
+              <w:t xml:space="preserve"> </w:t>
+            </w:r>
+            <w:r>
+              <w:rPr>
+                <w:rFonts w:ascii="Arial" w:eastAsia="Times New Roman" w:hAnsi="Arial" w:cs="Arial"/>
+                <w:sz w:val="20"/>
+                <w:szCs w:val="20"/>
+              </w:rPr>
+              <w:t>e</w:t>
+            </w:r>
+            <w:r>
+              <w:rPr>
+                <w:rFonts w:ascii="Arial" w:eastAsia="Times New Roman" w:hAnsi="Arial" w:cs="Arial"/>
+                <w:sz w:val="20"/>
+                <w:szCs w:val="20"/>
+              </w:rPr>
+              <w:t xml:space="preserve"> informar acerca de</w:t>
+            </w:r>
+            <w:r>
+              <w:rPr>
+                <w:rFonts w:ascii="Arial" w:eastAsia="Times New Roman" w:hAnsi="Arial" w:cs="Arial"/>
+                <w:sz w:val="20"/>
+                <w:szCs w:val="20"/>
+              </w:rPr>
+              <w:t>l manejo de</w:t>
+            </w:r>
+            <w:r>
+              <w:rPr>
+                <w:rFonts w:ascii="Arial" w:eastAsia="Times New Roman" w:hAnsi="Arial" w:cs="Arial"/>
+                <w:sz w:val="20"/>
+                <w:szCs w:val="20"/>
+              </w:rPr>
+              <w:t xml:space="preserve"> la aplicación a personas invidente</w:t>
             </w:r>
             <w:r>
               <w:rPr>
@@ -1739,7 +2360,79 @@
                 <w:sz w:val="20"/>
                 <w:szCs w:val="20"/>
               </w:rPr>
-              <w:t>Servicios Web: Se realizaran para ser intermediarios entre la aplicación móvil, la aplicación web y la base de datos, de manera tal que las aplicaciones solo hagan peticiones al servicio web y él consulte la base de datos en busca de la respuesta. Estos servicios web serán construidos en Java, y responderán usando JSON.</w:t>
+              <w:t>Servicios Web: Se realizaran para ser intermediarios entre la aplicación móvil y la base de datos, de manera tal que las aplicaciones solo hagan peticiones al servicio web</w:t>
+            </w:r>
+            <w:r>
+              <w:rPr>
+                <w:rFonts w:ascii="Arial" w:eastAsia="Times New Roman" w:hAnsi="Arial" w:cs="Arial"/>
+                <w:sz w:val="20"/>
+                <w:szCs w:val="20"/>
+              </w:rPr>
+              <w:t>,</w:t>
+            </w:r>
+            <w:r>
+              <w:rPr>
+                <w:rFonts w:ascii="Arial" w:eastAsia="Times New Roman" w:hAnsi="Arial" w:cs="Arial"/>
+                <w:sz w:val="20"/>
+                <w:szCs w:val="20"/>
+              </w:rPr>
+              <w:t xml:space="preserve"> </w:t>
+            </w:r>
+            <w:r>
+              <w:rPr>
+                <w:rFonts w:ascii="Arial" w:eastAsia="Times New Roman" w:hAnsi="Arial" w:cs="Arial"/>
+                <w:sz w:val="20"/>
+                <w:szCs w:val="20"/>
+              </w:rPr>
+              <w:t xml:space="preserve">este </w:t>
+            </w:r>
+            <w:r>
+              <w:rPr>
+                <w:rFonts w:ascii="Arial" w:eastAsia="Times New Roman" w:hAnsi="Arial" w:cs="Arial"/>
+                <w:sz w:val="20"/>
+                <w:szCs w:val="20"/>
+              </w:rPr>
+              <w:t>consulte la base de datos</w:t>
+            </w:r>
+            <w:r>
+              <w:rPr>
+                <w:rFonts w:ascii="Arial" w:eastAsia="Times New Roman" w:hAnsi="Arial" w:cs="Arial"/>
+                <w:sz w:val="20"/>
+                <w:szCs w:val="20"/>
+              </w:rPr>
+              <w:t xml:space="preserve">, procese los datos y envíe la respuesta </w:t>
+            </w:r>
+            <w:r>
+              <w:rPr>
+                <w:rFonts w:ascii="Arial" w:eastAsia="Times New Roman" w:hAnsi="Arial" w:cs="Arial"/>
+                <w:sz w:val="20"/>
+                <w:szCs w:val="20"/>
+              </w:rPr>
+              <w:t>en un formato</w:t>
+            </w:r>
+            <w:r>
+              <w:rPr>
+                <w:rFonts w:ascii="Arial" w:eastAsia="Times New Roman" w:hAnsi="Arial" w:cs="Arial"/>
+                <w:sz w:val="20"/>
+                <w:szCs w:val="20"/>
+              </w:rPr>
+              <w:t>. Estos servicios web serán construidos en Java, y responderán usando</w:t>
+            </w:r>
+            <w:r>
+              <w:rPr>
+                <w:rFonts w:ascii="Arial" w:eastAsia="Times New Roman" w:hAnsi="Arial" w:cs="Arial"/>
+                <w:sz w:val="20"/>
+                <w:szCs w:val="20"/>
+              </w:rPr>
+              <w:t xml:space="preserve"> el formato</w:t>
+            </w:r>
+            <w:r>
+              <w:rPr>
+                <w:rFonts w:ascii="Arial" w:eastAsia="Times New Roman" w:hAnsi="Arial" w:cs="Arial"/>
+                <w:sz w:val="20"/>
+                <w:szCs w:val="20"/>
+              </w:rPr>
+              <w:t xml:space="preserve"> JSON.</w:t>
             </w:r>
           </w:p>
           <w:p>
@@ -1763,23 +2456,227 @@
                 <w:sz w:val="20"/>
                 <w:szCs w:val="20"/>
               </w:rPr>
-              <w:t>Aplicación Móvil: es el objetivo centrar del proyecto, con la cual se realizara de forma fácil y  rápida, el proceso de inspección desde el lugar que sea necesario, esta aplicación se cons</w:t>
-            </w:r>
-            <w:r>
-              <w:rPr>
-                <w:rFonts w:ascii="Arial" w:eastAsia="Times New Roman" w:hAnsi="Arial" w:cs="Arial"/>
-                <w:sz w:val="20"/>
-                <w:szCs w:val="20"/>
-              </w:rPr>
-              <w:t>truirá haciendo uso de Cordova, Ionic y angular lo que nos permitirá</w:t>
-            </w:r>
-            <w:r>
-              <w:rPr>
-                <w:rFonts w:ascii="Arial" w:eastAsia="Times New Roman" w:hAnsi="Arial" w:cs="Arial"/>
-                <w:sz w:val="20"/>
-                <w:szCs w:val="20"/>
-              </w:rPr>
-              <w:t xml:space="preserve"> desarrollar en HTML5, CSS, JavaScript, para luego compilar la aplicación para la plataforma móvil que queramos, la cual en nuestro caso es Android. </w:t>
+              <w:t xml:space="preserve">Aplicación Móvil: es el objetivo centrar del proyecto, con la cual se realizara de forma fácil y  rápida, el proceso </w:t>
+            </w:r>
+            <w:r>
+              <w:rPr>
+                <w:rFonts w:ascii="Arial" w:eastAsia="Times New Roman" w:hAnsi="Arial" w:cs="Arial"/>
+                <w:sz w:val="20"/>
+                <w:szCs w:val="20"/>
+              </w:rPr>
+              <w:t>de consulta</w:t>
+            </w:r>
+            <w:r>
+              <w:rPr>
+                <w:rFonts w:ascii="Arial" w:eastAsia="Times New Roman" w:hAnsi="Arial" w:cs="Arial"/>
+                <w:sz w:val="20"/>
+                <w:szCs w:val="20"/>
+              </w:rPr>
+              <w:t xml:space="preserve"> desde el lugar que se</w:t>
+            </w:r>
+            <w:r>
+              <w:rPr>
+                <w:rFonts w:ascii="Arial" w:eastAsia="Times New Roman" w:hAnsi="Arial" w:cs="Arial"/>
+                <w:sz w:val="20"/>
+                <w:szCs w:val="20"/>
+              </w:rPr>
+              <w:t xml:space="preserve"> desee</w:t>
+            </w:r>
+            <w:r>
+              <w:rPr>
+                <w:rFonts w:ascii="Arial" w:eastAsia="Times New Roman" w:hAnsi="Arial" w:cs="Arial"/>
+                <w:sz w:val="20"/>
+                <w:szCs w:val="20"/>
+              </w:rPr>
+              <w:t>, esta aplicación se cons</w:t>
+            </w:r>
+            <w:r>
+              <w:rPr>
+                <w:rFonts w:ascii="Arial" w:eastAsia="Times New Roman" w:hAnsi="Arial" w:cs="Arial"/>
+                <w:sz w:val="20"/>
+                <w:szCs w:val="20"/>
+              </w:rPr>
+              <w:t>truirá h</w:t>
+            </w:r>
+            <w:r>
+              <w:rPr>
+                <w:rFonts w:ascii="Arial" w:eastAsia="Times New Roman" w:hAnsi="Arial" w:cs="Arial"/>
+                <w:sz w:val="20"/>
+                <w:szCs w:val="20"/>
+              </w:rPr>
+              <w:t xml:space="preserve">aciendo uso de </w:t>
+            </w:r>
+            <w:proofErr w:type="spellStart"/>
+            <w:r>
+              <w:rPr>
+                <w:rFonts w:ascii="Arial" w:eastAsia="Times New Roman" w:hAnsi="Arial" w:cs="Arial"/>
+                <w:sz w:val="20"/>
+                <w:szCs w:val="20"/>
+              </w:rPr>
+              <w:t>Ionic</w:t>
+            </w:r>
+            <w:proofErr w:type="spellEnd"/>
+            <w:r>
+              <w:rPr>
+                <w:rFonts w:ascii="Arial" w:eastAsia="Times New Roman" w:hAnsi="Arial" w:cs="Arial"/>
+                <w:sz w:val="20"/>
+                <w:szCs w:val="20"/>
+              </w:rPr>
+              <w:t xml:space="preserve"> </w:t>
+            </w:r>
+            <w:proofErr w:type="spellStart"/>
+            <w:r>
+              <w:rPr>
+                <w:rFonts w:ascii="Arial" w:eastAsia="Times New Roman" w:hAnsi="Arial" w:cs="Arial"/>
+                <w:sz w:val="20"/>
+                <w:szCs w:val="20"/>
+              </w:rPr>
+              <w:t>framework</w:t>
+            </w:r>
+            <w:proofErr w:type="spellEnd"/>
+            <w:r>
+              <w:rPr>
+                <w:rFonts w:ascii="Arial" w:eastAsia="Times New Roman" w:hAnsi="Arial" w:cs="Arial"/>
+                <w:sz w:val="20"/>
+                <w:szCs w:val="20"/>
+              </w:rPr>
+              <w:t xml:space="preserve"> el cual nos permitirá crear una aplicación para todos los dispositivos ya que compila usando </w:t>
+            </w:r>
+            <w:proofErr w:type="spellStart"/>
+            <w:r>
+              <w:rPr>
+                <w:rFonts w:ascii="Arial" w:eastAsia="Times New Roman" w:hAnsi="Arial" w:cs="Arial"/>
+                <w:sz w:val="20"/>
+                <w:szCs w:val="20"/>
+              </w:rPr>
+              <w:t>Phonegap</w:t>
+            </w:r>
+            <w:proofErr w:type="spellEnd"/>
+            <w:r>
+              <w:rPr>
+                <w:rFonts w:ascii="Arial" w:eastAsia="Times New Roman" w:hAnsi="Arial" w:cs="Arial"/>
+                <w:sz w:val="20"/>
+                <w:szCs w:val="20"/>
+              </w:rPr>
+              <w:t xml:space="preserve"> o </w:t>
+            </w:r>
+            <w:proofErr w:type="spellStart"/>
+            <w:r>
+              <w:rPr>
+                <w:rFonts w:ascii="Arial" w:eastAsia="Times New Roman" w:hAnsi="Arial" w:cs="Arial"/>
+                <w:sz w:val="20"/>
+                <w:szCs w:val="20"/>
+              </w:rPr>
+              <w:t>Cordova</w:t>
+            </w:r>
+            <w:proofErr w:type="spellEnd"/>
+            <w:r>
+              <w:rPr>
+                <w:rFonts w:ascii="Arial" w:eastAsia="Times New Roman" w:hAnsi="Arial" w:cs="Arial"/>
+                <w:sz w:val="20"/>
+                <w:szCs w:val="20"/>
+              </w:rPr>
+              <w:t xml:space="preserve">, pero a su vez nos creara aplicaciones más rápidas </w:t>
+            </w:r>
+            <w:r>
+              <w:rPr>
+                <w:rFonts w:ascii="Arial" w:eastAsia="Times New Roman" w:hAnsi="Arial" w:cs="Arial"/>
+                <w:sz w:val="20"/>
+                <w:szCs w:val="20"/>
+              </w:rPr>
+              <w:t xml:space="preserve">ya que estará optimizado con </w:t>
+            </w:r>
+            <w:proofErr w:type="spellStart"/>
+            <w:r>
+              <w:rPr>
+                <w:rFonts w:ascii="Arial" w:eastAsia="Times New Roman" w:hAnsi="Arial" w:cs="Arial"/>
+                <w:sz w:val="20"/>
+                <w:szCs w:val="20"/>
+              </w:rPr>
+              <w:t>AngularJS</w:t>
+            </w:r>
+            <w:proofErr w:type="spellEnd"/>
+            <w:r>
+              <w:rPr>
+                <w:rFonts w:ascii="Arial" w:eastAsia="Times New Roman" w:hAnsi="Arial" w:cs="Arial"/>
+                <w:sz w:val="20"/>
+                <w:szCs w:val="20"/>
+              </w:rPr>
+              <w:t xml:space="preserve"> lo cual minimizara la manipulación de DOM con cero </w:t>
+            </w:r>
+            <w:proofErr w:type="spellStart"/>
+            <w:r>
+              <w:rPr>
+                <w:rFonts w:ascii="Arial" w:eastAsia="Times New Roman" w:hAnsi="Arial" w:cs="Arial"/>
+                <w:sz w:val="20"/>
+                <w:szCs w:val="20"/>
+              </w:rPr>
+              <w:t>JQuery</w:t>
+            </w:r>
+            <w:proofErr w:type="spellEnd"/>
+            <w:r>
+              <w:rPr>
+                <w:rFonts w:ascii="Arial" w:eastAsia="Times New Roman" w:hAnsi="Arial" w:cs="Arial"/>
+                <w:sz w:val="20"/>
+                <w:szCs w:val="20"/>
+              </w:rPr>
+              <w:t xml:space="preserve"> y aceleraciones de transiciones por hardware permitiendo crear aplicaciones robustas, todo esto </w:t>
+            </w:r>
+            <w:r>
+              <w:rPr>
+                <w:rFonts w:ascii="Arial" w:eastAsia="Times New Roman" w:hAnsi="Arial" w:cs="Arial"/>
+                <w:sz w:val="20"/>
+                <w:szCs w:val="20"/>
+              </w:rPr>
+              <w:t>nos permitirá</w:t>
+            </w:r>
+            <w:r>
+              <w:rPr>
+                <w:rFonts w:ascii="Arial" w:eastAsia="Times New Roman" w:hAnsi="Arial" w:cs="Arial"/>
+                <w:sz w:val="20"/>
+                <w:szCs w:val="20"/>
+              </w:rPr>
+              <w:t xml:space="preserve"> mientras desarrollamos</w:t>
+            </w:r>
+            <w:r>
+              <w:rPr>
+                <w:rFonts w:ascii="Arial" w:eastAsia="Times New Roman" w:hAnsi="Arial" w:cs="Arial"/>
+                <w:sz w:val="20"/>
+                <w:szCs w:val="20"/>
+              </w:rPr>
+              <w:t xml:space="preserve"> en HTML5, CSS</w:t>
+            </w:r>
+            <w:r>
+              <w:rPr>
+                <w:rFonts w:ascii="Arial" w:eastAsia="Times New Roman" w:hAnsi="Arial" w:cs="Arial"/>
+                <w:sz w:val="20"/>
+                <w:szCs w:val="20"/>
+              </w:rPr>
+              <w:t>3</w:t>
+            </w:r>
+            <w:r>
+              <w:rPr>
+                <w:rFonts w:ascii="Arial" w:eastAsia="Times New Roman" w:hAnsi="Arial" w:cs="Arial"/>
+                <w:sz w:val="20"/>
+                <w:szCs w:val="20"/>
+              </w:rPr>
+              <w:t>, JavaScript</w:t>
+            </w:r>
+            <w:r>
+              <w:rPr>
+                <w:rFonts w:ascii="Arial" w:eastAsia="Times New Roman" w:hAnsi="Arial" w:cs="Arial"/>
+                <w:sz w:val="20"/>
+                <w:szCs w:val="20"/>
+              </w:rPr>
+              <w:t>.</w:t>
+            </w:r>
+            <w:r>
+              <w:rPr>
+                <w:rFonts w:ascii="Arial" w:eastAsia="Times New Roman" w:hAnsi="Arial" w:cs="Arial"/>
+                <w:sz w:val="20"/>
+                <w:szCs w:val="20"/>
+              </w:rPr>
+              <w:t xml:space="preserve"> </w:t>
             </w:r>
           </w:p>
           <w:p>
@@ -1849,7 +2746,7 @@
                 <w:sz w:val="20"/>
                 <w:szCs w:val="20"/>
               </w:rPr>
-              <w:t xml:space="preserve">, para tal fin se desarrollara un manual de usuario y sistema que permita el mantenimiento del sistema, debido a que ellos pretender ofrecer la aplicación a diversas </w:t>
+              <w:t xml:space="preserve">, para tal fin se desarrollara un manual de usuario, debido a que ellos pretender ofrecer la aplicación a diversas </w:t>
             </w:r>
             <w:r>
               <w:rPr>
@@ -1902,45 +2799,291 @@
               </w:rPr>
               <w:t xml:space="preserve">   Para el desarrollo serán usadas diversas tecnologías, para la aplicación móvil se hará uso de la herramienta </w:t>
             </w:r>
-            <w:r>
-              <w:rPr>
-                <w:rFonts w:ascii="Arial" w:eastAsia="Times New Roman" w:hAnsi="Arial" w:cs="Arial"/>
-                <w:sz w:val="20"/>
-                <w:szCs w:val="20"/>
-              </w:rPr>
-              <w:t xml:space="preserve">Ionic </w:t>
-            </w:r>
-            <w:r>
-              <w:rPr>
-                <w:rFonts w:ascii="Arial" w:eastAsia="Times New Roman" w:hAnsi="Arial" w:cs="Arial"/>
-                <w:sz w:val="20"/>
-                <w:szCs w:val="20"/>
-              </w:rPr>
-              <w:t>que permitía hacer el desarrollo en HTML, CSS, JavaScript</w:t>
-            </w:r>
-            <w:r>
-              <w:rPr>
-                <w:rFonts w:ascii="Arial" w:eastAsia="Times New Roman" w:hAnsi="Arial" w:cs="Arial"/>
-                <w:sz w:val="20"/>
-                <w:szCs w:val="20"/>
-              </w:rPr>
-              <w:t xml:space="preserve"> usando este de manera hibrida junto a cordova para poder realizar y utilizar los pligin que este trae y agular.js para crear un marco mas adecuado para el desarrollo de aplicaciones ricas y robustas,</w:t>
-            </w:r>
-            <w:r>
-              <w:rPr>
-                <w:rFonts w:ascii="Arial" w:eastAsia="Times New Roman" w:hAnsi="Arial" w:cs="Arial"/>
-                <w:sz w:val="20"/>
-                <w:szCs w:val="20"/>
-              </w:rPr>
-              <w:t xml:space="preserve"> para luego llevarlo a Android. Los servicios web se construirán con Java, Restful, y se comunican</w:t>
-            </w:r>
-            <w:r>
-              <w:rPr>
-                <w:rFonts w:ascii="Arial" w:eastAsia="Times New Roman" w:hAnsi="Arial" w:cs="Arial"/>
-                <w:sz w:val="20"/>
-                <w:szCs w:val="20"/>
-              </w:rPr>
-              <w:t xml:space="preserve"> con la aplicación haciendo usa de GET para las Solicitudes y JSON para las respuestas, La base de datos a usar será Oracle y la aplicación web se realizará con Oracle Application Express.</w:t>
+            <w:proofErr w:type="spellStart"/>
+            <w:r>
+              <w:rPr>
+                <w:rFonts w:ascii="Arial" w:eastAsia="Times New Roman" w:hAnsi="Arial" w:cs="Arial"/>
+                <w:sz w:val="20"/>
+                <w:szCs w:val="20"/>
+              </w:rPr>
+              <w:t>Ionic</w:t>
+            </w:r>
+            <w:proofErr w:type="spellEnd"/>
+            <w:r>
+              <w:rPr>
+                <w:rFonts w:ascii="Arial" w:eastAsia="Times New Roman" w:hAnsi="Arial" w:cs="Arial"/>
+                <w:sz w:val="20"/>
+                <w:szCs w:val="20"/>
+              </w:rPr>
+              <w:t xml:space="preserve"> </w:t>
+            </w:r>
+            <w:r>
+              <w:rPr>
+                <w:rFonts w:ascii="Arial" w:eastAsia="Times New Roman" w:hAnsi="Arial" w:cs="Arial"/>
+                <w:sz w:val="20"/>
+                <w:szCs w:val="20"/>
+              </w:rPr>
+              <w:t xml:space="preserve">que permitía hacer el desarrollo en HTML, CSS, </w:t>
+            </w:r>
+            <w:proofErr w:type="spellStart"/>
+            <w:r>
+              <w:rPr>
+                <w:rFonts w:ascii="Arial" w:eastAsia="Times New Roman" w:hAnsi="Arial" w:cs="Arial"/>
+                <w:sz w:val="20"/>
+                <w:szCs w:val="20"/>
+              </w:rPr>
+              <w:t>JavaScript</w:t>
+            </w:r>
+            <w:r>
+              <w:rPr>
+                <w:rFonts w:ascii="Arial" w:eastAsia="Times New Roman" w:hAnsi="Arial" w:cs="Arial"/>
+                <w:sz w:val="20"/>
+                <w:szCs w:val="20"/>
+              </w:rPr>
+              <w:t>el</w:t>
+            </w:r>
+            <w:proofErr w:type="spellEnd"/>
+            <w:r>
+              <w:rPr>
+                <w:rFonts w:ascii="Arial" w:eastAsia="Times New Roman" w:hAnsi="Arial" w:cs="Arial"/>
+                <w:sz w:val="20"/>
+                <w:szCs w:val="20"/>
+              </w:rPr>
+              <w:t xml:space="preserve"> cual nos permitirá compilar en </w:t>
+            </w:r>
+            <w:proofErr w:type="spellStart"/>
+            <w:r>
+              <w:rPr>
+                <w:rFonts w:ascii="Arial" w:eastAsia="Times New Roman" w:hAnsi="Arial" w:cs="Arial"/>
+                <w:sz w:val="20"/>
+                <w:szCs w:val="20"/>
+              </w:rPr>
+              <w:t>Cordova</w:t>
+            </w:r>
+            <w:proofErr w:type="spellEnd"/>
+            <w:r>
+              <w:rPr>
+                <w:rFonts w:ascii="Arial" w:eastAsia="Times New Roman" w:hAnsi="Arial" w:cs="Arial"/>
+                <w:sz w:val="20"/>
+                <w:szCs w:val="20"/>
+              </w:rPr>
+              <w:t xml:space="preserve"> o </w:t>
+            </w:r>
+            <w:proofErr w:type="spellStart"/>
+            <w:r>
+              <w:rPr>
+                <w:rFonts w:ascii="Arial" w:eastAsia="Times New Roman" w:hAnsi="Arial" w:cs="Arial"/>
+                <w:sz w:val="20"/>
+                <w:szCs w:val="20"/>
+              </w:rPr>
+              <w:t>Phonegap</w:t>
+            </w:r>
+            <w:proofErr w:type="spellEnd"/>
+            <w:r>
+              <w:rPr>
+                <w:rFonts w:ascii="Arial" w:eastAsia="Times New Roman" w:hAnsi="Arial" w:cs="Arial"/>
+                <w:sz w:val="20"/>
+                <w:szCs w:val="20"/>
+              </w:rPr>
+              <w:t xml:space="preserve"> para </w:t>
+            </w:r>
+            <w:proofErr w:type="spellStart"/>
+            <w:r>
+              <w:rPr>
+                <w:rFonts w:ascii="Arial" w:eastAsia="Times New Roman" w:hAnsi="Arial" w:cs="Arial"/>
+                <w:sz w:val="20"/>
+                <w:szCs w:val="20"/>
+              </w:rPr>
+              <w:t>asi</w:t>
+            </w:r>
+            <w:proofErr w:type="spellEnd"/>
+            <w:r>
+              <w:rPr>
+                <w:rFonts w:ascii="Arial" w:eastAsia="Times New Roman" w:hAnsi="Arial" w:cs="Arial"/>
+                <w:sz w:val="20"/>
+                <w:szCs w:val="20"/>
+              </w:rPr>
+              <w:t xml:space="preserve"> poder usar los </w:t>
+            </w:r>
+            <w:proofErr w:type="spellStart"/>
+            <w:r>
+              <w:rPr>
+                <w:rFonts w:ascii="Arial" w:eastAsia="Times New Roman" w:hAnsi="Arial" w:cs="Arial"/>
+                <w:sz w:val="20"/>
+                <w:szCs w:val="20"/>
+              </w:rPr>
+              <w:t>plugin</w:t>
+            </w:r>
+            <w:proofErr w:type="spellEnd"/>
+            <w:r>
+              <w:rPr>
+                <w:rFonts w:ascii="Arial" w:eastAsia="Times New Roman" w:hAnsi="Arial" w:cs="Arial"/>
+                <w:sz w:val="20"/>
+                <w:szCs w:val="20"/>
+              </w:rPr>
+              <w:t xml:space="preserve"> que estos incorporan</w:t>
+            </w:r>
+            <w:r>
+              <w:rPr>
+                <w:rFonts w:ascii="Arial" w:eastAsia="Times New Roman" w:hAnsi="Arial" w:cs="Arial"/>
+                <w:sz w:val="20"/>
+                <w:szCs w:val="20"/>
+              </w:rPr>
+              <w:t xml:space="preserve"> y agular.js para crear un marco </w:t>
+            </w:r>
+            <w:r>
+              <w:rPr>
+                <w:rFonts w:ascii="Arial" w:eastAsia="Times New Roman" w:hAnsi="Arial" w:cs="Arial"/>
+                <w:sz w:val="20"/>
+                <w:szCs w:val="20"/>
+              </w:rPr>
+              <w:t>más</w:t>
+            </w:r>
+            <w:r>
+              <w:rPr>
+                <w:rFonts w:ascii="Arial" w:eastAsia="Times New Roman" w:hAnsi="Arial" w:cs="Arial"/>
+                <w:sz w:val="20"/>
+                <w:szCs w:val="20"/>
+              </w:rPr>
+              <w:t xml:space="preserve"> adecuado para el desarrollo de aplicaciones ricas y robustas,</w:t>
+            </w:r>
+            <w:r>
+              <w:rPr>
+                <w:rFonts w:ascii="Arial" w:eastAsia="Times New Roman" w:hAnsi="Arial" w:cs="Arial"/>
+                <w:sz w:val="20"/>
+                <w:szCs w:val="20"/>
+              </w:rPr>
+              <w:t xml:space="preserve"> para luego llevarlo principalmente a</w:t>
+            </w:r>
+            <w:r>
+              <w:rPr>
+                <w:rFonts w:ascii="Arial" w:eastAsia="Times New Roman" w:hAnsi="Arial" w:cs="Arial"/>
+                <w:sz w:val="20"/>
+                <w:szCs w:val="20"/>
+              </w:rPr>
+              <w:t xml:space="preserve"> </w:t>
+            </w:r>
+            <w:proofErr w:type="spellStart"/>
+            <w:r>
+              <w:rPr>
+                <w:rFonts w:ascii="Arial" w:eastAsia="Times New Roman" w:hAnsi="Arial" w:cs="Arial"/>
+                <w:sz w:val="20"/>
+                <w:szCs w:val="20"/>
+              </w:rPr>
+              <w:t>Android</w:t>
+            </w:r>
+            <w:proofErr w:type="spellEnd"/>
+            <w:r>
+              <w:rPr>
+                <w:rFonts w:ascii="Arial" w:eastAsia="Times New Roman" w:hAnsi="Arial" w:cs="Arial"/>
+                <w:sz w:val="20"/>
+                <w:szCs w:val="20"/>
+              </w:rPr>
+              <w:t xml:space="preserve"> o Windows </w:t>
+            </w:r>
+            <w:proofErr w:type="spellStart"/>
+            <w:r>
+              <w:rPr>
+                <w:rFonts w:ascii="Arial" w:eastAsia="Times New Roman" w:hAnsi="Arial" w:cs="Arial"/>
+                <w:sz w:val="20"/>
+                <w:szCs w:val="20"/>
+              </w:rPr>
+              <w:t>Phone</w:t>
+            </w:r>
+            <w:proofErr w:type="spellEnd"/>
+            <w:r>
+              <w:rPr>
+                <w:rFonts w:ascii="Arial" w:eastAsia="Times New Roman" w:hAnsi="Arial" w:cs="Arial"/>
+                <w:sz w:val="20"/>
+                <w:szCs w:val="20"/>
+              </w:rPr>
+              <w:t xml:space="preserve"> ya que para </w:t>
+            </w:r>
+            <w:proofErr w:type="spellStart"/>
+            <w:r>
+              <w:rPr>
+                <w:rFonts w:ascii="Arial" w:eastAsia="Times New Roman" w:hAnsi="Arial" w:cs="Arial"/>
+                <w:sz w:val="20"/>
+                <w:szCs w:val="20"/>
+              </w:rPr>
+              <w:t>IOs</w:t>
+            </w:r>
+            <w:proofErr w:type="spellEnd"/>
+            <w:r>
+              <w:rPr>
+                <w:rFonts w:ascii="Arial" w:eastAsia="Times New Roman" w:hAnsi="Arial" w:cs="Arial"/>
+                <w:sz w:val="20"/>
+                <w:szCs w:val="20"/>
+              </w:rPr>
+              <w:t xml:space="preserve"> se deberá contar con la licencia de desarrollador</w:t>
+            </w:r>
+            <w:r>
+              <w:rPr>
+                <w:rFonts w:ascii="Arial" w:eastAsia="Times New Roman" w:hAnsi="Arial" w:cs="Arial"/>
+                <w:sz w:val="20"/>
+                <w:szCs w:val="20"/>
+              </w:rPr>
+              <w:t xml:space="preserve">. Los servicios web se construirán con Java, </w:t>
+            </w:r>
+            <w:proofErr w:type="spellStart"/>
+            <w:r>
+              <w:rPr>
+                <w:rFonts w:ascii="Arial" w:eastAsia="Times New Roman" w:hAnsi="Arial" w:cs="Arial"/>
+                <w:sz w:val="20"/>
+                <w:szCs w:val="20"/>
+              </w:rPr>
+              <w:t>Restfu</w:t>
+            </w:r>
+            <w:r>
+              <w:rPr>
+                <w:rFonts w:ascii="Arial" w:eastAsia="Times New Roman" w:hAnsi="Arial" w:cs="Arial"/>
+                <w:sz w:val="20"/>
+                <w:szCs w:val="20"/>
+              </w:rPr>
+              <w:t>l</w:t>
+            </w:r>
+            <w:proofErr w:type="spellEnd"/>
+            <w:r>
+              <w:rPr>
+                <w:rFonts w:ascii="Arial" w:eastAsia="Times New Roman" w:hAnsi="Arial" w:cs="Arial"/>
+                <w:sz w:val="20"/>
+                <w:szCs w:val="20"/>
+              </w:rPr>
+              <w:t>, y se comunican</w:t>
+            </w:r>
+            <w:r>
+              <w:rPr>
+                <w:rFonts w:ascii="Arial" w:eastAsia="Times New Roman" w:hAnsi="Arial" w:cs="Arial"/>
+                <w:sz w:val="20"/>
+                <w:szCs w:val="20"/>
+              </w:rPr>
+              <w:t xml:space="preserve"> con la aplicación haciendo uso</w:t>
+            </w:r>
+            <w:r>
+              <w:rPr>
+                <w:rFonts w:ascii="Arial" w:eastAsia="Times New Roman" w:hAnsi="Arial" w:cs="Arial"/>
+                <w:sz w:val="20"/>
+                <w:szCs w:val="20"/>
+              </w:rPr>
+              <w:t xml:space="preserve"> de GET para las Solicitudes y JSON para las respuestas, La base de datos a usar será </w:t>
+            </w:r>
+            <w:proofErr w:type="spellStart"/>
+            <w:r>
+              <w:rPr>
+                <w:rFonts w:ascii="Arial" w:eastAsia="Times New Roman" w:hAnsi="Arial" w:cs="Arial"/>
+                <w:sz w:val="20"/>
+                <w:szCs w:val="20"/>
+              </w:rPr>
+              <w:t>MongoDB</w:t>
+            </w:r>
+            <w:proofErr w:type="spellEnd"/>
+            <w:r>
+              <w:rPr>
+                <w:rFonts w:ascii="Arial" w:eastAsia="Times New Roman" w:hAnsi="Arial" w:cs="Arial"/>
+                <w:sz w:val="20"/>
+                <w:szCs w:val="20"/>
+              </w:rPr>
+              <w:t>.</w:t>
             </w:r>
           </w:p>
           <w:p>
@@ -1958,6 +3101,7 @@
                 <w:sz w:val="20"/>
                 <w:szCs w:val="20"/>
               </w:rPr>
+              <w:lastRenderedPageBreak/>
               <w:t xml:space="preserve">   La principal limitación del proyecto es el hecho de que no se elabora para una cadena de supermercados en específico, sino para posibles compradores de la misma, lo cual no permite cubrir con el 100% de certeza todas las necesidades de las cadenas de supermercados, lo que implica también tener que hacer un desarrollo más genérico que permita adaptarse rápida y fácilmente.</w:t>
             </w:r>
           </w:p>
@@ -1987,8 +3131,9 @@
                 <w:sz w:val="20"/>
                 <w:szCs w:val="20"/>
               </w:rPr>
-              <w:t xml:space="preserve">De momento el desarrollo solo será para teléfonos con sistema operativo Android, en primera instancia por ser el sistema operativo que más cuota de mercado tiene entre los posibles clientes </w:t>
-            </w:r>
+              <w:t xml:space="preserve">De momento el desarrollo solo será para teléfonos con sistema operativo </w:t>
+            </w:r>
+            <w:proofErr w:type="spellStart"/>
             <w:r>
               <w:rPr>
                 <w:rFonts w:ascii="Arial" w:eastAsia="Times New Roman" w:hAnsi="Arial" w:cs="Arial"/>
@@ -1996,8 +3141,17 @@
                 <w:sz w:val="20"/>
                 <w:szCs w:val="20"/>
               </w:rPr>
-              <w:lastRenderedPageBreak/>
-              <w:t>y segunda instancia por no disponer de los dispositivos necesarios para realizar las pruebas en otras plataformas.</w:t>
+              <w:t>Android</w:t>
+            </w:r>
+            <w:proofErr w:type="spellEnd"/>
+            <w:r>
+              <w:rPr>
+                <w:rFonts w:ascii="Arial" w:eastAsia="Times New Roman" w:hAnsi="Arial" w:cs="Arial"/>
+                <w:color w:val="000000"/>
+                <w:sz w:val="20"/>
+                <w:szCs w:val="20"/>
+              </w:rPr>
+              <w:t>, en primera instancia por ser el sistema operativo que más cuota de mercado tiene entre los posibles clientes y segunda instancia por no disponer de los dispositivos necesarios para realizar las pruebas en otras plataformas.</w:t>
             </w:r>
           </w:p>
         </w:tc>
@@ -2105,7 +3259,36 @@
                 <w:szCs w:val="20"/>
                 <w:lang w:val="es-ES_tradnl"/>
               </w:rPr>
-              <w:t xml:space="preserve">Desarrollar una aplicación móvil que permita consultar los datos de los artículos de un supermercado usando la cámara de este, crear lista de supermercado, carrito virtual y consulta por geolocalización </w:t>
+              <w:t>Desarrollar una aplicación móvil que permita consultar los datos de los artículos de un supermercado usando la cámara de este, crear lista de supermercado, carrito virtual</w:t>
+            </w:r>
+            <w:r>
+              <w:rPr>
+                <w:rFonts w:ascii="Arial" w:hAnsi="Arial" w:cs="Arial"/>
+                <w:sz w:val="20"/>
+                <w:szCs w:val="20"/>
+                <w:lang w:val="es-ES_tradnl"/>
+              </w:rPr>
+              <w:t xml:space="preserve"> y consulta por </w:t>
+            </w:r>
+            <w:proofErr w:type="spellStart"/>
+            <w:r>
+              <w:rPr>
+                <w:rFonts w:ascii="Arial" w:hAnsi="Arial" w:cs="Arial"/>
+                <w:sz w:val="20"/>
+                <w:szCs w:val="20"/>
+                <w:lang w:val="es-ES_tradnl"/>
+              </w:rPr>
+              <w:t>geolocalización</w:t>
+            </w:r>
+            <w:proofErr w:type="spellEnd"/>
+            <w:r>
+              <w:rPr>
+                <w:rFonts w:ascii="Arial" w:hAnsi="Arial" w:cs="Arial"/>
+                <w:sz w:val="20"/>
+                <w:szCs w:val="20"/>
+                <w:lang w:val="es-ES_tradnl"/>
+              </w:rPr>
+              <w:t>.</w:t>
             </w:r>
           </w:p>
           <w:p>
@@ -2115,6 +3298,7 @@
                 <w:rFonts w:ascii="Arial" w:hAnsi="Arial" w:cs="Arial"/>
                 <w:sz w:val="20"/>
                 <w:szCs w:val="20"/>
+                <w:lang w:val="es-ES_tradnl"/>
               </w:rPr>
             </w:pPr>
           </w:p>
@@ -2178,7 +3362,25 @@
                 <w:sz w:val="20"/>
                 <w:szCs w:val="20"/>
               </w:rPr>
-              <w:t>Diseñar una base de datos para el almacenamiento de la información.</w:t>
+              <w:t>Diseñar</w:t>
+            </w:r>
+            <w:r>
+              <w:rPr>
+                <w:rFonts w:ascii="Arial" w:eastAsia="Times New Roman" w:hAnsi="Arial" w:cs="Arial"/>
+                <w:color w:val="000000"/>
+                <w:sz w:val="20"/>
+                <w:szCs w:val="20"/>
+              </w:rPr>
+              <w:t xml:space="preserve"> e implementar</w:t>
+            </w:r>
+            <w:r>
+              <w:rPr>
+                <w:rFonts w:ascii="Arial" w:eastAsia="Times New Roman" w:hAnsi="Arial" w:cs="Arial"/>
+                <w:color w:val="000000"/>
+                <w:sz w:val="20"/>
+                <w:szCs w:val="20"/>
+              </w:rPr>
+              <w:t xml:space="preserve"> una base de datos para el almacenamiento de la información.</w:t>
             </w:r>
           </w:p>
           <w:p>
@@ -2205,7 +3407,36 @@
                 <w:sz w:val="20"/>
                 <w:szCs w:val="20"/>
               </w:rPr>
-              <w:t>Diseñar un textaloud para reproducir los detalles de los artículos y de las listas agregadas.</w:t>
+              <w:t>Crear</w:t>
+            </w:r>
+            <w:r>
+              <w:rPr>
+                <w:rFonts w:ascii="Arial" w:eastAsia="Times New Roman" w:hAnsi="Arial" w:cs="Arial"/>
+                <w:color w:val="000000"/>
+                <w:sz w:val="20"/>
+                <w:szCs w:val="20"/>
+              </w:rPr>
+              <w:t xml:space="preserve"> un </w:t>
+            </w:r>
+            <w:proofErr w:type="spellStart"/>
+            <w:r>
+              <w:rPr>
+                <w:rFonts w:ascii="Arial" w:eastAsia="Times New Roman" w:hAnsi="Arial" w:cs="Arial"/>
+                <w:color w:val="000000"/>
+                <w:sz w:val="20"/>
+                <w:szCs w:val="20"/>
+              </w:rPr>
+              <w:t>textaloud</w:t>
+            </w:r>
+            <w:proofErr w:type="spellEnd"/>
+            <w:r>
+              <w:rPr>
+                <w:rFonts w:ascii="Arial" w:eastAsia="Times New Roman" w:hAnsi="Arial" w:cs="Arial"/>
+                <w:color w:val="000000"/>
+                <w:sz w:val="20"/>
+                <w:szCs w:val="20"/>
+              </w:rPr>
+              <w:t xml:space="preserve"> para reproducir los detalles de los artículos y de las listas agregadas.</w:t>
             </w:r>
           </w:p>
           <w:p>
@@ -2232,7 +3463,25 @@
                 <w:sz w:val="20"/>
                 <w:szCs w:val="20"/>
               </w:rPr>
-              <w:t>Diseñar una herramienta para escribir usando la voz.</w:t>
+              <w:t>I</w:t>
+            </w:r>
+            <w:r>
+              <w:rPr>
+                <w:rFonts w:ascii="Arial" w:eastAsia="Times New Roman" w:hAnsi="Arial" w:cs="Arial"/>
+                <w:color w:val="000000"/>
+                <w:sz w:val="20"/>
+                <w:szCs w:val="20"/>
+              </w:rPr>
+              <w:t>mplementar</w:t>
+            </w:r>
+            <w:r>
+              <w:rPr>
+                <w:rFonts w:ascii="Arial" w:eastAsia="Times New Roman" w:hAnsi="Arial" w:cs="Arial"/>
+                <w:color w:val="000000"/>
+                <w:sz w:val="20"/>
+                <w:szCs w:val="20"/>
+              </w:rPr>
+              <w:t xml:space="preserve"> herramienta para escribir usando la voz.</w:t>
             </w:r>
           </w:p>
           <w:p>
@@ -2283,6 +3532,7 @@
               </w:rPr>
               <w:t xml:space="preserve">Diseñar y Construir la aplicación móvil haciendo uso de </w:t>
             </w:r>
+            <w:proofErr w:type="spellStart"/>
             <w:r>
               <w:rPr>
                 <w:rFonts w:ascii="Arial" w:eastAsia="Times New Roman" w:hAnsi="Arial" w:cs="Arial"/>
@@ -2292,6 +3542,7 @@
               </w:rPr>
               <w:t>Ionic</w:t>
             </w:r>
+            <w:proofErr w:type="spellEnd"/>
             <w:r>
               <w:rPr>
                 <w:rFonts w:ascii="Arial" w:eastAsia="Times New Roman" w:hAnsi="Arial" w:cs="Arial"/>
@@ -2324,7 +3575,25 @@
                 <w:sz w:val="20"/>
                 <w:szCs w:val="20"/>
               </w:rPr>
-              <w:t xml:space="preserve">Realizar pruebas de estabilidad, usabilidad y accesibilidad. </w:t>
+              <w:t xml:space="preserve">Realizar </w:t>
+            </w:r>
+            <w:r>
+              <w:rPr>
+                <w:rFonts w:ascii="Arial" w:eastAsia="Times New Roman" w:hAnsi="Arial" w:cs="Arial"/>
+                <w:color w:val="000000"/>
+                <w:sz w:val="20"/>
+                <w:szCs w:val="20"/>
+              </w:rPr>
+              <w:t>pruebas</w:t>
+            </w:r>
+            <w:r>
+              <w:rPr>
+                <w:rFonts w:ascii="Arial" w:eastAsia="Times New Roman" w:hAnsi="Arial" w:cs="Arial"/>
+                <w:color w:val="000000"/>
+                <w:sz w:val="20"/>
+                <w:szCs w:val="20"/>
+              </w:rPr>
+              <w:t xml:space="preserve"> de estabilidad, usabilidad y accesibilidad. </w:t>
             </w:r>
           </w:p>
           <w:p>
@@ -2480,7 +3749,7 @@
                 <w:sz w:val="20"/>
                 <w:szCs w:val="20"/>
               </w:rPr>
-              <w:t xml:space="preserve">En primer lugar se tiene que fue presentado en la Universidad Nacional Experimental del Táchira, </w:t>
+              <w:t xml:space="preserve">En la Universidad Nacional Experimental del Táchira, </w:t>
             </w:r>
             <w:r>
               <w:rPr>
@@ -2496,7 +3765,43 @@
                 <w:sz w:val="20"/>
                 <w:szCs w:val="20"/>
               </w:rPr>
-              <w:t xml:space="preserve"> que tenía por objetivo Desarrollar una aplicación móvil en sistema operativo Android para el control remoto de un Lego Mindstorms NXT a través de un </w:t>
+              <w:t xml:space="preserve"> que tenía por objetivo Desarrollar una aplicación móvil en sistema operativo </w:t>
+            </w:r>
+            <w:proofErr w:type="spellStart"/>
+            <w:r>
+              <w:rPr>
+                <w:rFonts w:ascii="Arial" w:hAnsi="Arial" w:cs="Arial"/>
+                <w:sz w:val="20"/>
+                <w:szCs w:val="20"/>
+              </w:rPr>
+              <w:t>Android</w:t>
+            </w:r>
+            <w:proofErr w:type="spellEnd"/>
+            <w:r>
+              <w:rPr>
+                <w:rFonts w:ascii="Arial" w:hAnsi="Arial" w:cs="Arial"/>
+                <w:sz w:val="20"/>
+                <w:szCs w:val="20"/>
+              </w:rPr>
+              <w:t xml:space="preserve"> para el control remoto de un Lego </w:t>
+            </w:r>
+            <w:proofErr w:type="spellStart"/>
+            <w:r>
+              <w:rPr>
+                <w:rFonts w:ascii="Arial" w:hAnsi="Arial" w:cs="Arial"/>
+                <w:sz w:val="20"/>
+                <w:szCs w:val="20"/>
+              </w:rPr>
+              <w:t>Mindstorms</w:t>
+            </w:r>
+            <w:proofErr w:type="spellEnd"/>
+            <w:r>
+              <w:rPr>
+                <w:rFonts w:ascii="Arial" w:hAnsi="Arial" w:cs="Arial"/>
+                <w:sz w:val="20"/>
+                <w:szCs w:val="20"/>
+              </w:rPr>
+              <w:t xml:space="preserve"> NXT a través de un </w:t>
             </w:r>
             <w:r>
               <w:rPr>
@@ -2528,7 +3833,23 @@
                 <w:sz w:val="20"/>
                 <w:szCs w:val="20"/>
               </w:rPr>
-              <w:t xml:space="preserve"> para el cual se uso un modelo de desarrollo en Espiral que se basa en la prevención de riesgos de desarrollo, siendo factible para proyectos en los que se tienen claros los objetivos finales pero no los detalles del mismo, donde los objetivos del proyecto son obtenidos a partir de otros dados anteriormente.</w:t>
+              <w:t xml:space="preserve"> para el cual se </w:t>
+            </w:r>
+            <w:r>
+              <w:rPr>
+                <w:rFonts w:ascii="Arial" w:hAnsi="Arial" w:cs="Arial"/>
+                <w:sz w:val="20"/>
+                <w:szCs w:val="20"/>
+              </w:rPr>
+              <w:t>usó</w:t>
+            </w:r>
+            <w:r>
+              <w:rPr>
+                <w:rFonts w:ascii="Arial" w:hAnsi="Arial" w:cs="Arial"/>
+                <w:sz w:val="20"/>
+                <w:szCs w:val="20"/>
+              </w:rPr>
+              <w:t xml:space="preserve"> un modelo de desarrollo en Espiral que se basa en la prevención de riesgos de desarrollo, siendo factible para proyectos en los que se tienen claros los objetivos finales pero no los detalles del mismo, donde los objetivos del proyecto son obtenidos a partir de otros dados anteriormente.</w:t>
             </w:r>
           </w:p>
           <w:p>
@@ -2536,8 +3857,52 @@
               <w:jc w:val="both"/>
               <w:rPr>
                 <w:rFonts w:ascii="Arial" w:hAnsi="Arial" w:cs="Arial"/>
-                <w:sz w:val="24"/>
-                <w:szCs w:val="24"/>
+                <w:sz w:val="20"/>
+                <w:szCs w:val="20"/>
+              </w:rPr>
+            </w:pPr>
+          </w:p>
+          <w:p>
+            <w:pPr>
+              <w:jc w:val="both"/>
+              <w:rPr>
+                <w:rFonts w:ascii="Arial" w:hAnsi="Arial" w:cs="Arial"/>
+                <w:sz w:val="20"/>
+                <w:szCs w:val="20"/>
+              </w:rPr>
+            </w:pPr>
+            <w:r>
+              <w:rPr>
+                <w:rFonts w:ascii="Arial" w:hAnsi="Arial" w:cs="Arial"/>
+                <w:sz w:val="20"/>
+                <w:szCs w:val="20"/>
+              </w:rPr>
+              <w:t xml:space="preserve">En el contexto </w:t>
+            </w:r>
+            <w:r>
+              <w:rPr>
+                <w:rFonts w:ascii="Arial" w:hAnsi="Arial" w:cs="Arial"/>
+                <w:sz w:val="20"/>
+                <w:szCs w:val="20"/>
+              </w:rPr>
+              <w:t>inter</w:t>
+            </w:r>
+            <w:r>
+              <w:rPr>
+                <w:rFonts w:ascii="Arial" w:hAnsi="Arial" w:cs="Arial"/>
+                <w:sz w:val="20"/>
+                <w:szCs w:val="20"/>
+              </w:rPr>
+              <w:t>nacional tenemos:</w:t>
+            </w:r>
+          </w:p>
+          <w:p>
+            <w:pPr>
+              <w:jc w:val="both"/>
+              <w:rPr>
+                <w:rFonts w:ascii="Arial" w:hAnsi="Arial" w:cs="Arial"/>
+                <w:sz w:val="20"/>
+                <w:szCs w:val="20"/>
               </w:rPr>
             </w:pPr>
             <w:r>
@@ -2554,13 +3919,25 @@
                 <w:sz w:val="20"/>
                 <w:szCs w:val="20"/>
               </w:rPr>
-              <w:t xml:space="preserve">Posteriormente </w:t>
-            </w:r>
-            <w:r>
-              <w:rPr>
-                <w:rFonts w:ascii="Arial" w:hAnsi="Arial" w:cs="Arial"/>
-                <w:sz w:val="20"/>
-                <w:szCs w:val="20"/>
+              <w:t xml:space="preserve">En el </w:t>
+            </w:r>
+            <w:r>
+              <w:rPr>
+                <w:rFonts w:ascii="Arial" w:hAnsi="Arial" w:cs="Arial"/>
+                <w:iCs/>
+                <w:sz w:val="20"/>
+                <w:szCs w:val="20"/>
+                <w:shd w:val="clear" w:color="auto" w:fill="FFFFFF"/>
+              </w:rPr>
+              <w:t xml:space="preserve">Centro de Transferencias de Tecnologías Aplicadas </w:t>
+            </w:r>
+            <w:r>
+              <w:rPr>
+                <w:rFonts w:ascii="Arial" w:hAnsi="Arial" w:cs="Arial"/>
+                <w:iCs/>
+                <w:sz w:val="20"/>
+                <w:szCs w:val="20"/>
+                <w:shd w:val="clear" w:color="auto" w:fill="FFFFFF"/>
               </w:rPr>
               <w:t>(</w:t>
             </w:r>
@@ -2572,7 +3949,7 @@
                 <w:szCs w:val="20"/>
                 <w:shd w:val="clear" w:color="auto" w:fill="FFFFFF"/>
               </w:rPr>
-              <w:t>Centro de Transferencias de Tecnologías Aplicadas -CTTA-</w:t>
+              <w:t>-CTTA-</w:t>
             </w:r>
             <w:r>
               <w:rPr>
@@ -2612,7 +3989,25 @@
                 <w:sz w:val="20"/>
                 <w:szCs w:val="20"/>
               </w:rPr>
-              <w:t xml:space="preserve">Desarrollo una aplicación para dispositivos Android junto con servicios Web, para el manejo </w:t>
+              <w:t xml:space="preserve">Desarrollo una aplicación para dispositivos </w:t>
+            </w:r>
+            <w:proofErr w:type="spellStart"/>
+            <w:r>
+              <w:rPr>
+                <w:rFonts w:ascii="Arial" w:hAnsi="Arial" w:cs="Arial"/>
+                <w:sz w:val="20"/>
+                <w:szCs w:val="20"/>
+              </w:rPr>
+              <w:t>Android</w:t>
+            </w:r>
+            <w:proofErr w:type="spellEnd"/>
+            <w:r>
+              <w:rPr>
+                <w:rFonts w:ascii="Arial" w:hAnsi="Arial" w:cs="Arial"/>
+                <w:sz w:val="20"/>
+                <w:szCs w:val="20"/>
+              </w:rPr>
+              <w:t xml:space="preserve"> junto con servicios Web, para el manejo </w:t>
             </w:r>
             <w:r>
               <w:rPr>
@@ -2649,6 +4044,132 @@
           </w:p>
           <w:p>
             <w:pPr>
+              <w:jc w:val="both"/>
+              <w:rPr>
+                <w:rFonts w:ascii="Arial" w:hAnsi="Arial" w:cs="Arial"/>
+                <w:sz w:val="20"/>
+                <w:szCs w:val="20"/>
+              </w:rPr>
+            </w:pPr>
+            <w:r>
+              <w:rPr>
+                <w:rFonts w:ascii="Arial" w:hAnsi="Arial" w:cs="Arial"/>
+                <w:sz w:val="20"/>
+                <w:szCs w:val="20"/>
+              </w:rPr>
+              <w:t xml:space="preserve">  </w:t>
+            </w:r>
+            <w:proofErr w:type="spellStart"/>
+            <w:r>
+              <w:rPr>
+                <w:rFonts w:ascii="Arial" w:hAnsi="Arial" w:cs="Arial"/>
+                <w:sz w:val="20"/>
+                <w:szCs w:val="20"/>
+              </w:rPr>
+              <w:t>Tambien</w:t>
+            </w:r>
+            <w:proofErr w:type="spellEnd"/>
+            <w:r>
+              <w:rPr>
+                <w:rFonts w:ascii="Arial" w:hAnsi="Arial" w:cs="Arial"/>
+                <w:sz w:val="20"/>
+                <w:szCs w:val="20"/>
+              </w:rPr>
+              <w:t xml:space="preserve"> se tiene como referencia aplicaciones como “</w:t>
+            </w:r>
+            <w:proofErr w:type="spellStart"/>
+            <w:r>
+              <w:rPr>
+                <w:rFonts w:ascii="Arial" w:hAnsi="Arial" w:cs="Arial"/>
+                <w:sz w:val="20"/>
+                <w:szCs w:val="20"/>
+              </w:rPr>
+              <w:t>Out</w:t>
+            </w:r>
+            <w:proofErr w:type="spellEnd"/>
+            <w:r>
+              <w:rPr>
+                <w:rFonts w:ascii="Arial" w:hAnsi="Arial" w:cs="Arial"/>
+                <w:sz w:val="20"/>
+                <w:szCs w:val="20"/>
+              </w:rPr>
+              <w:t xml:space="preserve"> of </w:t>
+            </w:r>
+            <w:proofErr w:type="spellStart"/>
+            <w:r>
+              <w:rPr>
+                <w:rFonts w:ascii="Arial" w:hAnsi="Arial" w:cs="Arial"/>
+                <w:sz w:val="20"/>
+                <w:szCs w:val="20"/>
+              </w:rPr>
+              <w:t>Milk</w:t>
+            </w:r>
+            <w:proofErr w:type="spellEnd"/>
+            <w:r>
+              <w:rPr>
+                <w:rFonts w:ascii="Arial" w:hAnsi="Arial" w:cs="Arial"/>
+                <w:sz w:val="20"/>
+                <w:szCs w:val="20"/>
+              </w:rPr>
+              <w:t xml:space="preserve">” que usa los códigos de barra para cargar crear lista de supermercados, “Shopping </w:t>
+            </w:r>
+            <w:proofErr w:type="spellStart"/>
+            <w:r>
+              <w:rPr>
+                <w:rFonts w:ascii="Arial" w:hAnsi="Arial" w:cs="Arial"/>
+                <w:sz w:val="20"/>
+                <w:szCs w:val="20"/>
+              </w:rPr>
+              <w:t>Lits</w:t>
+            </w:r>
+            <w:proofErr w:type="spellEnd"/>
+            <w:r>
+              <w:rPr>
+                <w:rFonts w:ascii="Arial" w:hAnsi="Arial" w:cs="Arial"/>
+                <w:sz w:val="20"/>
+                <w:szCs w:val="20"/>
+              </w:rPr>
+              <w:t>” que permite sincronizar listas con otras personas y otras aplicaciones para empresas privadas como “Amazon Móvil” e “</w:t>
+            </w:r>
+            <w:proofErr w:type="spellStart"/>
+            <w:r>
+              <w:rPr>
+                <w:rFonts w:ascii="Arial" w:hAnsi="Arial" w:cs="Arial"/>
+                <w:sz w:val="20"/>
+                <w:szCs w:val="20"/>
+              </w:rPr>
+              <w:t>Ebay</w:t>
+            </w:r>
+            <w:proofErr w:type="spellEnd"/>
+            <w:r>
+              <w:rPr>
+                <w:rFonts w:ascii="Arial" w:hAnsi="Arial" w:cs="Arial"/>
+                <w:sz w:val="20"/>
+                <w:szCs w:val="20"/>
+              </w:rPr>
+              <w:t xml:space="preserve"> </w:t>
+            </w:r>
+            <w:proofErr w:type="spellStart"/>
+            <w:r>
+              <w:rPr>
+                <w:rFonts w:ascii="Arial" w:hAnsi="Arial" w:cs="Arial"/>
+                <w:sz w:val="20"/>
+                <w:szCs w:val="20"/>
+              </w:rPr>
+              <w:t>Android</w:t>
+            </w:r>
+            <w:proofErr w:type="spellEnd"/>
+            <w:r>
+              <w:rPr>
+                <w:rFonts w:ascii="Arial" w:hAnsi="Arial" w:cs="Arial"/>
+                <w:sz w:val="20"/>
+                <w:szCs w:val="20"/>
+              </w:rPr>
+              <w:t xml:space="preserve"> App”.</w:t>
+            </w:r>
+          </w:p>
+          <w:p>
+            <w:pPr>
               <w:keepNext/>
               <w:rPr>
                 <w:rFonts w:ascii="Arial" w:hAnsi="Arial" w:cs="Arial"/>
@@ -2665,6 +4186,1000 @@
                 <w:sz w:val="20"/>
                 <w:szCs w:val="20"/>
                 <w:lang w:val="es-ES_tradnl"/>
+              </w:rPr>
+            </w:pPr>
+          </w:p>
+        </w:tc>
+      </w:tr>
+    </w:tbl>
+    <w:p>
+      <w:pPr>
+        <w:pStyle w:val="Descripcin"/>
+      </w:pPr>
+    </w:p>
+    <w:p>
+      <w:pPr>
+        <w:rPr>
+          <w:b/>
+          <w:bCs/>
+          <w:color w:val="4F81BD" w:themeColor="accent1"/>
+          <w:sz w:val="18"/>
+          <w:szCs w:val="18"/>
+        </w:rPr>
+      </w:pPr>
+      <w:r>
+        <w:br w:type="page"/>
+      </w:r>
+    </w:p>
+    <w:p>
+      <w:pPr>
+        <w:pStyle w:val="Descripcin"/>
+        <w:ind w:left="708" w:hanging="708"/>
+      </w:pPr>
+    </w:p>
+    <w:tbl>
+      <w:tblPr>
+        <w:tblStyle w:val="Tablaconcuadrcula"/>
+        <w:tblW w:w="0" w:type="auto"/>
+        <w:tblBorders>
+          <w:top w:val="single" w:sz="4" w:space="0" w:color="7F7F7F" w:themeColor="text1" w:themeTint="80"/>
+          <w:left w:val="single" w:sz="4" w:space="0" w:color="7F7F7F" w:themeColor="text1" w:themeTint="80"/>
+          <w:bottom w:val="single" w:sz="4" w:space="0" w:color="7F7F7F" w:themeColor="text1" w:themeTint="80"/>
+          <w:right w:val="single" w:sz="4" w:space="0" w:color="7F7F7F" w:themeColor="text1" w:themeTint="80"/>
+          <w:insideH w:val="single" w:sz="4" w:space="0" w:color="7F7F7F" w:themeColor="text1" w:themeTint="80"/>
+          <w:insideV w:val="single" w:sz="4" w:space="0" w:color="7F7F7F" w:themeColor="text1" w:themeTint="80"/>
+        </w:tblBorders>
+        <w:tblLook w:val="04A0" w:firstRow="1" w:lastRow="0" w:firstColumn="1" w:lastColumn="0" w:noHBand="0" w:noVBand="1"/>
+      </w:tblPr>
+      <w:tblGrid>
+        <w:gridCol w:w="8828"/>
+      </w:tblGrid>
+      <w:tr>
+        <w:tc>
+          <w:tcPr>
+            <w:tcW w:w="8978" w:type="dxa"/>
+            <w:shd w:val="clear" w:color="auto" w:fill="7F7F7F" w:themeFill="text1" w:themeFillTint="80"/>
+          </w:tcPr>
+          <w:p>
+            <w:pPr>
+              <w:keepNext/>
+              <w:rPr>
+                <w:rFonts w:ascii="Arial" w:hAnsi="Arial" w:cs="Arial"/>
+                <w:color w:val="FFFFFF" w:themeColor="background1"/>
+                <w:sz w:val="20"/>
+                <w:szCs w:val="20"/>
+                <w:lang w:val="es-ES_tradnl"/>
+              </w:rPr>
+            </w:pPr>
+            <w:r>
+              <w:rPr>
+                <w:rFonts w:ascii="Arial" w:hAnsi="Arial" w:cs="Arial"/>
+                <w:color w:val="FFFFFF" w:themeColor="background1"/>
+                <w:sz w:val="20"/>
+                <w:szCs w:val="20"/>
+                <w:lang w:val="es-ES_tradnl"/>
+              </w:rPr>
+              <w:t>Metodología</w:t>
+            </w:r>
+          </w:p>
+        </w:tc>
+      </w:tr>
+      <w:tr>
+        <w:tc>
+          <w:tcPr>
+            <w:tcW w:w="8978" w:type="dxa"/>
+            <w:tcBorders>
+              <w:bottom w:val="single" w:sz="4" w:space="0" w:color="7F7F7F" w:themeColor="text1" w:themeTint="80"/>
+            </w:tcBorders>
+          </w:tcPr>
+          <w:p>
+            <w:pPr>
+              <w:pStyle w:val="topicos"/>
+              <w:spacing w:line="240" w:lineRule="auto"/>
+              <w:outlineLvl w:val="2"/>
+              <w:rPr>
+                <w:rFonts w:ascii="Arial" w:eastAsiaTheme="minorEastAsia" w:hAnsi="Arial" w:cs="Arial"/>
+                <w:b w:val="0"/>
+                <w:i w:val="0"/>
+                <w:sz w:val="20"/>
+                <w:szCs w:val="20"/>
+                <w:lang w:eastAsia="es-VE"/>
+              </w:rPr>
+            </w:pPr>
+          </w:p>
+          <w:p>
+            <w:pPr>
+              <w:pStyle w:val="topicos"/>
+              <w:spacing w:line="240" w:lineRule="auto"/>
+              <w:outlineLvl w:val="2"/>
+              <w:rPr>
+                <w:rFonts w:ascii="Arial" w:hAnsi="Arial" w:cs="Arial"/>
+                <w:b w:val="0"/>
+                <w:i w:val="0"/>
+                <w:sz w:val="20"/>
+                <w:szCs w:val="20"/>
+              </w:rPr>
+            </w:pPr>
+            <w:r>
+              <w:rPr>
+                <w:rFonts w:ascii="Arial" w:hAnsi="Arial" w:cs="Arial"/>
+                <w:b w:val="0"/>
+                <w:i w:val="0"/>
+                <w:sz w:val="20"/>
+                <w:szCs w:val="20"/>
+              </w:rPr>
+              <w:t xml:space="preserve">   </w:t>
+            </w:r>
+            <w:r>
+              <w:rPr>
+                <w:rFonts w:ascii="Arial" w:hAnsi="Arial" w:cs="Arial"/>
+                <w:b w:val="0"/>
+                <w:i w:val="0"/>
+                <w:sz w:val="20"/>
+                <w:szCs w:val="20"/>
+              </w:rPr>
+              <w:t>Actualmente las metodologías agiles son ampliamente utilizadas en el desarrollo de aplicaciones para teléfonos móviles, debido a que son capaces de brindar la rapidez y garantía de calidad necesaria para que el proyecto sea exitoso, adicional a esto, están enfocadas a grupos de desarrollo muy pequeños. En el caso particular de este proyecto es necesario que el desarrollo sea completado en un tiempo corto por un solo desarrollador, lo que nos indica que el enfoque de estas metodologías encaja muy bien con las necesidades del proyecto.</w:t>
+            </w:r>
+          </w:p>
+          <w:p>
+            <w:pPr>
+              <w:pStyle w:val="topicos"/>
+              <w:spacing w:line="240" w:lineRule="auto"/>
+              <w:outlineLvl w:val="2"/>
+              <w:rPr>
+                <w:rFonts w:ascii="Arial" w:hAnsi="Arial" w:cs="Arial"/>
+                <w:b w:val="0"/>
+                <w:i w:val="0"/>
+                <w:sz w:val="20"/>
+                <w:szCs w:val="20"/>
+              </w:rPr>
+            </w:pPr>
+            <w:r>
+              <w:rPr>
+                <w:rFonts w:ascii="Arial" w:hAnsi="Arial" w:cs="Arial"/>
+                <w:b w:val="0"/>
+                <w:i w:val="0"/>
+                <w:sz w:val="20"/>
+                <w:szCs w:val="20"/>
+              </w:rPr>
+              <w:t xml:space="preserve">   </w:t>
+            </w:r>
+            <w:r>
+              <w:rPr>
+                <w:rFonts w:ascii="Arial" w:hAnsi="Arial" w:cs="Arial"/>
+                <w:b w:val="0"/>
+                <w:i w:val="0"/>
+                <w:sz w:val="20"/>
+                <w:szCs w:val="20"/>
+              </w:rPr>
+              <w:t xml:space="preserve">También es necesario contemplar la escalabilidad del proyecto, debido a que es conocido que el volumen de datos que atenderá es grande, y desde su concepto está pensado para adaptarse a varias </w:t>
+            </w:r>
+            <w:r>
+              <w:rPr>
+                <w:rFonts w:ascii="Arial" w:hAnsi="Arial" w:cs="Arial"/>
+                <w:b w:val="0"/>
+                <w:i w:val="0"/>
+                <w:sz w:val="20"/>
+                <w:szCs w:val="20"/>
+              </w:rPr>
+              <w:t>cadenas de supermercados</w:t>
+            </w:r>
+            <w:r>
+              <w:rPr>
+                <w:rFonts w:ascii="Arial" w:hAnsi="Arial" w:cs="Arial"/>
+                <w:b w:val="0"/>
+                <w:i w:val="0"/>
+                <w:sz w:val="20"/>
+                <w:szCs w:val="20"/>
+              </w:rPr>
+              <w:t xml:space="preserve"> lo que puede implicar agregar características específicas de cada empresa.</w:t>
+            </w:r>
+          </w:p>
+          <w:p>
+            <w:pPr>
+              <w:pStyle w:val="topicos"/>
+              <w:spacing w:line="240" w:lineRule="auto"/>
+              <w:outlineLvl w:val="2"/>
+              <w:rPr>
+                <w:rFonts w:ascii="Arial" w:hAnsi="Arial" w:cs="Arial"/>
+                <w:b w:val="0"/>
+                <w:i w:val="0"/>
+                <w:sz w:val="20"/>
+                <w:szCs w:val="20"/>
+              </w:rPr>
+            </w:pPr>
+            <w:r>
+              <w:rPr>
+                <w:rFonts w:ascii="Arial" w:hAnsi="Arial" w:cs="Arial"/>
+                <w:b w:val="0"/>
+                <w:i w:val="0"/>
+                <w:sz w:val="20"/>
+                <w:szCs w:val="20"/>
+              </w:rPr>
+              <w:t xml:space="preserve">   </w:t>
+            </w:r>
+            <w:r>
+              <w:rPr>
+                <w:rFonts w:ascii="Arial" w:hAnsi="Arial" w:cs="Arial"/>
+                <w:b w:val="0"/>
+                <w:i w:val="0"/>
+                <w:sz w:val="20"/>
+                <w:szCs w:val="20"/>
+              </w:rPr>
+              <w:t xml:space="preserve">Todas estas necesidades son cubiertas por la metodología Mobile-D, </w:t>
+            </w:r>
+            <w:r>
+              <w:rPr>
+                <w:rFonts w:ascii="Arial" w:hAnsi="Arial" w:cs="Arial"/>
+                <w:b w:val="0"/>
+                <w:i w:val="0"/>
+                <w:sz w:val="20"/>
+                <w:szCs w:val="20"/>
+              </w:rPr>
+              <w:t xml:space="preserve">que </w:t>
+            </w:r>
+            <w:r>
+              <w:rPr>
+                <w:rFonts w:ascii="Arial" w:hAnsi="Arial" w:cs="Arial"/>
+                <w:b w:val="0"/>
+                <w:i w:val="0"/>
+                <w:sz w:val="20"/>
+                <w:szCs w:val="20"/>
+              </w:rPr>
+              <w:t xml:space="preserve">es una metodología de desarrollo ágil, diseñado en Finlandia en el año 2005, es usada especialmente para el desarrollo de aplicaciones móviles, debido a que permite ciclos de desarrollo muy rápidos en equipos de trabajo pequeños. Esta metodología es la mezcla de varias técnicas tradicionales tales como RUP, XP y </w:t>
+            </w:r>
+            <w:proofErr w:type="spellStart"/>
+            <w:r>
+              <w:rPr>
+                <w:rFonts w:ascii="Arial" w:hAnsi="Arial" w:cs="Arial"/>
+                <w:b w:val="0"/>
+                <w:i w:val="0"/>
+                <w:sz w:val="20"/>
+                <w:szCs w:val="20"/>
+              </w:rPr>
+              <w:t>Crystal</w:t>
+            </w:r>
+            <w:proofErr w:type="spellEnd"/>
+            <w:r>
+              <w:rPr>
+                <w:rFonts w:ascii="Arial" w:hAnsi="Arial" w:cs="Arial"/>
+                <w:b w:val="0"/>
+                <w:i w:val="0"/>
+                <w:sz w:val="20"/>
+                <w:szCs w:val="20"/>
+              </w:rPr>
+              <w:t>, pero provee una solución diferente para el desarrollo móvil.</w:t>
+            </w:r>
+          </w:p>
+          <w:p>
+            <w:pPr>
+              <w:pStyle w:val="topicos"/>
+              <w:spacing w:line="240" w:lineRule="auto"/>
+              <w:outlineLvl w:val="2"/>
+              <w:rPr>
+                <w:rFonts w:ascii="Arial" w:hAnsi="Arial" w:cs="Arial"/>
+                <w:b w:val="0"/>
+                <w:i w:val="0"/>
+                <w:sz w:val="20"/>
+                <w:szCs w:val="20"/>
+              </w:rPr>
+            </w:pPr>
+          </w:p>
+          <w:p>
+            <w:pPr>
+              <w:pStyle w:val="topicos"/>
+              <w:spacing w:line="240" w:lineRule="auto"/>
+              <w:outlineLvl w:val="2"/>
+              <w:rPr>
+                <w:rFonts w:ascii="Arial" w:hAnsi="Arial" w:cs="Arial"/>
+                <w:b w:val="0"/>
+                <w:i w:val="0"/>
+                <w:sz w:val="20"/>
+                <w:szCs w:val="20"/>
+              </w:rPr>
+            </w:pPr>
+            <w:r>
+              <w:rPr>
+                <w:rFonts w:ascii="Arial" w:hAnsi="Arial" w:cs="Arial"/>
+                <w:b w:val="0"/>
+                <w:i w:val="0"/>
+                <w:sz w:val="20"/>
+                <w:szCs w:val="20"/>
+              </w:rPr>
+              <w:t xml:space="preserve">El ciclo de vida del proyecto se divide en cinco fases: exploración, inicialización, </w:t>
+            </w:r>
+            <w:proofErr w:type="spellStart"/>
+            <w:r>
+              <w:rPr>
+                <w:rFonts w:ascii="Arial" w:hAnsi="Arial" w:cs="Arial"/>
+                <w:b w:val="0"/>
+                <w:i w:val="0"/>
+                <w:sz w:val="20"/>
+                <w:szCs w:val="20"/>
+              </w:rPr>
+              <w:t>productización</w:t>
+            </w:r>
+            <w:proofErr w:type="spellEnd"/>
+            <w:r>
+              <w:rPr>
+                <w:rFonts w:ascii="Arial" w:hAnsi="Arial" w:cs="Arial"/>
+                <w:b w:val="0"/>
+                <w:i w:val="0"/>
+                <w:sz w:val="20"/>
+                <w:szCs w:val="20"/>
+              </w:rPr>
+              <w:t>, estabilización y por últimos pruebas y reparación. Cada una de estas fases, a excepción de la fase de exploración, se desarrollan en 3 días distintos que son: planificación, trabajo y  liberación, pudiendo agregarse días adicionales en caso de ser necesario</w:t>
+            </w:r>
+            <w:r>
+              <w:rPr>
+                <w:rFonts w:ascii="Arial" w:hAnsi="Arial" w:cs="Arial"/>
+                <w:b w:val="0"/>
+                <w:i w:val="0"/>
+                <w:sz w:val="20"/>
+                <w:szCs w:val="20"/>
+              </w:rPr>
+              <w:t>.</w:t>
+            </w:r>
+          </w:p>
+          <w:p>
+            <w:pPr>
+              <w:pStyle w:val="topicos"/>
+              <w:numPr>
+                <w:ilvl w:val="0"/>
+                <w:numId w:val="5"/>
+              </w:numPr>
+              <w:spacing w:line="240" w:lineRule="auto"/>
+              <w:outlineLvl w:val="2"/>
+              <w:rPr>
+                <w:rFonts w:ascii="Arial" w:hAnsi="Arial" w:cs="Arial"/>
+                <w:b w:val="0"/>
+                <w:i w:val="0"/>
+                <w:sz w:val="20"/>
+                <w:szCs w:val="20"/>
+              </w:rPr>
+            </w:pPr>
+            <w:r>
+              <w:rPr>
+                <w:rFonts w:ascii="Arial" w:hAnsi="Arial" w:cs="Arial"/>
+                <w:b w:val="0"/>
+                <w:i w:val="0"/>
+                <w:sz w:val="20"/>
+                <w:szCs w:val="20"/>
+              </w:rPr>
+              <w:t xml:space="preserve">Fase de Exploración: </w:t>
+            </w:r>
+            <w:r>
+              <w:rPr>
+                <w:rFonts w:ascii="Arial" w:hAnsi="Arial" w:cs="Arial"/>
+                <w:b w:val="0"/>
+                <w:i w:val="0"/>
+                <w:color w:val="333333"/>
+                <w:sz w:val="20"/>
+                <w:szCs w:val="20"/>
+                <w:shd w:val="clear" w:color="auto" w:fill="FFFFFF"/>
+              </w:rPr>
+              <w:t xml:space="preserve">En esta dase el proyecto se centra en la planificación y en los conceptos básicos </w:t>
+            </w:r>
+            <w:r>
+              <w:rPr>
+                <w:rFonts w:ascii="Arial" w:hAnsi="Arial" w:cs="Arial"/>
+                <w:b w:val="0"/>
+                <w:i w:val="0"/>
+                <w:color w:val="333333"/>
+                <w:sz w:val="20"/>
+                <w:szCs w:val="20"/>
+                <w:shd w:val="clear" w:color="auto" w:fill="FFFFFF"/>
+              </w:rPr>
+              <w:t>del</w:t>
+            </w:r>
+            <w:r>
+              <w:rPr>
+                <w:rFonts w:ascii="Arial" w:hAnsi="Arial" w:cs="Arial"/>
+                <w:b w:val="0"/>
+                <w:i w:val="0"/>
+                <w:color w:val="333333"/>
+                <w:sz w:val="20"/>
+                <w:szCs w:val="20"/>
+                <w:shd w:val="clear" w:color="auto" w:fill="FFFFFF"/>
+              </w:rPr>
+              <w:t xml:space="preserve"> proyecto. Aquí es donde se hace una </w:t>
+            </w:r>
+            <w:r>
+              <w:rPr>
+                <w:rFonts w:ascii="Arial" w:hAnsi="Arial" w:cs="Arial"/>
+                <w:b w:val="0"/>
+                <w:i w:val="0"/>
+                <w:color w:val="333333"/>
+                <w:sz w:val="20"/>
+                <w:szCs w:val="20"/>
+                <w:shd w:val="clear" w:color="auto" w:fill="FFFFFF"/>
+              </w:rPr>
+              <w:t>definición</w:t>
+            </w:r>
+            <w:r>
+              <w:rPr>
+                <w:rFonts w:ascii="Arial" w:hAnsi="Arial" w:cs="Arial"/>
+                <w:b w:val="0"/>
+                <w:i w:val="0"/>
+                <w:color w:val="333333"/>
+                <w:sz w:val="20"/>
+                <w:szCs w:val="20"/>
+                <w:shd w:val="clear" w:color="auto" w:fill="FFFFFF"/>
+              </w:rPr>
+              <w:t xml:space="preserve"> del alcance </w:t>
+            </w:r>
+            <w:r>
+              <w:rPr>
+                <w:rFonts w:ascii="Arial" w:hAnsi="Arial" w:cs="Arial"/>
+                <w:b w:val="0"/>
+                <w:i w:val="0"/>
+                <w:color w:val="333333"/>
+                <w:sz w:val="20"/>
+                <w:szCs w:val="20"/>
+                <w:shd w:val="clear" w:color="auto" w:fill="FFFFFF"/>
+              </w:rPr>
+              <w:t>del</w:t>
+            </w:r>
+            <w:r>
+              <w:rPr>
+                <w:rFonts w:ascii="Arial" w:hAnsi="Arial" w:cs="Arial"/>
+                <w:b w:val="0"/>
+                <w:i w:val="0"/>
+                <w:color w:val="333333"/>
+                <w:sz w:val="20"/>
+                <w:szCs w:val="20"/>
+                <w:shd w:val="clear" w:color="auto" w:fill="FFFFFF"/>
+              </w:rPr>
+              <w:t xml:space="preserve"> proyecto y su establecimiento con las funcionalidades donde se va a llegar.</w:t>
+            </w:r>
+          </w:p>
+          <w:p>
+            <w:pPr>
+              <w:pStyle w:val="topicos"/>
+              <w:spacing w:line="240" w:lineRule="auto"/>
+              <w:ind w:left="720"/>
+              <w:outlineLvl w:val="2"/>
+              <w:rPr>
+                <w:rFonts w:ascii="Arial" w:hAnsi="Arial" w:cs="Arial"/>
+                <w:b w:val="0"/>
+                <w:i w:val="0"/>
+                <w:sz w:val="20"/>
+                <w:szCs w:val="20"/>
+              </w:rPr>
+            </w:pPr>
+            <w:r>
+              <w:rPr>
+                <w:rFonts w:ascii="Arial" w:hAnsi="Arial" w:cs="Arial"/>
+                <w:b w:val="0"/>
+                <w:i w:val="0"/>
+                <w:color w:val="333333"/>
+                <w:sz w:val="20"/>
+                <w:szCs w:val="20"/>
+                <w:shd w:val="clear" w:color="auto" w:fill="FFFFFF"/>
+              </w:rPr>
+              <w:t xml:space="preserve">Siendo ligeramente diferente </w:t>
+            </w:r>
+            <w:r>
+              <w:rPr>
+                <w:rFonts w:ascii="Arial" w:hAnsi="Arial" w:cs="Arial"/>
+                <w:b w:val="0"/>
+                <w:i w:val="0"/>
+                <w:color w:val="333333"/>
+                <w:sz w:val="20"/>
+                <w:szCs w:val="20"/>
+                <w:shd w:val="clear" w:color="auto" w:fill="FFFFFF"/>
+              </w:rPr>
+              <w:t>del</w:t>
+            </w:r>
+            <w:r>
+              <w:rPr>
+                <w:rFonts w:ascii="Arial" w:hAnsi="Arial" w:cs="Arial"/>
+                <w:b w:val="0"/>
+                <w:i w:val="0"/>
+                <w:color w:val="333333"/>
+                <w:sz w:val="20"/>
+                <w:szCs w:val="20"/>
+                <w:shd w:val="clear" w:color="auto" w:fill="FFFFFF"/>
+              </w:rPr>
+              <w:t xml:space="preserve"> resto del proceso de producción, se dedica al </w:t>
+            </w:r>
+            <w:r>
+              <w:rPr>
+                <w:rFonts w:ascii="Arial" w:hAnsi="Arial" w:cs="Arial"/>
+                <w:b w:val="0"/>
+                <w:i w:val="0"/>
+                <w:color w:val="333333"/>
+                <w:sz w:val="20"/>
+                <w:szCs w:val="20"/>
+                <w:shd w:val="clear" w:color="auto" w:fill="FFFFFF"/>
+              </w:rPr>
+              <w:t>establecimiento</w:t>
+            </w:r>
+            <w:r>
+              <w:rPr>
+                <w:rFonts w:ascii="Arial" w:hAnsi="Arial" w:cs="Arial"/>
+                <w:b w:val="0"/>
+                <w:i w:val="0"/>
+                <w:color w:val="333333"/>
+                <w:sz w:val="20"/>
+                <w:szCs w:val="20"/>
+                <w:shd w:val="clear" w:color="auto" w:fill="FFFFFF"/>
+              </w:rPr>
+              <w:t xml:space="preserve"> de un proyecto y los conceptos básicos, se puede separar del ciclo principal de desarrollo aunque no se debería obviar</w:t>
+            </w:r>
+            <w:r>
+              <w:rPr>
+                <w:rFonts w:ascii="Arial" w:hAnsi="Arial" w:cs="Arial"/>
+                <w:b w:val="0"/>
+                <w:i w:val="0"/>
+                <w:color w:val="333333"/>
+                <w:sz w:val="20"/>
+                <w:szCs w:val="20"/>
+                <w:shd w:val="clear" w:color="auto" w:fill="FFFFFF"/>
+              </w:rPr>
+              <w:t>. Los autores de la metodología ponen especial atención a la participación de los clientes en esta fase,</w:t>
+            </w:r>
+          </w:p>
+          <w:p>
+            <w:pPr>
+              <w:pStyle w:val="topicos"/>
+              <w:numPr>
+                <w:ilvl w:val="0"/>
+                <w:numId w:val="5"/>
+              </w:numPr>
+              <w:spacing w:line="240" w:lineRule="auto"/>
+              <w:outlineLvl w:val="2"/>
+              <w:rPr>
+                <w:rFonts w:ascii="Arial" w:hAnsi="Arial" w:cs="Arial"/>
+                <w:b w:val="0"/>
+                <w:i w:val="0"/>
+                <w:sz w:val="20"/>
+                <w:szCs w:val="20"/>
+              </w:rPr>
+            </w:pPr>
+            <w:r>
+              <w:rPr>
+                <w:rFonts w:ascii="Arial" w:hAnsi="Arial" w:cs="Arial"/>
+                <w:b w:val="0"/>
+                <w:i w:val="0"/>
+                <w:sz w:val="20"/>
+                <w:szCs w:val="20"/>
+              </w:rPr>
+              <w:t xml:space="preserve">Fase de Inicialización: </w:t>
+            </w:r>
+            <w:r>
+              <w:rPr>
+                <w:rFonts w:ascii="Arial" w:hAnsi="Arial" w:cs="Arial"/>
+                <w:b w:val="0"/>
+                <w:i w:val="0"/>
+                <w:sz w:val="20"/>
+                <w:szCs w:val="20"/>
+              </w:rPr>
+              <w:t xml:space="preserve">Durante esta fase, los </w:t>
+            </w:r>
+            <w:proofErr w:type="spellStart"/>
+            <w:r>
+              <w:rPr>
+                <w:rFonts w:ascii="Arial" w:hAnsi="Arial" w:cs="Arial"/>
+                <w:b w:val="0"/>
+                <w:i w:val="0"/>
+                <w:sz w:val="20"/>
+                <w:szCs w:val="20"/>
+              </w:rPr>
+              <w:t>desarrlladores</w:t>
+            </w:r>
+            <w:proofErr w:type="spellEnd"/>
+            <w:r>
+              <w:rPr>
+                <w:rFonts w:ascii="Arial" w:hAnsi="Arial" w:cs="Arial"/>
+                <w:b w:val="0"/>
+                <w:i w:val="0"/>
+                <w:sz w:val="20"/>
+                <w:szCs w:val="20"/>
+              </w:rPr>
+              <w:t xml:space="preserve"> preparan e identifican </w:t>
+            </w:r>
+            <w:proofErr w:type="spellStart"/>
+            <w:r>
+              <w:rPr>
+                <w:rFonts w:ascii="Arial" w:hAnsi="Arial" w:cs="Arial"/>
+                <w:b w:val="0"/>
+                <w:i w:val="0"/>
+                <w:sz w:val="20"/>
+                <w:szCs w:val="20"/>
+              </w:rPr>
+              <w:t>tdos</w:t>
+            </w:r>
+            <w:proofErr w:type="spellEnd"/>
+            <w:r>
+              <w:rPr>
+                <w:rFonts w:ascii="Arial" w:hAnsi="Arial" w:cs="Arial"/>
+                <w:b w:val="0"/>
+                <w:i w:val="0"/>
+                <w:sz w:val="20"/>
+                <w:szCs w:val="20"/>
+              </w:rPr>
+              <w:t xml:space="preserve"> los recursos necesarios. Se preparan los planes para las siguientes fases y se establecen el entorno técnico. Los autores de MOBILE-D afirman que su contribución del desarrollo ágil se centra fundamentalmente en esta fase, en la investigación de la línea arquitectónica. Esta acción se lleva a cabo durante  el día </w:t>
+            </w:r>
+            <w:proofErr w:type="spellStart"/>
+            <w:r>
+              <w:rPr>
+                <w:rFonts w:ascii="Arial" w:hAnsi="Arial" w:cs="Arial"/>
+                <w:b w:val="0"/>
+                <w:i w:val="0"/>
+                <w:sz w:val="20"/>
+                <w:szCs w:val="20"/>
+              </w:rPr>
+              <w:t>ed</w:t>
+            </w:r>
+            <w:proofErr w:type="spellEnd"/>
+            <w:r>
+              <w:rPr>
+                <w:rFonts w:ascii="Arial" w:hAnsi="Arial" w:cs="Arial"/>
+                <w:b w:val="0"/>
+                <w:i w:val="0"/>
+                <w:sz w:val="20"/>
+                <w:szCs w:val="20"/>
+              </w:rPr>
+              <w:t xml:space="preserve"> planificación. </w:t>
+            </w:r>
+          </w:p>
+          <w:p>
+            <w:pPr>
+              <w:pStyle w:val="topicos"/>
+              <w:spacing w:line="240" w:lineRule="auto"/>
+              <w:ind w:left="720"/>
+              <w:outlineLvl w:val="2"/>
+              <w:rPr>
+                <w:rFonts w:ascii="Arial" w:hAnsi="Arial" w:cs="Arial"/>
+                <w:b w:val="0"/>
+                <w:i w:val="0"/>
+                <w:sz w:val="20"/>
+                <w:szCs w:val="20"/>
+              </w:rPr>
+            </w:pPr>
+            <w:r>
+              <w:rPr>
+                <w:rFonts w:ascii="Arial" w:hAnsi="Arial" w:cs="Arial"/>
+                <w:b w:val="0"/>
+                <w:i w:val="0"/>
+                <w:sz w:val="20"/>
+                <w:szCs w:val="20"/>
+              </w:rPr>
+              <w:t xml:space="preserve">La planificación del proyecto en torno a la parte técnica se hará durante esta fase, definiendo el editor y lenguaje con el que se va a trabajar para el desarrollo del servicio web y la aplicación </w:t>
+            </w:r>
+            <w:proofErr w:type="spellStart"/>
+            <w:r>
+              <w:rPr>
+                <w:rFonts w:ascii="Arial" w:hAnsi="Arial" w:cs="Arial"/>
+                <w:b w:val="0"/>
+                <w:i w:val="0"/>
+                <w:sz w:val="20"/>
+                <w:szCs w:val="20"/>
+              </w:rPr>
+              <w:t>android</w:t>
+            </w:r>
+            <w:proofErr w:type="spellEnd"/>
+            <w:r>
+              <w:rPr>
+                <w:rFonts w:ascii="Arial" w:hAnsi="Arial" w:cs="Arial"/>
+                <w:b w:val="0"/>
+                <w:i w:val="0"/>
+                <w:sz w:val="20"/>
+                <w:szCs w:val="20"/>
+              </w:rPr>
+              <w:t xml:space="preserve"> como tal; En cuanto al servicio web se hace el diseño de la arquitectura a usar, y la aplicación se lista las funcionalidades que se hacen necesarias dentro de los módulos a desarrollar </w:t>
+            </w:r>
+          </w:p>
+          <w:p>
+            <w:pPr>
+              <w:pStyle w:val="topicos"/>
+              <w:numPr>
+                <w:ilvl w:val="0"/>
+                <w:numId w:val="5"/>
+              </w:numPr>
+              <w:spacing w:line="240" w:lineRule="auto"/>
+              <w:outlineLvl w:val="2"/>
+              <w:rPr>
+                <w:rFonts w:ascii="Arial" w:hAnsi="Arial" w:cs="Arial"/>
+                <w:b w:val="0"/>
+                <w:i w:val="0"/>
+                <w:sz w:val="20"/>
+                <w:szCs w:val="20"/>
+              </w:rPr>
+            </w:pPr>
+            <w:r>
+              <w:rPr>
+                <w:rFonts w:ascii="Arial" w:hAnsi="Arial" w:cs="Arial"/>
+                <w:b w:val="0"/>
+                <w:i w:val="0"/>
+                <w:sz w:val="20"/>
+                <w:szCs w:val="20"/>
+              </w:rPr>
+              <w:t xml:space="preserve">Fase de </w:t>
+            </w:r>
+            <w:proofErr w:type="spellStart"/>
+            <w:r>
+              <w:rPr>
+                <w:rFonts w:ascii="Arial" w:hAnsi="Arial" w:cs="Arial"/>
+                <w:b w:val="0"/>
+                <w:i w:val="0"/>
+                <w:sz w:val="20"/>
+                <w:szCs w:val="20"/>
+              </w:rPr>
+              <w:t>Productización</w:t>
+            </w:r>
+            <w:proofErr w:type="spellEnd"/>
+            <w:r>
+              <w:rPr>
+                <w:rFonts w:ascii="Arial" w:hAnsi="Arial" w:cs="Arial"/>
+                <w:b w:val="0"/>
+                <w:i w:val="0"/>
+                <w:sz w:val="20"/>
+                <w:szCs w:val="20"/>
+              </w:rPr>
+              <w:t xml:space="preserve">: </w:t>
+            </w:r>
+            <w:r>
+              <w:rPr>
+                <w:rFonts w:ascii="Arial" w:hAnsi="Arial" w:cs="Arial"/>
+                <w:b w:val="0"/>
+                <w:i w:val="0"/>
+                <w:sz w:val="20"/>
+                <w:szCs w:val="20"/>
+              </w:rPr>
+              <w:t>Se repite la programación (Planificación- trabajo-liberación) se repite iterativamente hasta implementar todas funcionalidades. Primero se planifica la iteración de trabajo en términos de requisitos y tareas a realizar. Se preparan las pruebas de la iteración de antemano (de ahí el nombre de esta técnica de Test-</w:t>
+            </w:r>
+            <w:proofErr w:type="spellStart"/>
+            <w:r>
+              <w:rPr>
+                <w:rFonts w:ascii="Arial" w:hAnsi="Arial" w:cs="Arial"/>
+                <w:b w:val="0"/>
+                <w:i w:val="0"/>
+                <w:sz w:val="20"/>
+                <w:szCs w:val="20"/>
+              </w:rPr>
+              <w:t>DrivenDevelopment</w:t>
+            </w:r>
+            <w:proofErr w:type="spellEnd"/>
+            <w:r>
+              <w:rPr>
+                <w:rFonts w:ascii="Arial" w:hAnsi="Arial" w:cs="Arial"/>
+                <w:b w:val="0"/>
+                <w:i w:val="0"/>
+                <w:sz w:val="20"/>
+                <w:szCs w:val="20"/>
+              </w:rPr>
+              <w:t xml:space="preserve">, TDD). </w:t>
+            </w:r>
+          </w:p>
+          <w:p>
+            <w:pPr>
+              <w:pStyle w:val="topicos"/>
+              <w:spacing w:line="240" w:lineRule="auto"/>
+              <w:ind w:left="720"/>
+              <w:outlineLvl w:val="2"/>
+              <w:rPr>
+                <w:rFonts w:ascii="Arial" w:hAnsi="Arial" w:cs="Arial"/>
+                <w:b w:val="0"/>
+                <w:i w:val="0"/>
+                <w:sz w:val="20"/>
+                <w:szCs w:val="20"/>
+              </w:rPr>
+            </w:pPr>
+            <w:r>
+              <w:rPr>
+                <w:rFonts w:ascii="Arial" w:hAnsi="Arial" w:cs="Arial"/>
+                <w:b w:val="0"/>
+                <w:i w:val="0"/>
+                <w:sz w:val="20"/>
+                <w:szCs w:val="20"/>
+              </w:rPr>
+              <w:t>Durante esta fase ya se hace el desarrollo de la aplicación en su totalidad, una vez establecidas las listas de funcionalidades se comienza a desarrollar según el método que se recomienda en esta metodología (Planificación-trabajo-liberación) haciendo las iteraciones necesarias para la programación.</w:t>
+            </w:r>
+          </w:p>
+          <w:p>
+            <w:pPr>
+              <w:pStyle w:val="topicos"/>
+              <w:spacing w:line="240" w:lineRule="auto"/>
+              <w:ind w:left="720"/>
+              <w:outlineLvl w:val="2"/>
+              <w:rPr>
+                <w:rFonts w:ascii="Arial" w:hAnsi="Arial" w:cs="Arial"/>
+                <w:b w:val="0"/>
+                <w:i w:val="0"/>
+                <w:sz w:val="20"/>
+                <w:szCs w:val="20"/>
+              </w:rPr>
+            </w:pPr>
+            <w:r>
+              <w:rPr>
+                <w:rFonts w:ascii="Arial" w:hAnsi="Arial" w:cs="Arial"/>
+                <w:b w:val="0"/>
+                <w:i w:val="0"/>
+                <w:sz w:val="20"/>
+                <w:szCs w:val="20"/>
+              </w:rPr>
+              <w:t>Al finalizar cada módulo se aplican pruebas unitarias, para los métodos que han sido desarrollados.</w:t>
+            </w:r>
+          </w:p>
+          <w:p>
+            <w:pPr>
+              <w:pStyle w:val="Ttulo4"/>
+              <w:numPr>
+                <w:ilvl w:val="0"/>
+                <w:numId w:val="5"/>
+              </w:numPr>
+              <w:jc w:val="both"/>
+              <w:outlineLvl w:val="3"/>
+              <w:rPr>
+                <w:rFonts w:ascii="Arial" w:hAnsi="Arial" w:cs="Arial"/>
+                <w:b w:val="0"/>
+                <w:i w:val="0"/>
+                <w:color w:val="auto"/>
+                <w:sz w:val="20"/>
+                <w:szCs w:val="20"/>
+              </w:rPr>
+            </w:pPr>
+            <w:r>
+              <w:rPr>
+                <w:rStyle w:val="SubtopicoCar"/>
+                <w:rFonts w:ascii="Arial" w:hAnsi="Arial" w:cs="Arial"/>
+                <w:b w:val="0"/>
+                <w:color w:val="auto"/>
+                <w:sz w:val="20"/>
+                <w:szCs w:val="20"/>
+              </w:rPr>
+              <w:lastRenderedPageBreak/>
+              <w:t>Fase de estabilización</w:t>
+            </w:r>
+            <w:r>
+              <w:rPr>
+                <w:rFonts w:ascii="Arial" w:hAnsi="Arial" w:cs="Arial"/>
+                <w:b w:val="0"/>
+                <w:i w:val="0"/>
+                <w:color w:val="auto"/>
+                <w:sz w:val="20"/>
+                <w:szCs w:val="20"/>
+              </w:rPr>
+              <w:t xml:space="preserve">: se llevan a cabo las últimas acciones de integración para asegurar que el sistema completo funciona correctamente. Esta será la fase más importante en los proyecto </w:t>
+            </w:r>
+            <w:proofErr w:type="spellStart"/>
+            <w:r>
+              <w:rPr>
+                <w:rFonts w:ascii="Arial" w:hAnsi="Arial" w:cs="Arial"/>
+                <w:b w:val="0"/>
+                <w:i w:val="0"/>
+                <w:color w:val="auto"/>
+                <w:sz w:val="20"/>
+                <w:szCs w:val="20"/>
+              </w:rPr>
+              <w:t>multi</w:t>
+            </w:r>
+            <w:proofErr w:type="spellEnd"/>
+            <w:r>
+              <w:rPr>
+                <w:rFonts w:ascii="Arial" w:hAnsi="Arial" w:cs="Arial"/>
+                <w:b w:val="0"/>
+                <w:i w:val="0"/>
+                <w:color w:val="auto"/>
+                <w:sz w:val="20"/>
+                <w:szCs w:val="20"/>
+              </w:rPr>
+              <w:t>-equipo con diferentes subsistemas desarrollados por equipos distintos. En esta fase, los desarrolladores realizarán tareas similares a las que debían desarrolla</w:t>
+            </w:r>
+            <w:r>
+              <w:rPr>
+                <w:rFonts w:ascii="Arial" w:hAnsi="Arial" w:cs="Arial"/>
+                <w:b w:val="0"/>
+                <w:i w:val="0"/>
+                <w:color w:val="auto"/>
+                <w:sz w:val="20"/>
+                <w:szCs w:val="20"/>
+              </w:rPr>
+              <w:t xml:space="preserve">r en la fase de </w:t>
+            </w:r>
+            <w:proofErr w:type="spellStart"/>
+            <w:r>
+              <w:rPr>
+                <w:rFonts w:ascii="Arial" w:hAnsi="Arial" w:cs="Arial"/>
+                <w:b w:val="0"/>
+                <w:i w:val="0"/>
+                <w:color w:val="auto"/>
+                <w:sz w:val="20"/>
+                <w:szCs w:val="20"/>
+              </w:rPr>
+              <w:t>productización</w:t>
+            </w:r>
+            <w:proofErr w:type="spellEnd"/>
+            <w:r>
+              <w:rPr>
+                <w:rFonts w:ascii="Arial" w:hAnsi="Arial" w:cs="Arial"/>
+                <w:b w:val="0"/>
+                <w:i w:val="0"/>
+                <w:color w:val="auto"/>
+                <w:sz w:val="20"/>
+                <w:szCs w:val="20"/>
+              </w:rPr>
+              <w:t>, aunque en este caso todo el esfuerzo se dirige a la integración del sistema. Adicionalmente se puede considerar en esta fase la producción de documentación.</w:t>
+            </w:r>
+          </w:p>
+          <w:p>
+            <w:pPr>
+              <w:pStyle w:val="Ttulo4"/>
+              <w:ind w:left="720"/>
+              <w:jc w:val="both"/>
+              <w:outlineLvl w:val="3"/>
+              <w:rPr>
+                <w:rFonts w:ascii="Arial" w:hAnsi="Arial" w:cs="Arial"/>
+                <w:b w:val="0"/>
+                <w:i w:val="0"/>
+                <w:color w:val="auto"/>
+                <w:sz w:val="20"/>
+                <w:szCs w:val="20"/>
+              </w:rPr>
+            </w:pPr>
+            <w:r>
+              <w:rPr>
+                <w:rFonts w:ascii="Arial" w:hAnsi="Arial" w:cs="Arial"/>
+                <w:b w:val="0"/>
+                <w:i w:val="0"/>
+                <w:color w:val="auto"/>
+                <w:sz w:val="20"/>
+                <w:szCs w:val="20"/>
+              </w:rPr>
+              <w:t xml:space="preserve">En el caso de este proyecto siendo un solo programador para el desarrollo de la aplicación se adapta esta fase para la documentación, dado que en la anterior fase se van integrando los módulos, aplicando las pruebas respectivas en cada caso. </w:t>
+            </w:r>
+          </w:p>
+          <w:p>
+            <w:pPr>
+              <w:pStyle w:val="Ttulo4"/>
+              <w:numPr>
+                <w:ilvl w:val="0"/>
+                <w:numId w:val="5"/>
+              </w:numPr>
+              <w:ind w:left="714" w:hanging="357"/>
+              <w:jc w:val="both"/>
+              <w:outlineLvl w:val="3"/>
+              <w:rPr>
+                <w:rFonts w:ascii="Arial" w:hAnsi="Arial" w:cs="Arial"/>
+                <w:b w:val="0"/>
+                <w:i w:val="0"/>
+                <w:color w:val="auto"/>
+                <w:sz w:val="20"/>
+                <w:szCs w:val="20"/>
+              </w:rPr>
+            </w:pPr>
+            <w:r>
+              <w:rPr>
+                <w:rStyle w:val="SubtopicoCar"/>
+                <w:rFonts w:ascii="Arial" w:hAnsi="Arial" w:cs="Arial"/>
+                <w:b w:val="0"/>
+                <w:color w:val="auto"/>
+                <w:sz w:val="20"/>
+                <w:szCs w:val="20"/>
+              </w:rPr>
+              <w:t>Fase de prueba</w:t>
+            </w:r>
+            <w:r>
+              <w:rPr>
+                <w:rFonts w:ascii="Arial" w:hAnsi="Arial" w:cs="Arial"/>
+                <w:b w:val="0"/>
+                <w:i w:val="0"/>
+                <w:color w:val="auto"/>
+                <w:sz w:val="20"/>
+                <w:szCs w:val="20"/>
+              </w:rPr>
+              <w:t>: Tiene como meta la disponibilidad de una versión estable y plenamente funcional del sistema. El producto terminado e integrado se prueba con los requisitos de cliente y se eliminan todos los defectos encontrados.</w:t>
+            </w:r>
+          </w:p>
+          <w:p>
+            <w:pPr>
+              <w:keepNext/>
+              <w:rPr>
+                <w:rFonts w:ascii="Arial" w:hAnsi="Arial" w:cs="Arial"/>
+                <w:sz w:val="20"/>
+                <w:szCs w:val="20"/>
               </w:rPr>
             </w:pPr>
           </w:p>
@@ -2712,783 +5227,11 @@
             </w:pPr>
             <w:r>
               <w:rPr>
-                <w:rFonts w:ascii="Arial" w:hAnsi="Arial" w:cs="Arial"/>
-                <w:color w:val="FFFFFF" w:themeColor="background1"/>
-                <w:sz w:val="20"/>
-                <w:szCs w:val="20"/>
-                <w:lang w:val="es-ES_tradnl"/>
-              </w:rPr>
-              <w:t>Metodología</w:t>
-            </w:r>
-          </w:p>
-        </w:tc>
-      </w:tr>
-      <w:tr>
-        <w:tc>
-          <w:tcPr>
-            <w:tcW w:w="8978" w:type="dxa"/>
-            <w:tcBorders>
-              <w:bottom w:val="single" w:sz="4" w:space="0" w:color="7F7F7F" w:themeColor="text1" w:themeTint="80"/>
-            </w:tcBorders>
-          </w:tcPr>
-          <w:p>
-            <w:pPr>
-              <w:pStyle w:val="topicos"/>
-              <w:spacing w:line="240" w:lineRule="auto"/>
-              <w:outlineLvl w:val="2"/>
-              <w:rPr>
-                <w:rFonts w:ascii="Arial" w:eastAsiaTheme="minorEastAsia" w:hAnsi="Arial" w:cs="Arial"/>
-                <w:b w:val="0"/>
-                <w:i w:val="0"/>
-                <w:sz w:val="20"/>
-                <w:szCs w:val="20"/>
-                <w:lang w:eastAsia="es-VE"/>
-              </w:rPr>
-            </w:pPr>
-          </w:p>
-          <w:p>
-            <w:pPr>
-              <w:pStyle w:val="topicos"/>
-              <w:spacing w:line="240" w:lineRule="auto"/>
-              <w:outlineLvl w:val="2"/>
-              <w:rPr>
-                <w:rFonts w:ascii="Arial" w:hAnsi="Arial" w:cs="Arial"/>
-                <w:b w:val="0"/>
-                <w:i w:val="0"/>
-                <w:sz w:val="20"/>
-                <w:szCs w:val="20"/>
-              </w:rPr>
-            </w:pPr>
-            <w:r>
-              <w:rPr>
-                <w:rFonts w:ascii="Arial" w:hAnsi="Arial" w:cs="Arial"/>
-                <w:b w:val="0"/>
-                <w:i w:val="0"/>
-                <w:sz w:val="20"/>
-                <w:szCs w:val="20"/>
-              </w:rPr>
-              <w:t xml:space="preserve">   </w:t>
-            </w:r>
-            <w:r>
-              <w:rPr>
-                <w:rFonts w:ascii="Arial" w:hAnsi="Arial" w:cs="Arial"/>
-                <w:b w:val="0"/>
-                <w:i w:val="0"/>
-                <w:sz w:val="20"/>
-                <w:szCs w:val="20"/>
-              </w:rPr>
-              <w:t>Actualmente las metodologías agiles son ampliamente utilizadas en el desarrollo de aplicaciones para teléfonos móviles, debido a que son capaces de brindar la rapidez y garantía de calidad necesaria para que el proyecto sea exitoso, adicional a esto, están enfocadas a grupos de desarrollo muy pequeños. En el caso particular de este proyecto es necesario que el desarrollo sea completado en un tiempo corto por un solo desarrollador, lo que nos indica que el enfoque de estas metodologías encaja muy bien con las necesidades del proyecto.</w:t>
-            </w:r>
-          </w:p>
-          <w:p>
-            <w:pPr>
-              <w:pStyle w:val="topicos"/>
-              <w:spacing w:line="240" w:lineRule="auto"/>
-              <w:outlineLvl w:val="2"/>
-              <w:rPr>
-                <w:rFonts w:ascii="Arial" w:hAnsi="Arial" w:cs="Arial"/>
-                <w:b w:val="0"/>
-                <w:i w:val="0"/>
-                <w:sz w:val="20"/>
-                <w:szCs w:val="20"/>
-              </w:rPr>
-            </w:pPr>
-            <w:r>
-              <w:rPr>
-                <w:rFonts w:ascii="Arial" w:hAnsi="Arial" w:cs="Arial"/>
-                <w:b w:val="0"/>
-                <w:i w:val="0"/>
-                <w:sz w:val="20"/>
-                <w:szCs w:val="20"/>
-              </w:rPr>
-              <w:t xml:space="preserve">   </w:t>
-            </w:r>
-            <w:r>
-              <w:rPr>
-                <w:rFonts w:ascii="Arial" w:hAnsi="Arial" w:cs="Arial"/>
-                <w:b w:val="0"/>
-                <w:i w:val="0"/>
-                <w:sz w:val="20"/>
-                <w:szCs w:val="20"/>
-              </w:rPr>
-              <w:t xml:space="preserve">También es necesario contemplar la escalabilidad del proyecto, debido a que es conocido que el volumen de datos que atenderá es grande, y desde su concepto está pensado para adaptarse a varias </w:t>
-            </w:r>
-            <w:r>
-              <w:rPr>
-                <w:rFonts w:ascii="Arial" w:hAnsi="Arial" w:cs="Arial"/>
-                <w:b w:val="0"/>
-                <w:i w:val="0"/>
-                <w:sz w:val="20"/>
-                <w:szCs w:val="20"/>
-              </w:rPr>
-              <w:t>cadenas de supermercados</w:t>
-            </w:r>
-            <w:r>
-              <w:rPr>
-                <w:rFonts w:ascii="Arial" w:hAnsi="Arial" w:cs="Arial"/>
-                <w:b w:val="0"/>
-                <w:i w:val="0"/>
-                <w:sz w:val="20"/>
-                <w:szCs w:val="20"/>
-              </w:rPr>
-              <w:t xml:space="preserve"> lo que puede implicar agregar características específicas de cada empresa.</w:t>
-            </w:r>
-          </w:p>
-          <w:p>
-            <w:pPr>
-              <w:pStyle w:val="topicos"/>
-              <w:spacing w:line="240" w:lineRule="auto"/>
-              <w:outlineLvl w:val="2"/>
-              <w:rPr>
-                <w:rFonts w:ascii="Arial" w:hAnsi="Arial" w:cs="Arial"/>
-                <w:b w:val="0"/>
-                <w:i w:val="0"/>
-                <w:sz w:val="20"/>
-                <w:szCs w:val="20"/>
-              </w:rPr>
-            </w:pPr>
-            <w:r>
-              <w:rPr>
-                <w:rFonts w:ascii="Arial" w:hAnsi="Arial" w:cs="Arial"/>
-                <w:b w:val="0"/>
-                <w:i w:val="0"/>
-                <w:sz w:val="20"/>
-                <w:szCs w:val="20"/>
-              </w:rPr>
-              <w:t xml:space="preserve">   </w:t>
-            </w:r>
-            <w:r>
-              <w:rPr>
-                <w:rFonts w:ascii="Arial" w:hAnsi="Arial" w:cs="Arial"/>
-                <w:b w:val="0"/>
-                <w:i w:val="0"/>
-                <w:sz w:val="20"/>
-                <w:szCs w:val="20"/>
-              </w:rPr>
-              <w:t xml:space="preserve">Todas estas necesidades son cubiertas por la metodología Mobile-D, </w:t>
-            </w:r>
-            <w:r>
-              <w:rPr>
-                <w:rFonts w:ascii="Arial" w:hAnsi="Arial" w:cs="Arial"/>
-                <w:b w:val="0"/>
-                <w:i w:val="0"/>
-                <w:sz w:val="20"/>
-                <w:szCs w:val="20"/>
-              </w:rPr>
-              <w:t xml:space="preserve">que </w:t>
-            </w:r>
-            <w:r>
-              <w:rPr>
-                <w:rFonts w:ascii="Arial" w:hAnsi="Arial" w:cs="Arial"/>
-                <w:b w:val="0"/>
-                <w:i w:val="0"/>
-                <w:sz w:val="20"/>
-                <w:szCs w:val="20"/>
-              </w:rPr>
-              <w:t xml:space="preserve">es una metodología de desarrollo ágil, diseñado en Finlandia en el año 2005, es usada especialmente para el desarrollo de aplicaciones móviles, debido a que permite ciclos de desarrollo muy rápidos en </w:t>
-            </w:r>
-            <w:r>
-              <w:rPr>
-                <w:rFonts w:ascii="Arial" w:hAnsi="Arial" w:cs="Arial"/>
-                <w:b w:val="0"/>
-                <w:i w:val="0"/>
-                <w:sz w:val="20"/>
-                <w:szCs w:val="20"/>
-              </w:rPr>
-              <w:lastRenderedPageBreak/>
-              <w:t>equipos de trabajo pequeños. Esta metodología es la mezcla de varias técnicas tradicionales tales como RUP, XP y Crystal, pero provee una solución diferente para el desarrollo móvil.</w:t>
-            </w:r>
-          </w:p>
-          <w:p>
-            <w:pPr>
-              <w:pStyle w:val="topicos"/>
-              <w:spacing w:line="240" w:lineRule="auto"/>
-              <w:outlineLvl w:val="2"/>
-              <w:rPr>
-                <w:rFonts w:ascii="Arial" w:hAnsi="Arial" w:cs="Arial"/>
-                <w:b w:val="0"/>
-                <w:i w:val="0"/>
-                <w:sz w:val="20"/>
-                <w:szCs w:val="20"/>
-              </w:rPr>
-            </w:pPr>
-          </w:p>
-          <w:p>
-            <w:pPr>
-              <w:pStyle w:val="topicos"/>
-              <w:spacing w:line="240" w:lineRule="auto"/>
-              <w:outlineLvl w:val="2"/>
-              <w:rPr>
-                <w:rFonts w:ascii="Arial" w:hAnsi="Arial" w:cs="Arial"/>
-                <w:b w:val="0"/>
-                <w:i w:val="0"/>
-                <w:sz w:val="20"/>
-                <w:szCs w:val="20"/>
-              </w:rPr>
-            </w:pPr>
-            <w:r>
-              <w:rPr>
-                <w:rFonts w:ascii="Arial" w:hAnsi="Arial" w:cs="Arial"/>
-                <w:b w:val="0"/>
-                <w:i w:val="0"/>
-                <w:sz w:val="20"/>
-                <w:szCs w:val="20"/>
-              </w:rPr>
-              <w:t>El ciclo de vida del proyecto se divide en cinco fases: exploración, inicialización, productización, estabilización y por últimos pruebas y reparación. Cada una de estas fases, a excepción de la fase de exploración, se desarrollan en 3 días distintos que son: planificación, trabajo y  liberación, pudiendo agregarse días adicionales en caso de ser necesario</w:t>
-            </w:r>
-            <w:r>
-              <w:rPr>
-                <w:rFonts w:ascii="Arial" w:hAnsi="Arial" w:cs="Arial"/>
-                <w:b w:val="0"/>
-                <w:i w:val="0"/>
-                <w:sz w:val="20"/>
-                <w:szCs w:val="20"/>
-              </w:rPr>
-              <w:t>.</w:t>
-            </w:r>
-          </w:p>
-          <w:p>
-            <w:pPr>
-              <w:pStyle w:val="topicos"/>
-              <w:numPr>
-                <w:ilvl w:val="0"/>
-                <w:numId w:val="5"/>
-              </w:numPr>
-              <w:spacing w:line="240" w:lineRule="auto"/>
-              <w:outlineLvl w:val="2"/>
-              <w:rPr>
-                <w:rFonts w:ascii="Arial" w:hAnsi="Arial" w:cs="Arial"/>
-                <w:b w:val="0"/>
-                <w:i w:val="0"/>
-                <w:sz w:val="20"/>
-                <w:szCs w:val="20"/>
-              </w:rPr>
-            </w:pPr>
-            <w:r>
-              <w:rPr>
-                <w:rFonts w:ascii="Arial" w:hAnsi="Arial" w:cs="Arial"/>
-                <w:b w:val="0"/>
-                <w:i w:val="0"/>
-                <w:sz w:val="20"/>
-                <w:szCs w:val="20"/>
-              </w:rPr>
-              <w:t xml:space="preserve">Fase de Exploración: </w:t>
-            </w:r>
-            <w:r>
-              <w:rPr>
-                <w:rFonts w:ascii="Arial" w:hAnsi="Arial" w:cs="Arial"/>
-                <w:b w:val="0"/>
-                <w:i w:val="0"/>
-                <w:color w:val="333333"/>
-                <w:sz w:val="20"/>
-                <w:szCs w:val="20"/>
-                <w:shd w:val="clear" w:color="auto" w:fill="FFFFFF"/>
-              </w:rPr>
-              <w:t xml:space="preserve">En esta dase el proyecto se centra en la planificación y en los conceptos básicos </w:t>
-            </w:r>
-            <w:r>
-              <w:rPr>
-                <w:rFonts w:ascii="Arial" w:hAnsi="Arial" w:cs="Arial"/>
-                <w:b w:val="0"/>
-                <w:i w:val="0"/>
-                <w:color w:val="333333"/>
-                <w:sz w:val="20"/>
-                <w:szCs w:val="20"/>
-                <w:shd w:val="clear" w:color="auto" w:fill="FFFFFF"/>
-              </w:rPr>
-              <w:t>del</w:t>
-            </w:r>
-            <w:r>
-              <w:rPr>
-                <w:rFonts w:ascii="Arial" w:hAnsi="Arial" w:cs="Arial"/>
-                <w:b w:val="0"/>
-                <w:i w:val="0"/>
-                <w:color w:val="333333"/>
-                <w:sz w:val="20"/>
-                <w:szCs w:val="20"/>
-                <w:shd w:val="clear" w:color="auto" w:fill="FFFFFF"/>
-              </w:rPr>
-              <w:t xml:space="preserve"> proyecto. Aquí es donde se hace una </w:t>
-            </w:r>
-            <w:r>
-              <w:rPr>
-                <w:rFonts w:ascii="Arial" w:hAnsi="Arial" w:cs="Arial"/>
-                <w:b w:val="0"/>
-                <w:i w:val="0"/>
-                <w:color w:val="333333"/>
-                <w:sz w:val="20"/>
-                <w:szCs w:val="20"/>
-                <w:shd w:val="clear" w:color="auto" w:fill="FFFFFF"/>
-              </w:rPr>
-              <w:t>definición</w:t>
-            </w:r>
-            <w:r>
-              <w:rPr>
-                <w:rFonts w:ascii="Arial" w:hAnsi="Arial" w:cs="Arial"/>
-                <w:b w:val="0"/>
-                <w:i w:val="0"/>
-                <w:color w:val="333333"/>
-                <w:sz w:val="20"/>
-                <w:szCs w:val="20"/>
-                <w:shd w:val="clear" w:color="auto" w:fill="FFFFFF"/>
-              </w:rPr>
-              <w:t xml:space="preserve"> del alcance </w:t>
-            </w:r>
-            <w:r>
-              <w:rPr>
-                <w:rFonts w:ascii="Arial" w:hAnsi="Arial" w:cs="Arial"/>
-                <w:b w:val="0"/>
-                <w:i w:val="0"/>
-                <w:color w:val="333333"/>
-                <w:sz w:val="20"/>
-                <w:szCs w:val="20"/>
-                <w:shd w:val="clear" w:color="auto" w:fill="FFFFFF"/>
-              </w:rPr>
-              <w:t>del</w:t>
-            </w:r>
-            <w:r>
-              <w:rPr>
-                <w:rFonts w:ascii="Arial" w:hAnsi="Arial" w:cs="Arial"/>
-                <w:b w:val="0"/>
-                <w:i w:val="0"/>
-                <w:color w:val="333333"/>
-                <w:sz w:val="20"/>
-                <w:szCs w:val="20"/>
-                <w:shd w:val="clear" w:color="auto" w:fill="FFFFFF"/>
-              </w:rPr>
-              <w:t xml:space="preserve"> proyecto y su establecimiento con las funcionalidades donde se va a llegar.</w:t>
-            </w:r>
-          </w:p>
-          <w:p>
-            <w:pPr>
-              <w:pStyle w:val="topicos"/>
-              <w:spacing w:line="240" w:lineRule="auto"/>
-              <w:ind w:left="720"/>
-              <w:outlineLvl w:val="2"/>
-              <w:rPr>
-                <w:rFonts w:ascii="Arial" w:hAnsi="Arial" w:cs="Arial"/>
-                <w:b w:val="0"/>
-                <w:i w:val="0"/>
-                <w:sz w:val="20"/>
-                <w:szCs w:val="20"/>
-              </w:rPr>
-            </w:pPr>
-            <w:r>
-              <w:rPr>
-                <w:rFonts w:ascii="Arial" w:hAnsi="Arial" w:cs="Arial"/>
-                <w:b w:val="0"/>
-                <w:i w:val="0"/>
-                <w:color w:val="333333"/>
-                <w:sz w:val="20"/>
-                <w:szCs w:val="20"/>
-                <w:shd w:val="clear" w:color="auto" w:fill="FFFFFF"/>
-              </w:rPr>
-              <w:t xml:space="preserve">Siendo ligeramente diferente </w:t>
-            </w:r>
-            <w:r>
-              <w:rPr>
-                <w:rFonts w:ascii="Arial" w:hAnsi="Arial" w:cs="Arial"/>
-                <w:b w:val="0"/>
-                <w:i w:val="0"/>
-                <w:color w:val="333333"/>
-                <w:sz w:val="20"/>
-                <w:szCs w:val="20"/>
-                <w:shd w:val="clear" w:color="auto" w:fill="FFFFFF"/>
-              </w:rPr>
-              <w:t>del</w:t>
-            </w:r>
-            <w:r>
-              <w:rPr>
-                <w:rFonts w:ascii="Arial" w:hAnsi="Arial" w:cs="Arial"/>
-                <w:b w:val="0"/>
-                <w:i w:val="0"/>
-                <w:color w:val="333333"/>
-                <w:sz w:val="20"/>
-                <w:szCs w:val="20"/>
-                <w:shd w:val="clear" w:color="auto" w:fill="FFFFFF"/>
-              </w:rPr>
-              <w:t xml:space="preserve"> resto del proceso de producción, se dedica al </w:t>
-            </w:r>
-            <w:r>
-              <w:rPr>
-                <w:rFonts w:ascii="Arial" w:hAnsi="Arial" w:cs="Arial"/>
-                <w:b w:val="0"/>
-                <w:i w:val="0"/>
-                <w:color w:val="333333"/>
-                <w:sz w:val="20"/>
-                <w:szCs w:val="20"/>
-                <w:shd w:val="clear" w:color="auto" w:fill="FFFFFF"/>
-              </w:rPr>
-              <w:t>establecimiento</w:t>
-            </w:r>
-            <w:r>
-              <w:rPr>
-                <w:rFonts w:ascii="Arial" w:hAnsi="Arial" w:cs="Arial"/>
-                <w:b w:val="0"/>
-                <w:i w:val="0"/>
-                <w:color w:val="333333"/>
-                <w:sz w:val="20"/>
-                <w:szCs w:val="20"/>
-                <w:shd w:val="clear" w:color="auto" w:fill="FFFFFF"/>
-              </w:rPr>
-              <w:t xml:space="preserve"> de un proyecto y los conceptos básicos, se puede separar del ciclo principal de desarrollo aunque no se debería obviar</w:t>
-            </w:r>
-            <w:r>
-              <w:rPr>
-                <w:rFonts w:ascii="Arial" w:hAnsi="Arial" w:cs="Arial"/>
-                <w:b w:val="0"/>
-                <w:i w:val="0"/>
-                <w:color w:val="333333"/>
-                <w:sz w:val="20"/>
-                <w:szCs w:val="20"/>
-                <w:shd w:val="clear" w:color="auto" w:fill="FFFFFF"/>
-              </w:rPr>
-              <w:t>. Los autores de la metodología ponen especial atención a la participación de los clientes en esta fase,</w:t>
-            </w:r>
-          </w:p>
-          <w:p>
-            <w:pPr>
-              <w:pStyle w:val="topicos"/>
-              <w:numPr>
-                <w:ilvl w:val="0"/>
-                <w:numId w:val="5"/>
-              </w:numPr>
-              <w:spacing w:line="240" w:lineRule="auto"/>
-              <w:outlineLvl w:val="2"/>
-              <w:rPr>
-                <w:rFonts w:ascii="Arial" w:hAnsi="Arial" w:cs="Arial"/>
-                <w:b w:val="0"/>
-                <w:i w:val="0"/>
-                <w:sz w:val="20"/>
-                <w:szCs w:val="20"/>
-              </w:rPr>
-            </w:pPr>
-            <w:r>
-              <w:rPr>
-                <w:rFonts w:ascii="Arial" w:hAnsi="Arial" w:cs="Arial"/>
-                <w:b w:val="0"/>
-                <w:i w:val="0"/>
-                <w:sz w:val="20"/>
-                <w:szCs w:val="20"/>
-              </w:rPr>
-              <w:t xml:space="preserve">Fase de Inicialización: </w:t>
-            </w:r>
-            <w:r>
-              <w:rPr>
-                <w:rFonts w:ascii="Arial" w:hAnsi="Arial" w:cs="Arial"/>
-                <w:b w:val="0"/>
-                <w:i w:val="0"/>
-                <w:sz w:val="20"/>
-                <w:szCs w:val="20"/>
-              </w:rPr>
-              <w:t xml:space="preserve">Durante esta fase, los desarrlladores preparan e identifican tdos los recursos necesarios. Se preparan los planes para las siguientes fases y se establecen el entorno técnico. Los autores de MOBILE-D afirman que su contribución del desarrollo ágil se centra fundamentalmente en esta fase, en la investigación de la línea arquitectónica. Esta acción se lleva a cabo durante  el día ed planificación. </w:t>
-            </w:r>
-          </w:p>
-          <w:p>
-            <w:pPr>
-              <w:pStyle w:val="topicos"/>
-              <w:spacing w:line="240" w:lineRule="auto"/>
-              <w:ind w:left="720"/>
-              <w:outlineLvl w:val="2"/>
-              <w:rPr>
-                <w:rFonts w:ascii="Arial" w:hAnsi="Arial" w:cs="Arial"/>
-                <w:b w:val="0"/>
-                <w:i w:val="0"/>
-                <w:sz w:val="20"/>
-                <w:szCs w:val="20"/>
-              </w:rPr>
-            </w:pPr>
-            <w:r>
-              <w:rPr>
-                <w:rFonts w:ascii="Arial" w:hAnsi="Arial" w:cs="Arial"/>
-                <w:b w:val="0"/>
-                <w:i w:val="0"/>
-                <w:sz w:val="20"/>
-                <w:szCs w:val="20"/>
-              </w:rPr>
-              <w:t xml:space="preserve">La planificación del proyecto en torno a la parte técnica se hará durante esta fase, definiendo el editor y lenguaje con el que se va a trabajar para el desarrollo del servicio web y la aplicación android como tal; En cuanto al servicio web se hace el diseño de la arquitectura a usar, y la aplicación se lista las funcionalidades que se hacen necesarias dentro de los módulos a desarrollar </w:t>
-            </w:r>
-          </w:p>
-          <w:p>
-            <w:pPr>
-              <w:pStyle w:val="topicos"/>
-              <w:numPr>
-                <w:ilvl w:val="0"/>
-                <w:numId w:val="5"/>
-              </w:numPr>
-              <w:spacing w:line="240" w:lineRule="auto"/>
-              <w:outlineLvl w:val="2"/>
-              <w:rPr>
-                <w:rFonts w:ascii="Arial" w:hAnsi="Arial" w:cs="Arial"/>
-                <w:b w:val="0"/>
-                <w:i w:val="0"/>
-                <w:sz w:val="20"/>
-                <w:szCs w:val="20"/>
-              </w:rPr>
-            </w:pPr>
-            <w:r>
-              <w:rPr>
-                <w:rFonts w:ascii="Arial" w:hAnsi="Arial" w:cs="Arial"/>
-                <w:b w:val="0"/>
-                <w:i w:val="0"/>
-                <w:sz w:val="20"/>
-                <w:szCs w:val="20"/>
-              </w:rPr>
-              <w:t xml:space="preserve">Fase de Productización: </w:t>
-            </w:r>
-            <w:r>
-              <w:rPr>
-                <w:rFonts w:ascii="Arial" w:hAnsi="Arial" w:cs="Arial"/>
-                <w:b w:val="0"/>
-                <w:i w:val="0"/>
-                <w:sz w:val="20"/>
-                <w:szCs w:val="20"/>
-              </w:rPr>
-              <w:t xml:space="preserve">Se repite la programación (Planificación- trabajo-liberación) se repite iterativamente hasta implementar todas funcionalidades. Primero se planifica la iteración de trabajo en términos de requisitos y tareas a realizar. Se preparan las pruebas de la iteración de antemano (de ahí el nombre de esta técnica de Test-DrivenDevelopment, TDD). </w:t>
-            </w:r>
-          </w:p>
-          <w:p>
-            <w:pPr>
-              <w:pStyle w:val="topicos"/>
-              <w:spacing w:line="240" w:lineRule="auto"/>
-              <w:ind w:left="720"/>
-              <w:outlineLvl w:val="2"/>
-              <w:rPr>
-                <w:rFonts w:ascii="Arial" w:hAnsi="Arial" w:cs="Arial"/>
-                <w:b w:val="0"/>
-                <w:i w:val="0"/>
-                <w:sz w:val="20"/>
-                <w:szCs w:val="20"/>
-              </w:rPr>
-            </w:pPr>
-            <w:r>
-              <w:rPr>
-                <w:rFonts w:ascii="Arial" w:hAnsi="Arial" w:cs="Arial"/>
-                <w:b w:val="0"/>
-                <w:i w:val="0"/>
-                <w:sz w:val="20"/>
-                <w:szCs w:val="20"/>
-              </w:rPr>
-              <w:t>Durante esta fase ya se hace el desarrollo de la aplicación en su totalidad, una vez establecidas las listas de funcionalidades se comienza a desarrollar según el método que se recomienda en esta metodología (Planificación-trabajo-liberación) haciendo las iteraciones necesarias para la programación.</w:t>
-            </w:r>
-          </w:p>
-          <w:p>
-            <w:pPr>
-              <w:pStyle w:val="topicos"/>
-              <w:spacing w:line="240" w:lineRule="auto"/>
-              <w:ind w:left="720"/>
-              <w:outlineLvl w:val="2"/>
-              <w:rPr>
-                <w:rFonts w:ascii="Arial" w:hAnsi="Arial" w:cs="Arial"/>
-                <w:b w:val="0"/>
-                <w:i w:val="0"/>
-                <w:sz w:val="20"/>
-                <w:szCs w:val="20"/>
-              </w:rPr>
-            </w:pPr>
-            <w:r>
-              <w:rPr>
-                <w:rFonts w:ascii="Arial" w:hAnsi="Arial" w:cs="Arial"/>
-                <w:b w:val="0"/>
-                <w:i w:val="0"/>
-                <w:sz w:val="20"/>
-                <w:szCs w:val="20"/>
-              </w:rPr>
-              <w:t>Al finalizar cada módulo se aplican pruebas unitarias, para los métodos que han sido desarrollados.</w:t>
-            </w:r>
-          </w:p>
-          <w:p>
-            <w:pPr>
-              <w:pStyle w:val="Ttulo4"/>
-              <w:numPr>
-                <w:ilvl w:val="0"/>
-                <w:numId w:val="5"/>
-              </w:numPr>
-              <w:jc w:val="both"/>
-              <w:outlineLvl w:val="3"/>
-              <w:rPr>
-                <w:rFonts w:ascii="Arial" w:hAnsi="Arial" w:cs="Arial"/>
-                <w:b w:val="0"/>
-                <w:i w:val="0"/>
-                <w:color w:val="auto"/>
-                <w:sz w:val="20"/>
-                <w:szCs w:val="20"/>
-              </w:rPr>
-            </w:pPr>
-            <w:r>
-              <w:rPr>
-                <w:rStyle w:val="SubtopicoCar"/>
-                <w:rFonts w:ascii="Arial" w:hAnsi="Arial" w:cs="Arial"/>
-                <w:b w:val="0"/>
-                <w:color w:val="auto"/>
-                <w:sz w:val="20"/>
-                <w:szCs w:val="20"/>
-              </w:rPr>
-              <w:t>Fase de estabilización</w:t>
-            </w:r>
-            <w:r>
-              <w:rPr>
-                <w:rFonts w:ascii="Arial" w:hAnsi="Arial" w:cs="Arial"/>
-                <w:b w:val="0"/>
-                <w:i w:val="0"/>
-                <w:color w:val="auto"/>
-                <w:sz w:val="20"/>
-                <w:szCs w:val="20"/>
-              </w:rPr>
-              <w:t>: se llevan a cabo las últimas acciones de integración para asegurar que el sistema completo funciona correctamente. Esta será la fase más importante en los proyecto multi-equipo con diferentes subsistemas desarrollados por equipos distintos. En esta fase, los desarrolladores realizarán tareas similares a las que debían desarrolla</w:t>
-            </w:r>
-            <w:r>
-              <w:rPr>
-                <w:rFonts w:ascii="Arial" w:hAnsi="Arial" w:cs="Arial"/>
-                <w:b w:val="0"/>
-                <w:i w:val="0"/>
-                <w:color w:val="auto"/>
-                <w:sz w:val="20"/>
-                <w:szCs w:val="20"/>
-              </w:rPr>
-              <w:t>r en la fase de productización</w:t>
-            </w:r>
-            <w:r>
-              <w:rPr>
-                <w:rFonts w:ascii="Arial" w:hAnsi="Arial" w:cs="Arial"/>
-                <w:b w:val="0"/>
-                <w:i w:val="0"/>
-                <w:color w:val="auto"/>
-                <w:sz w:val="20"/>
-                <w:szCs w:val="20"/>
-              </w:rPr>
-              <w:t>, aunque en este caso todo el esfuerzo se dirige a la integración del sistema. Adicionalmente se puede considerar en esta fase la producción de documentación.</w:t>
-            </w:r>
-          </w:p>
-          <w:p>
-            <w:pPr>
-              <w:pStyle w:val="Ttulo4"/>
-              <w:ind w:left="720"/>
-              <w:jc w:val="both"/>
-              <w:outlineLvl w:val="3"/>
-              <w:rPr>
-                <w:rFonts w:ascii="Arial" w:hAnsi="Arial" w:cs="Arial"/>
-                <w:b w:val="0"/>
-                <w:i w:val="0"/>
-                <w:color w:val="auto"/>
-                <w:sz w:val="20"/>
-                <w:szCs w:val="20"/>
-              </w:rPr>
-            </w:pPr>
-            <w:r>
-              <w:rPr>
-                <w:rFonts w:ascii="Arial" w:hAnsi="Arial" w:cs="Arial"/>
-                <w:b w:val="0"/>
-                <w:i w:val="0"/>
-                <w:color w:val="auto"/>
-                <w:sz w:val="20"/>
-                <w:szCs w:val="20"/>
-              </w:rPr>
-              <w:t xml:space="preserve">En el caso de este proyecto siendo un solo programador para el desarrollo de la aplicación se adapta esta fase para la documentación, dado que en la anterior fase se van integrando los módulos, aplicando las pruebas respectivas en cada caso. </w:t>
-            </w:r>
-          </w:p>
-          <w:p>
-            <w:pPr>
-              <w:pStyle w:val="Ttulo4"/>
-              <w:numPr>
-                <w:ilvl w:val="0"/>
-                <w:numId w:val="5"/>
-              </w:numPr>
-              <w:ind w:left="714" w:hanging="357"/>
-              <w:jc w:val="both"/>
-              <w:outlineLvl w:val="3"/>
-              <w:rPr>
-                <w:rFonts w:ascii="Arial" w:hAnsi="Arial" w:cs="Arial"/>
-                <w:b w:val="0"/>
-                <w:i w:val="0"/>
-                <w:color w:val="auto"/>
-                <w:sz w:val="20"/>
-                <w:szCs w:val="20"/>
-              </w:rPr>
-            </w:pPr>
-            <w:r>
-              <w:rPr>
-                <w:rStyle w:val="SubtopicoCar"/>
-                <w:rFonts w:ascii="Arial" w:hAnsi="Arial" w:cs="Arial"/>
-                <w:b w:val="0"/>
-                <w:color w:val="auto"/>
-                <w:sz w:val="20"/>
-                <w:szCs w:val="20"/>
-              </w:rPr>
-              <w:t>Fase de prueba</w:t>
-            </w:r>
-            <w:r>
-              <w:rPr>
-                <w:rFonts w:ascii="Arial" w:hAnsi="Arial" w:cs="Arial"/>
-                <w:b w:val="0"/>
-                <w:i w:val="0"/>
-                <w:color w:val="auto"/>
-                <w:sz w:val="20"/>
-                <w:szCs w:val="20"/>
-              </w:rPr>
-              <w:t>: Tiene como meta la disponibilidad de una versión estable y plenamente funcional del sistema. El producto terminado e integrado se prueba con los requisitos de cliente y se eliminan todos los defectos encontrados.</w:t>
-            </w:r>
-          </w:p>
-          <w:p>
-            <w:pPr>
-              <w:keepNext/>
-              <w:rPr>
-                <w:rFonts w:ascii="Arial" w:hAnsi="Arial" w:cs="Arial"/>
-                <w:sz w:val="20"/>
-                <w:szCs w:val="20"/>
-              </w:rPr>
-            </w:pPr>
-          </w:p>
-        </w:tc>
-      </w:tr>
-    </w:tbl>
-    <w:p>
-      <w:pPr>
-        <w:pStyle w:val="Descripcin"/>
-      </w:pPr>
-    </w:p>
-    <w:tbl>
-      <w:tblPr>
-        <w:tblStyle w:val="Tablaconcuadrcula"/>
-        <w:tblW w:w="0" w:type="auto"/>
-        <w:tblBorders>
-          <w:top w:val="single" w:sz="4" w:space="0" w:color="7F7F7F" w:themeColor="text1" w:themeTint="80"/>
-          <w:left w:val="single" w:sz="4" w:space="0" w:color="7F7F7F" w:themeColor="text1" w:themeTint="80"/>
-          <w:bottom w:val="single" w:sz="4" w:space="0" w:color="7F7F7F" w:themeColor="text1" w:themeTint="80"/>
-          <w:right w:val="single" w:sz="4" w:space="0" w:color="7F7F7F" w:themeColor="text1" w:themeTint="80"/>
-          <w:insideH w:val="single" w:sz="4" w:space="0" w:color="7F7F7F" w:themeColor="text1" w:themeTint="80"/>
-          <w:insideV w:val="single" w:sz="4" w:space="0" w:color="7F7F7F" w:themeColor="text1" w:themeTint="80"/>
-        </w:tblBorders>
-        <w:tblLook w:val="04A0" w:firstRow="1" w:lastRow="0" w:firstColumn="1" w:lastColumn="0" w:noHBand="0" w:noVBand="1"/>
-      </w:tblPr>
-      <w:tblGrid>
-        <w:gridCol w:w="8828"/>
-      </w:tblGrid>
-      <w:tr>
-        <w:tc>
-          <w:tcPr>
-            <w:tcW w:w="8978" w:type="dxa"/>
-            <w:shd w:val="clear" w:color="auto" w:fill="7F7F7F" w:themeFill="text1" w:themeFillTint="80"/>
-          </w:tcPr>
-          <w:p>
-            <w:pPr>
-              <w:keepNext/>
-              <w:rPr>
-                <w:rFonts w:ascii="Arial" w:hAnsi="Arial" w:cs="Arial"/>
-                <w:color w:val="FFFFFF" w:themeColor="background1"/>
-                <w:sz w:val="20"/>
-                <w:szCs w:val="20"/>
-                <w:lang w:val="es-ES_tradnl"/>
-              </w:rPr>
-            </w:pPr>
-            <w:r>
-              <w:rPr>
                 <w:rFonts w:cs="Arial"/>
                 <w:b/>
                 <w:color w:val="FFFFFF"/>
                 <w:sz w:val="20"/>
               </w:rPr>
-              <w:lastRenderedPageBreak/>
               <w:t>Enumere los productos de desarrollo, empresariales, investigativos o innovadores que desea obtener</w:t>
             </w:r>
           </w:p>
@@ -3535,7 +5278,61 @@
                 <w:szCs w:val="20"/>
                 <w:lang w:val="es-ES_tradnl"/>
               </w:rPr>
+              <w:t xml:space="preserve">Base de datos en </w:t>
+            </w:r>
+            <w:proofErr w:type="spellStart"/>
+            <w:r>
+              <w:rPr>
+                <w:rFonts w:ascii="Arial" w:hAnsi="Arial" w:cs="Arial"/>
+                <w:sz w:val="20"/>
+                <w:szCs w:val="20"/>
+                <w:lang w:val="es-ES_tradnl"/>
+              </w:rPr>
+              <w:t>MongoDB</w:t>
+            </w:r>
+            <w:proofErr w:type="spellEnd"/>
+            <w:r>
+              <w:rPr>
+                <w:rFonts w:ascii="Arial" w:hAnsi="Arial" w:cs="Arial"/>
+                <w:sz w:val="20"/>
+                <w:szCs w:val="20"/>
+                <w:lang w:val="es-ES_tradnl"/>
+              </w:rPr>
+              <w:t xml:space="preserve"> donde se almacenara la información de los clientes como lista de compras, favoritos y cualquier otro dato de interés.</w:t>
+            </w:r>
+          </w:p>
+          <w:p>
+            <w:pPr>
+              <w:pStyle w:val="Prrafodelista"/>
+              <w:keepNext/>
+              <w:numPr>
+                <w:ilvl w:val="0"/>
+                <w:numId w:val="6"/>
+              </w:numPr>
+              <w:rPr>
+                <w:rFonts w:ascii="Arial" w:hAnsi="Arial" w:cs="Arial"/>
+                <w:sz w:val="20"/>
+                <w:szCs w:val="20"/>
+                <w:lang w:val="es-ES_tradnl"/>
+              </w:rPr>
+            </w:pPr>
+            <w:r>
+              <w:rPr>
+                <w:rFonts w:ascii="Arial" w:hAnsi="Arial" w:cs="Arial"/>
+                <w:sz w:val="20"/>
+                <w:szCs w:val="20"/>
+                <w:lang w:val="es-ES_tradnl"/>
+              </w:rPr>
               <w:t>Servicio Web para el manejo de datos</w:t>
+            </w:r>
+            <w:r>
+              <w:rPr>
+                <w:rFonts w:ascii="Arial" w:hAnsi="Arial" w:cs="Arial"/>
+                <w:sz w:val="20"/>
+                <w:szCs w:val="20"/>
+                <w:lang w:val="es-ES_tradnl"/>
+              </w:rPr>
+              <w:t xml:space="preserve"> e intermediario entre la base de datos y la aplicación móvil.</w:t>
             </w:r>
           </w:p>
           <w:p>
@@ -3560,7 +5357,45 @@
                 <w:szCs w:val="20"/>
                 <w:lang w:val="es-ES"/>
               </w:rPr>
-              <w:t>Aplicación Móvil para el sistema operativo Android que permita realizar las Inspecciones.</w:t>
+              <w:t xml:space="preserve">Aplicación Móvil para el sistema operativo </w:t>
+            </w:r>
+            <w:proofErr w:type="spellStart"/>
+            <w:r>
+              <w:rPr>
+                <w:rFonts w:ascii="Arial" w:hAnsi="Arial" w:cs="Arial"/>
+                <w:sz w:val="20"/>
+                <w:szCs w:val="20"/>
+                <w:lang w:val="es-ES"/>
+              </w:rPr>
+              <w:t>Android</w:t>
+            </w:r>
+            <w:proofErr w:type="spellEnd"/>
+            <w:r>
+              <w:rPr>
+                <w:rFonts w:ascii="Arial" w:hAnsi="Arial" w:cs="Arial"/>
+                <w:sz w:val="20"/>
+                <w:szCs w:val="20"/>
+                <w:lang w:val="es-ES"/>
+              </w:rPr>
+              <w:t xml:space="preserve"> que permita realizar las </w:t>
+            </w:r>
+            <w:r>
+              <w:rPr>
+                <w:rFonts w:ascii="Arial" w:hAnsi="Arial" w:cs="Arial"/>
+                <w:sz w:val="20"/>
+                <w:szCs w:val="20"/>
+                <w:lang w:val="es-ES"/>
+              </w:rPr>
+              <w:t>consultas de los artículos y crear listas de supermercados</w:t>
+            </w:r>
+            <w:r>
+              <w:rPr>
+                <w:rFonts w:ascii="Arial" w:hAnsi="Arial" w:cs="Arial"/>
+                <w:sz w:val="20"/>
+                <w:szCs w:val="20"/>
+                <w:lang w:val="es-ES"/>
+              </w:rPr>
+              <w:t>.</w:t>
             </w:r>
           </w:p>
           <w:p>
@@ -3586,7 +5421,7 @@
                 <w:szCs w:val="20"/>
                 <w:lang w:val="es-ES"/>
               </w:rPr>
-              <w:t xml:space="preserve">Consultar los datos de </w:t>
+              <w:t>Consulta de</w:t>
             </w:r>
             <w:r>
               <w:rPr>
@@ -3595,7 +5430,34 @@
                 <w:szCs w:val="20"/>
                 <w:lang w:val="es-ES"/>
               </w:rPr>
-              <w:t>cualquier sucursal de manera manual  automática median el uso del GPS.</w:t>
+              <w:t xml:space="preserve"> datos de </w:t>
+            </w:r>
+            <w:r>
+              <w:rPr>
+                <w:rFonts w:ascii="Arial" w:hAnsi="Arial" w:cs="Arial"/>
+                <w:sz w:val="20"/>
+                <w:szCs w:val="20"/>
+                <w:lang w:val="es-ES"/>
+              </w:rPr>
+              <w:t>cual</w:t>
+            </w:r>
+            <w:r>
+              <w:rPr>
+                <w:rFonts w:ascii="Arial" w:hAnsi="Arial" w:cs="Arial"/>
+                <w:sz w:val="20"/>
+                <w:szCs w:val="20"/>
+                <w:lang w:val="es-ES"/>
+              </w:rPr>
+              <w:t>quier sucursal de manera</w:t>
+            </w:r>
+            <w:r>
+              <w:rPr>
+                <w:rFonts w:ascii="Arial" w:hAnsi="Arial" w:cs="Arial"/>
+                <w:sz w:val="20"/>
+                <w:szCs w:val="20"/>
+                <w:lang w:val="es-ES"/>
+              </w:rPr>
+              <w:t xml:space="preserve"> automática median el uso del GPS.</w:t>
             </w:r>
           </w:p>
           <w:p>
@@ -3621,12 +5483,101 @@
                 <w:szCs w:val="20"/>
                 <w:lang w:val="es-ES"/>
               </w:rPr>
-              <w:t>Notificaciones en tiempo real mediante cualquier vía (email, sms, notificaciones push) sobre disponibilidad y oferta en los artículos.</w:t>
-            </w:r>
-          </w:p>
-          <w:p>
-            <w:pPr>
+              <w:t xml:space="preserve">Notificaciones en tiempo real mediante cualquier vía (email, </w:t>
+            </w:r>
+            <w:proofErr w:type="spellStart"/>
+            <w:r>
+              <w:rPr>
+                <w:rFonts w:ascii="Arial" w:hAnsi="Arial" w:cs="Arial"/>
+                <w:sz w:val="20"/>
+                <w:szCs w:val="20"/>
+                <w:lang w:val="es-ES"/>
+              </w:rPr>
+              <w:t>sms</w:t>
+            </w:r>
+            <w:proofErr w:type="spellEnd"/>
+            <w:r>
+              <w:rPr>
+                <w:rFonts w:ascii="Arial" w:hAnsi="Arial" w:cs="Arial"/>
+                <w:sz w:val="20"/>
+                <w:szCs w:val="20"/>
+                <w:lang w:val="es-ES"/>
+              </w:rPr>
+              <w:t>, notificacio</w:t>
+            </w:r>
+            <w:r>
+              <w:rPr>
+                <w:rFonts w:ascii="Arial" w:hAnsi="Arial" w:cs="Arial"/>
+                <w:sz w:val="20"/>
+                <w:szCs w:val="20"/>
+                <w:lang w:val="es-ES"/>
+              </w:rPr>
+              <w:t xml:space="preserve">nes </w:t>
+            </w:r>
+            <w:proofErr w:type="spellStart"/>
+            <w:r>
+              <w:rPr>
+                <w:rFonts w:ascii="Arial" w:hAnsi="Arial" w:cs="Arial"/>
+                <w:sz w:val="20"/>
+                <w:szCs w:val="20"/>
+                <w:lang w:val="es-ES"/>
+              </w:rPr>
+              <w:t>push</w:t>
+            </w:r>
+            <w:proofErr w:type="spellEnd"/>
+            <w:r>
+              <w:rPr>
+                <w:rFonts w:ascii="Arial" w:hAnsi="Arial" w:cs="Arial"/>
+                <w:sz w:val="20"/>
+                <w:szCs w:val="20"/>
+                <w:lang w:val="es-ES"/>
+              </w:rPr>
+              <w:t>) sobre disponibilidad,</w:t>
+            </w:r>
+            <w:r>
+              <w:rPr>
+                <w:rFonts w:ascii="Arial" w:hAnsi="Arial" w:cs="Arial"/>
+                <w:sz w:val="20"/>
+                <w:szCs w:val="20"/>
+                <w:lang w:val="es-ES"/>
+              </w:rPr>
+              <w:t xml:space="preserve"> oferta en los artículos</w:t>
+            </w:r>
+            <w:r>
+              <w:rPr>
+                <w:rFonts w:ascii="Arial" w:hAnsi="Arial" w:cs="Arial"/>
+                <w:sz w:val="20"/>
+                <w:szCs w:val="20"/>
+                <w:lang w:val="es-ES"/>
+              </w:rPr>
+              <w:t xml:space="preserve"> y actuali</w:t>
+            </w:r>
+            <w:bookmarkStart w:id="0" w:name="_GoBack"/>
+            <w:bookmarkEnd w:id="0"/>
+            <w:r>
+              <w:rPr>
+                <w:rFonts w:ascii="Arial" w:hAnsi="Arial" w:cs="Arial"/>
+                <w:sz w:val="20"/>
+                <w:szCs w:val="20"/>
+                <w:lang w:val="es-ES"/>
+              </w:rPr>
+              <w:t>zaciones de las listas de compras</w:t>
+            </w:r>
+            <w:r>
+              <w:rPr>
+                <w:rFonts w:ascii="Arial" w:hAnsi="Arial" w:cs="Arial"/>
+                <w:sz w:val="20"/>
+                <w:szCs w:val="20"/>
+                <w:lang w:val="es-ES"/>
+              </w:rPr>
+              <w:t>.</w:t>
+            </w:r>
+          </w:p>
+          <w:p>
+            <w:pPr>
+              <w:pStyle w:val="Prrafodelista"/>
               <w:keepNext/>
+              <w:spacing w:line="100" w:lineRule="atLeast"/>
               <w:rPr>
                 <w:rFonts w:ascii="Arial" w:hAnsi="Arial" w:cs="Arial"/>
                 <w:sz w:val="20"/>
@@ -3840,6 +5791,7 @@
                 <w:lang w:val="en-US"/>
               </w:rPr>
             </w:pPr>
+            <w:proofErr w:type="spellStart"/>
             <w:r>
               <w:rPr>
                 <w:rFonts w:ascii="Arial" w:hAnsi="Arial" w:cs="Arial"/>
@@ -3849,8 +5801,33 @@
                 <w:szCs w:val="20"/>
                 <w:lang w:val="en-US"/>
               </w:rPr>
-              <w:t>Descripción de la Actividad</w:t>
-            </w:r>
+              <w:t>Descripción</w:t>
+            </w:r>
+            <w:proofErr w:type="spellEnd"/>
+            <w:r>
+              <w:rPr>
+                <w:rFonts w:ascii="Arial" w:hAnsi="Arial" w:cs="Arial"/>
+                <w:b w:val="0"/>
+                <w:color w:val="FFFFFF"/>
+                <w:sz w:val="20"/>
+                <w:szCs w:val="20"/>
+                <w:lang w:val="en-US"/>
+              </w:rPr>
+              <w:t xml:space="preserve"> de la </w:t>
+            </w:r>
+            <w:proofErr w:type="spellStart"/>
+            <w:r>
+              <w:rPr>
+                <w:rFonts w:ascii="Arial" w:hAnsi="Arial" w:cs="Arial"/>
+                <w:b w:val="0"/>
+                <w:color w:val="FFFFFF"/>
+                <w:sz w:val="20"/>
+                <w:szCs w:val="20"/>
+                <w:lang w:val="en-US"/>
+              </w:rPr>
+              <w:t>Actividad</w:t>
+            </w:r>
+            <w:proofErr w:type="spellEnd"/>
           </w:p>
         </w:tc>
         <w:tc>
@@ -4661,6 +6638,17 @@
                 <w:lang w:val="en-US"/>
               </w:rPr>
             </w:pPr>
+            <w:r>
+              <w:rPr>
+                <w:rFonts w:ascii="Arial" w:hAnsi="Arial" w:cs="Arial"/>
+                <w:b w:val="0"/>
+                <w:color w:val="00000A"/>
+                <w:sz w:val="20"/>
+                <w:szCs w:val="20"/>
+                <w:lang w:val="en-US"/>
+              </w:rPr>
+              <w:t>X</w:t>
+            </w:r>
           </w:p>
         </w:tc>
         <w:tc>
@@ -5205,6 +7193,17 @@
                 <w:lang w:val="en-US"/>
               </w:rPr>
             </w:pPr>
+            <w:r>
+              <w:rPr>
+                <w:rFonts w:ascii="Arial" w:hAnsi="Arial" w:cs="Arial"/>
+                <w:b w:val="0"/>
+                <w:color w:val="00000A"/>
+                <w:sz w:val="20"/>
+                <w:szCs w:val="20"/>
+                <w:lang w:val="en-US"/>
+              </w:rPr>
+              <w:t>X</w:t>
+            </w:r>
           </w:p>
         </w:tc>
         <w:tc>
@@ -7046,6 +9045,16 @@
                 <w:szCs w:val="20"/>
               </w:rPr>
             </w:pPr>
+            <w:r>
+              <w:rPr>
+                <w:rFonts w:ascii="Arial" w:hAnsi="Arial" w:cs="Arial"/>
+                <w:b w:val="0"/>
+                <w:color w:val="00000A"/>
+                <w:sz w:val="20"/>
+                <w:szCs w:val="20"/>
+              </w:rPr>
+              <w:t>X</w:t>
+            </w:r>
           </w:p>
         </w:tc>
         <w:tc>
@@ -7219,7 +9228,7 @@
                 <w:szCs w:val="20"/>
                 <w:lang w:val="es-ES"/>
               </w:rPr>
-              <w:t>Desarrollo de la Aplicación Web.</w:t>
+              <w:t>Prueba.</w:t>
             </w:r>
           </w:p>
         </w:tc>
@@ -7743,7 +9752,7 @@
                 <w:szCs w:val="20"/>
                 <w:lang w:val="es-ES"/>
               </w:rPr>
-              <w:t>Prueba.</w:t>
+              <w:t>Documentación y manuales de usuario.</w:t>
             </w:r>
           </w:p>
         </w:tc>
@@ -7769,7 +9778,6 @@
                 <w:color w:val="00000A"/>
                 <w:sz w:val="20"/>
                 <w:szCs w:val="20"/>
-                <w:lang w:val="en-US"/>
               </w:rPr>
             </w:pPr>
           </w:p>
@@ -7796,7 +9804,6 @@
                 <w:color w:val="00000A"/>
                 <w:sz w:val="20"/>
                 <w:szCs w:val="20"/>
-                <w:lang w:val="en-US"/>
               </w:rPr>
             </w:pPr>
           </w:p>
@@ -7823,7 +9830,6 @@
                 <w:color w:val="00000A"/>
                 <w:sz w:val="20"/>
                 <w:szCs w:val="20"/>
-                <w:lang w:val="en-US"/>
               </w:rPr>
             </w:pPr>
           </w:p>
@@ -7850,7 +9856,6 @@
                 <w:color w:val="00000A"/>
                 <w:sz w:val="20"/>
                 <w:szCs w:val="20"/>
-                <w:lang w:val="en-US"/>
               </w:rPr>
             </w:pPr>
           </w:p>
@@ -7877,7 +9882,6 @@
                 <w:color w:val="00000A"/>
                 <w:sz w:val="20"/>
                 <w:szCs w:val="20"/>
-                <w:lang w:val="en-US"/>
               </w:rPr>
             </w:pPr>
           </w:p>
@@ -7904,7 +9908,6 @@
                 <w:color w:val="00000A"/>
                 <w:sz w:val="20"/>
                 <w:szCs w:val="20"/>
-                <w:lang w:val="en-US"/>
               </w:rPr>
             </w:pPr>
           </w:p>
@@ -7931,7 +9934,6 @@
                 <w:color w:val="00000A"/>
                 <w:sz w:val="20"/>
                 <w:szCs w:val="20"/>
-                <w:lang w:val="en-US"/>
               </w:rPr>
             </w:pPr>
           </w:p>
@@ -7958,7 +9960,6 @@
                 <w:color w:val="00000A"/>
                 <w:sz w:val="20"/>
                 <w:szCs w:val="20"/>
-                <w:lang w:val="en-US"/>
               </w:rPr>
             </w:pPr>
           </w:p>
@@ -7985,7 +9986,6 @@
                 <w:color w:val="00000A"/>
                 <w:sz w:val="20"/>
                 <w:szCs w:val="20"/>
-                <w:lang w:val="en-US"/>
               </w:rPr>
             </w:pPr>
           </w:p>
@@ -8012,7 +10012,6 @@
                 <w:color w:val="00000A"/>
                 <w:sz w:val="20"/>
                 <w:szCs w:val="20"/>
-                <w:lang w:val="en-US"/>
               </w:rPr>
             </w:pPr>
           </w:p>
@@ -8039,7 +10038,6 @@
                 <w:color w:val="00000A"/>
                 <w:sz w:val="20"/>
                 <w:szCs w:val="20"/>
-                <w:lang w:val="en-US"/>
               </w:rPr>
             </w:pPr>
           </w:p>
@@ -8066,7 +10064,6 @@
                 <w:color w:val="00000A"/>
                 <w:sz w:val="20"/>
                 <w:szCs w:val="20"/>
-                <w:lang w:val="en-US"/>
               </w:rPr>
             </w:pPr>
           </w:p>
@@ -8093,7 +10090,6 @@
                 <w:color w:val="00000A"/>
                 <w:sz w:val="20"/>
                 <w:szCs w:val="20"/>
-                <w:lang w:val="en-US"/>
               </w:rPr>
             </w:pPr>
           </w:p>
@@ -8120,7 +10116,6 @@
                 <w:color w:val="00000A"/>
                 <w:sz w:val="20"/>
                 <w:szCs w:val="20"/>
-                <w:lang w:val="en-US"/>
               </w:rPr>
             </w:pPr>
           </w:p>
@@ -12365,6 +14360,7 @@
           <w:szCs w:val="20"/>
         </w:rPr>
       </w:pPr>
+      <w:proofErr w:type="gramStart"/>
       <w:r>
         <w:rPr>
           <w:rFonts w:ascii="Arial" w:hAnsi="Arial" w:cs="Arial"/>
@@ -12373,7 +14369,18 @@
           <w:sz w:val="20"/>
           <w:szCs w:val="20"/>
         </w:rPr>
-        <w:t>de la empresa para formalizar la inscripción de las pasantías</w:t>
+        <w:t>de</w:t>
+      </w:r>
+      <w:proofErr w:type="gramEnd"/>
+      <w:r>
+        <w:rPr>
+          <w:rFonts w:ascii="Arial" w:hAnsi="Arial" w:cs="Arial"/>
+          <w:i/>
+          <w:color w:val="7F7F7F" w:themeColor="text1" w:themeTint="80"/>
+          <w:sz w:val="20"/>
+          <w:szCs w:val="20"/>
+        </w:rPr>
+        <w:t xml:space="preserve"> la empresa para formalizar la inscripción de las pasantías</w:t>
       </w:r>
     </w:p>
     <w:sectPr>
@@ -14134,7 +16141,7 @@
 </file>
 
 <file path=customXml/itemProps1.xml><?xml version="1.0" encoding="utf-8"?>
-<ds:datastoreItem xmlns:ds="http://schemas.openxmlformats.org/officeDocument/2006/customXml" ds:itemID="{2EE3489D-EBB4-4768-AEFB-19D5F1F12B71}">
+<ds:datastoreItem xmlns:ds="http://schemas.openxmlformats.org/officeDocument/2006/customXml" ds:itemID="{DC21E210-3154-45DB-91C3-5D7FEA2EF021}">
   <ds:schemaRefs>
     <ds:schemaRef ds:uri="http://schemas.openxmlformats.org/officeDocument/2006/bibliography"/>
   </ds:schemaRefs>

</xml_diff>

<commit_message>
Cambio de objetivos y redaccion
</commit_message>
<xml_diff>
--- a/Plan de Trabajo.docx
+++ b/Plan de Trabajo.docx
@@ -1036,7 +1036,25 @@
                 <w:szCs w:val="20"/>
                 <w:lang w:val="es-ES_tradnl"/>
               </w:rPr>
-              <w:t>Aplicación móvil para la consulta de los artículos de supermercados mediante los códigos de barras y creación de listas de compras.</w:t>
+              <w:t xml:space="preserve">Desarrollo </w:t>
+            </w:r>
+            <w:r>
+              <w:rPr>
+                <w:rFonts w:ascii="Arial" w:hAnsi="Arial" w:cs="Arial"/>
+                <w:sz w:val="20"/>
+                <w:szCs w:val="20"/>
+                <w:lang w:val="es-ES_tradnl"/>
+              </w:rPr>
+              <w:t>Aplicación móvil para la consulta de los artículos de supermercados</w:t>
+            </w:r>
+            <w:r>
+              <w:rPr>
+                <w:rFonts w:ascii="Arial" w:hAnsi="Arial" w:cs="Arial"/>
+                <w:sz w:val="20"/>
+                <w:szCs w:val="20"/>
+                <w:lang w:val="es-ES_tradnl"/>
+              </w:rPr>
+              <w:t>.</w:t>
             </w:r>
           </w:p>
           <w:p>
@@ -3407,8 +3425,10 @@
                 <w:sz w:val="20"/>
                 <w:szCs w:val="20"/>
               </w:rPr>
-              <w:t>Crear</w:t>
-            </w:r>
+              <w:t>Construir modulo para el uso de personas con limitaciones visuales</w:t>
+            </w:r>
+            <w:bookmarkStart w:id="0" w:name="_GoBack"/>
+            <w:bookmarkEnd w:id="0"/>
             <w:r>
               <w:rPr>
                 <w:rFonts w:ascii="Arial" w:eastAsia="Times New Roman" w:hAnsi="Arial" w:cs="Arial"/>
@@ -3416,9 +3436,23 @@
                 <w:sz w:val="20"/>
                 <w:szCs w:val="20"/>
               </w:rPr>
-              <w:t xml:space="preserve"> un </w:t>
-            </w:r>
-            <w:proofErr w:type="spellStart"/>
+              <w:t>.</w:t>
+            </w:r>
+          </w:p>
+          <w:p>
+            <w:pPr>
+              <w:pStyle w:val="Prrafodelista"/>
+              <w:keepNext/>
+              <w:numPr>
+                <w:ilvl w:val="0"/>
+                <w:numId w:val="1"/>
+              </w:numPr>
+              <w:rPr>
+                <w:rFonts w:ascii="Arial" w:hAnsi="Arial" w:cs="Arial"/>
+                <w:sz w:val="20"/>
+                <w:szCs w:val="20"/>
+              </w:rPr>
+            </w:pPr>
             <w:r>
               <w:rPr>
                 <w:rFonts w:ascii="Arial" w:eastAsia="Times New Roman" w:hAnsi="Arial" w:cs="Arial"/>
@@ -3426,17 +3460,7 @@
                 <w:sz w:val="20"/>
                 <w:szCs w:val="20"/>
               </w:rPr>
-              <w:t>textaloud</w:t>
-            </w:r>
-            <w:proofErr w:type="spellEnd"/>
-            <w:r>
-              <w:rPr>
-                <w:rFonts w:ascii="Arial" w:eastAsia="Times New Roman" w:hAnsi="Arial" w:cs="Arial"/>
-                <w:color w:val="000000"/>
-                <w:sz w:val="20"/>
-                <w:szCs w:val="20"/>
-              </w:rPr>
-              <w:t xml:space="preserve"> para reproducir los detalles de los artículos y de las listas agregadas.</w:t>
+              <w:t>Diseñar y Construir los servicios web necesarios para la comunicación entre la aplicación y la base de datos.</w:t>
             </w:r>
           </w:p>
           <w:p>
@@ -3449,8 +3473,6 @@
               <w:textAlignment w:val="baseline"/>
               <w:rPr>
                 <w:rFonts w:ascii="Arial" w:eastAsia="Times New Roman" w:hAnsi="Arial" w:cs="Arial"/>
-                <w:i/>
-                <w:iCs/>
                 <w:color w:val="000000"/>
                 <w:sz w:val="20"/>
                 <w:szCs w:val="20"/>
@@ -3463,7 +3485,7 @@
                 <w:sz w:val="20"/>
                 <w:szCs w:val="20"/>
               </w:rPr>
-              <w:t>I</w:t>
+              <w:t>Diseñar y Construir la aplicación móvil</w:t>
             </w:r>
             <w:r>
               <w:rPr>
@@ -3472,8 +3494,9 @@
                 <w:sz w:val="20"/>
                 <w:szCs w:val="20"/>
               </w:rPr>
-              <w:t>mplementar</w:t>
-            </w:r>
+              <w:t xml:space="preserve"> para </w:t>
+            </w:r>
+            <w:proofErr w:type="spellStart"/>
             <w:r>
               <w:rPr>
                 <w:rFonts w:ascii="Arial" w:eastAsia="Times New Roman" w:hAnsi="Arial" w:cs="Arial"/>
@@ -3481,23 +3504,9 @@
                 <w:sz w:val="20"/>
                 <w:szCs w:val="20"/>
               </w:rPr>
-              <w:t xml:space="preserve"> herramienta para escribir usando la voz.</w:t>
-            </w:r>
-          </w:p>
-          <w:p>
-            <w:pPr>
-              <w:pStyle w:val="Prrafodelista"/>
-              <w:keepNext/>
-              <w:numPr>
-                <w:ilvl w:val="0"/>
-                <w:numId w:val="1"/>
-              </w:numPr>
-              <w:rPr>
-                <w:rFonts w:ascii="Arial" w:hAnsi="Arial" w:cs="Arial"/>
-                <w:sz w:val="20"/>
-                <w:szCs w:val="20"/>
-              </w:rPr>
-            </w:pPr>
+              <w:t>Android</w:t>
+            </w:r>
+            <w:proofErr w:type="spellEnd"/>
             <w:r>
               <w:rPr>
                 <w:rFonts w:ascii="Arial" w:eastAsia="Times New Roman" w:hAnsi="Arial" w:cs="Arial"/>
@@ -3505,7 +3514,7 @@
                 <w:sz w:val="20"/>
                 <w:szCs w:val="20"/>
               </w:rPr>
-              <w:t>Diseñar y Construir los servicios web necesarios para la comunicación entre la aplicación y la base de datos.</w:t>
+              <w:t>.</w:t>
             </w:r>
           </w:p>
           <w:p>
@@ -3530,9 +3539,8 @@
                 <w:sz w:val="20"/>
                 <w:szCs w:val="20"/>
               </w:rPr>
-              <w:t xml:space="preserve">Diseñar y Construir la aplicación móvil haciendo uso de </w:t>
-            </w:r>
-            <w:proofErr w:type="spellStart"/>
+              <w:t xml:space="preserve">Realizar </w:t>
+            </w:r>
             <w:r>
               <w:rPr>
                 <w:rFonts w:ascii="Arial" w:eastAsia="Times New Roman" w:hAnsi="Arial" w:cs="Arial"/>
@@ -3540,9 +3548,8 @@
                 <w:sz w:val="20"/>
                 <w:szCs w:val="20"/>
               </w:rPr>
-              <w:t>Ionic</w:t>
-            </w:r>
-            <w:proofErr w:type="spellEnd"/>
+              <w:t>pruebas</w:t>
+            </w:r>
             <w:r>
               <w:rPr>
                 <w:rFonts w:ascii="Arial" w:eastAsia="Times New Roman" w:hAnsi="Arial" w:cs="Arial"/>
@@ -3550,7 +3557,7 @@
                 <w:sz w:val="20"/>
                 <w:szCs w:val="20"/>
               </w:rPr>
-              <w:t>.</w:t>
+              <w:t xml:space="preserve"> de estabilidad, usabilidad y accesibilidad. </w:t>
             </w:r>
           </w:p>
           <w:p>
@@ -3564,49 +3571,6 @@
               <w:rPr>
                 <w:rFonts w:ascii="Arial" w:eastAsia="Times New Roman" w:hAnsi="Arial" w:cs="Arial"/>
                 <w:color w:val="000000"/>
-                <w:sz w:val="20"/>
-                <w:szCs w:val="20"/>
-              </w:rPr>
-            </w:pPr>
-            <w:r>
-              <w:rPr>
-                <w:rFonts w:ascii="Arial" w:eastAsia="Times New Roman" w:hAnsi="Arial" w:cs="Arial"/>
-                <w:color w:val="000000"/>
-                <w:sz w:val="20"/>
-                <w:szCs w:val="20"/>
-              </w:rPr>
-              <w:t xml:space="preserve">Realizar </w:t>
-            </w:r>
-            <w:r>
-              <w:rPr>
-                <w:rFonts w:ascii="Arial" w:eastAsia="Times New Roman" w:hAnsi="Arial" w:cs="Arial"/>
-                <w:color w:val="000000"/>
-                <w:sz w:val="20"/>
-                <w:szCs w:val="20"/>
-              </w:rPr>
-              <w:t>pruebas</w:t>
-            </w:r>
-            <w:r>
-              <w:rPr>
-                <w:rFonts w:ascii="Arial" w:eastAsia="Times New Roman" w:hAnsi="Arial" w:cs="Arial"/>
-                <w:color w:val="000000"/>
-                <w:sz w:val="20"/>
-                <w:szCs w:val="20"/>
-              </w:rPr>
-              <w:t xml:space="preserve"> de estabilidad, usabilidad y accesibilidad. </w:t>
-            </w:r>
-          </w:p>
-          <w:p>
-            <w:pPr>
-              <w:numPr>
-                <w:ilvl w:val="0"/>
-                <w:numId w:val="1"/>
-              </w:numPr>
-              <w:jc w:val="both"/>
-              <w:textAlignment w:val="baseline"/>
-              <w:rPr>
-                <w:rFonts w:ascii="Arial" w:eastAsia="Times New Roman" w:hAnsi="Arial" w:cs="Arial"/>
-                <w:color w:val="000000"/>
                 <w:sz w:val="24"/>
                 <w:szCs w:val="24"/>
               </w:rPr>
@@ -3618,7 +3582,25 @@
                 <w:sz w:val="20"/>
                 <w:szCs w:val="20"/>
               </w:rPr>
-              <w:t>Realizar la documentación necesaria para el posterior mantenimiento y soporte.</w:t>
+              <w:t xml:space="preserve">Realizar la documentación </w:t>
+            </w:r>
+            <w:r>
+              <w:rPr>
+                <w:rFonts w:ascii="Arial" w:eastAsia="Times New Roman" w:hAnsi="Arial" w:cs="Arial"/>
+                <w:color w:val="000000"/>
+                <w:sz w:val="20"/>
+                <w:szCs w:val="20"/>
+              </w:rPr>
+              <w:t>de</w:t>
+            </w:r>
+            <w:r>
+              <w:rPr>
+                <w:rFonts w:ascii="Arial" w:eastAsia="Times New Roman" w:hAnsi="Arial" w:cs="Arial"/>
+                <w:color w:val="000000"/>
+                <w:sz w:val="20"/>
+                <w:szCs w:val="20"/>
+              </w:rPr>
+              <w:t xml:space="preserve"> mantenimiento y soporte.</w:t>
             </w:r>
           </w:p>
           <w:p>
@@ -5550,18 +5532,7 @@
                 <w:szCs w:val="20"/>
                 <w:lang w:val="es-ES"/>
               </w:rPr>
-              <w:t xml:space="preserve"> y actuali</w:t>
-            </w:r>
-            <w:bookmarkStart w:id="0" w:name="_GoBack"/>
-            <w:bookmarkEnd w:id="0"/>
-            <w:r>
-              <w:rPr>
-                <w:rFonts w:ascii="Arial" w:hAnsi="Arial" w:cs="Arial"/>
-                <w:sz w:val="20"/>
-                <w:szCs w:val="20"/>
-                <w:lang w:val="es-ES"/>
-              </w:rPr>
-              <w:t>zaciones de las listas de compras</w:t>
+              <w:t xml:space="preserve"> y actualizaciones de las listas de compras</w:t>
             </w:r>
             <w:r>
               <w:rPr>
@@ -16141,7 +16112,7 @@
 </file>
 
 <file path=customXml/itemProps1.xml><?xml version="1.0" encoding="utf-8"?>
-<ds:datastoreItem xmlns:ds="http://schemas.openxmlformats.org/officeDocument/2006/customXml" ds:itemID="{DC21E210-3154-45DB-91C3-5D7FEA2EF021}">
+<ds:datastoreItem xmlns:ds="http://schemas.openxmlformats.org/officeDocument/2006/customXml" ds:itemID="{A044DB16-54C1-4FC2-9FEB-B2F4BF10DA6E}">
   <ds:schemaRefs>
     <ds:schemaRef ds:uri="http://schemas.openxmlformats.org/officeDocument/2006/bibliography"/>
   </ds:schemaRefs>

</xml_diff>

<commit_message>
Cambios en descripcion y obejtivo nuevo
</commit_message>
<xml_diff>
--- a/Plan de Trabajo.docx
+++ b/Plan de Trabajo.docx
@@ -2815,6 +2815,25 @@
                 <w:sz w:val="20"/>
                 <w:szCs w:val="20"/>
               </w:rPr>
+              <w:t xml:space="preserve">   Se analizaran todos los requerimiento con el coordinador del proyecto de Office virtual Center para luego ser estudiados y verificado con un representante directo de una cadena de supermercado.</w:t>
+            </w:r>
+          </w:p>
+          <w:p>
+            <w:pPr>
+              <w:spacing w:before="200"/>
+              <w:jc w:val="both"/>
+              <w:rPr>
+                <w:rFonts w:ascii="Arial" w:eastAsia="Times New Roman" w:hAnsi="Arial" w:cs="Arial"/>
+                <w:sz w:val="20"/>
+                <w:szCs w:val="20"/>
+              </w:rPr>
+            </w:pPr>
+            <w:r>
+              <w:rPr>
+                <w:rFonts w:ascii="Arial" w:eastAsia="Times New Roman" w:hAnsi="Arial" w:cs="Arial"/>
+                <w:sz w:val="20"/>
+                <w:szCs w:val="20"/>
+              </w:rPr>
               <w:t xml:space="preserve">   Para el desarrollo serán usadas diversas tecnologías, para la aplicación móvil se hará uso de la herramienta </w:t>
             </w:r>
             <w:proofErr w:type="spellStart"/>
@@ -3033,7 +3052,16 @@
                 <w:sz w:val="20"/>
                 <w:szCs w:val="20"/>
               </w:rPr>
-              <w:t xml:space="preserve"> se deberá contar con la licencia de desarrollador</w:t>
+              <w:t xml:space="preserve"> se deberá contar con la </w:t>
+            </w:r>
+            <w:r>
+              <w:rPr>
+                <w:rFonts w:ascii="Arial" w:eastAsia="Times New Roman" w:hAnsi="Arial" w:cs="Arial"/>
+                <w:sz w:val="20"/>
+                <w:szCs w:val="20"/>
+              </w:rPr>
+              <w:lastRenderedPageBreak/>
+              <w:t>licencia de desarrollador</w:t>
             </w:r>
             <w:r>
               <w:rPr>
@@ -3106,6 +3134,7 @@
           </w:p>
           <w:p>
             <w:pPr>
+              <w:spacing w:before="200"/>
               <w:jc w:val="both"/>
               <w:rPr>
                 <w:rFonts w:ascii="Arial" w:eastAsia="Times New Roman" w:hAnsi="Arial" w:cs="Arial"/>
@@ -3119,7 +3148,24 @@
                 <w:sz w:val="20"/>
                 <w:szCs w:val="20"/>
               </w:rPr>
-              <w:lastRenderedPageBreak/>
+              <w:t xml:space="preserve">   Para validar el producto en desarrollo se realizaran varias pruebas internas para probar todos los elementos posibles y depurar la aplicación en su mayoría, luego se procederá a realizar prueba en la cadena de supermercado para estudiar el rendimiento e ir corroborando que la aplicación va por el camino correcto.</w:t>
+            </w:r>
+          </w:p>
+          <w:p>
+            <w:pPr>
+              <w:jc w:val="both"/>
+              <w:rPr>
+                <w:rFonts w:ascii="Arial" w:eastAsia="Times New Roman" w:hAnsi="Arial" w:cs="Arial"/>
+                <w:sz w:val="20"/>
+                <w:szCs w:val="20"/>
+              </w:rPr>
+            </w:pPr>
+            <w:r>
+              <w:rPr>
+                <w:rFonts w:ascii="Arial" w:eastAsia="Times New Roman" w:hAnsi="Arial" w:cs="Arial"/>
+                <w:sz w:val="20"/>
+                <w:szCs w:val="20"/>
+              </w:rPr>
               <w:t xml:space="preserve">   La principal limitación del proyecto es el hecho de que no se elabora para una cadena de supermercados en específico, sino para posibles compradores de la misma, lo cual no permite cubrir con el 100% de certeza todas las necesidades de las cadenas de supermercados, lo que implica también tener que hacer un desarrollo más genérico que permita adaptarse rápida y fácilmente.</w:t>
             </w:r>
           </w:p>
@@ -3277,7 +3323,7 @@
                 <w:szCs w:val="20"/>
                 <w:lang w:val="es-ES_tradnl"/>
               </w:rPr>
-              <w:t>Desarrollar una aplicación móvil que permita consultar los datos de los artículos de un supermercado usando la cámara de este, crear lista de supermercado, carrito virtual</w:t>
+              <w:t xml:space="preserve">Desarrollar una aplicación móvil que permita consultar los datos de los artículos de un supermercado </w:t>
             </w:r>
             <w:r>
               <w:rPr>
@@ -3286,19 +3332,8 @@
                 <w:szCs w:val="20"/>
                 <w:lang w:val="es-ES_tradnl"/>
               </w:rPr>
-              <w:t xml:space="preserve"> y consulta por </w:t>
-            </w:r>
-            <w:proofErr w:type="spellStart"/>
-            <w:r>
-              <w:rPr>
-                <w:rFonts w:ascii="Arial" w:hAnsi="Arial" w:cs="Arial"/>
-                <w:sz w:val="20"/>
-                <w:szCs w:val="20"/>
-                <w:lang w:val="es-ES_tradnl"/>
-              </w:rPr>
-              <w:t>geolocalización</w:t>
-            </w:r>
-            <w:proofErr w:type="spellEnd"/>
+              <w:t>con usabilidad para personas con limitaciones visuales</w:t>
+            </w:r>
             <w:r>
               <w:rPr>
                 <w:rFonts w:ascii="Arial" w:hAnsi="Arial" w:cs="Arial"/>
@@ -3376,29 +3411,12 @@
             <w:r>
               <w:rPr>
                 <w:rFonts w:ascii="Arial" w:eastAsia="Times New Roman" w:hAnsi="Arial" w:cs="Arial"/>
+                <w:iCs/>
                 <w:color w:val="000000"/>
                 <w:sz w:val="20"/>
                 <w:szCs w:val="20"/>
               </w:rPr>
-              <w:t>Diseñar</w:t>
-            </w:r>
-            <w:r>
-              <w:rPr>
-                <w:rFonts w:ascii="Arial" w:eastAsia="Times New Roman" w:hAnsi="Arial" w:cs="Arial"/>
-                <w:color w:val="000000"/>
-                <w:sz w:val="20"/>
-                <w:szCs w:val="20"/>
-              </w:rPr>
-              <w:t xml:space="preserve"> e implementar</w:t>
-            </w:r>
-            <w:r>
-              <w:rPr>
-                <w:rFonts w:ascii="Arial" w:eastAsia="Times New Roman" w:hAnsi="Arial" w:cs="Arial"/>
-                <w:color w:val="000000"/>
-                <w:sz w:val="20"/>
-                <w:szCs w:val="20"/>
-              </w:rPr>
-              <w:t xml:space="preserve"> una base de datos para el almacenamiento de la información.</w:t>
+              <w:t>Analizar y recaudar los requisitos y requerimientos.</w:t>
             </w:r>
           </w:p>
           <w:p>
@@ -3425,10 +3443,53 @@
                 <w:sz w:val="20"/>
                 <w:szCs w:val="20"/>
               </w:rPr>
+              <w:t>Diseñar</w:t>
+            </w:r>
+            <w:r>
+              <w:rPr>
+                <w:rFonts w:ascii="Arial" w:eastAsia="Times New Roman" w:hAnsi="Arial" w:cs="Arial"/>
+                <w:color w:val="000000"/>
+                <w:sz w:val="20"/>
+                <w:szCs w:val="20"/>
+              </w:rPr>
+              <w:t xml:space="preserve"> e implementar</w:t>
+            </w:r>
+            <w:r>
+              <w:rPr>
+                <w:rFonts w:ascii="Arial" w:eastAsia="Times New Roman" w:hAnsi="Arial" w:cs="Arial"/>
+                <w:color w:val="000000"/>
+                <w:sz w:val="20"/>
+                <w:szCs w:val="20"/>
+              </w:rPr>
+              <w:t xml:space="preserve"> una base de datos para el almacenamiento de la información.</w:t>
+            </w:r>
+          </w:p>
+          <w:p>
+            <w:pPr>
+              <w:numPr>
+                <w:ilvl w:val="0"/>
+                <w:numId w:val="1"/>
+              </w:numPr>
+              <w:jc w:val="both"/>
+              <w:textAlignment w:val="baseline"/>
+              <w:rPr>
+                <w:rFonts w:ascii="Arial" w:eastAsia="Times New Roman" w:hAnsi="Arial" w:cs="Arial"/>
+                <w:i/>
+                <w:iCs/>
+                <w:color w:val="000000"/>
+                <w:sz w:val="20"/>
+                <w:szCs w:val="20"/>
+              </w:rPr>
+            </w:pPr>
+            <w:r>
+              <w:rPr>
+                <w:rFonts w:ascii="Arial" w:eastAsia="Times New Roman" w:hAnsi="Arial" w:cs="Arial"/>
+                <w:color w:val="000000"/>
+                <w:sz w:val="20"/>
+                <w:szCs w:val="20"/>
+              </w:rPr>
               <w:t>Construir modulo para el uso de personas con limitaciones visuales</w:t>
             </w:r>
-            <w:bookmarkStart w:id="0" w:name="_GoBack"/>
-            <w:bookmarkEnd w:id="0"/>
             <w:r>
               <w:rPr>
                 <w:rFonts w:ascii="Arial" w:eastAsia="Times New Roman" w:hAnsi="Arial" w:cs="Arial"/>
@@ -3666,6 +3727,7 @@
                 <w:szCs w:val="20"/>
                 <w:lang w:val="es-ES_tradnl"/>
               </w:rPr>
+              <w:lastRenderedPageBreak/>
               <w:t>Antecedentes</w:t>
             </w:r>
           </w:p>
@@ -4535,7 +4597,6 @@
                 <w:rFonts w:ascii="Arial" w:hAnsi="Arial" w:cs="Arial"/>
                 <w:b w:val="0"/>
                 <w:i w:val="0"/>
-                <w:color w:val="333333"/>
                 <w:sz w:val="20"/>
                 <w:szCs w:val="20"/>
                 <w:shd w:val="clear" w:color="auto" w:fill="FFFFFF"/>
@@ -4547,7 +4608,6 @@
                 <w:rFonts w:ascii="Arial" w:hAnsi="Arial" w:cs="Arial"/>
                 <w:b w:val="0"/>
                 <w:i w:val="0"/>
-                <w:color w:val="333333"/>
                 <w:sz w:val="20"/>
                 <w:szCs w:val="20"/>
                 <w:shd w:val="clear" w:color="auto" w:fill="FFFFFF"/>
@@ -4559,7 +4619,6 @@
                 <w:rFonts w:ascii="Arial" w:hAnsi="Arial" w:cs="Arial"/>
                 <w:b w:val="0"/>
                 <w:i w:val="0"/>
-                <w:color w:val="333333"/>
                 <w:sz w:val="20"/>
                 <w:szCs w:val="20"/>
                 <w:shd w:val="clear" w:color="auto" w:fill="FFFFFF"/>
@@ -4571,7 +4630,6 @@
                 <w:rFonts w:ascii="Arial" w:hAnsi="Arial" w:cs="Arial"/>
                 <w:b w:val="0"/>
                 <w:i w:val="0"/>
-                <w:color w:val="333333"/>
                 <w:sz w:val="20"/>
                 <w:szCs w:val="20"/>
                 <w:shd w:val="clear" w:color="auto" w:fill="FFFFFF"/>
@@ -4583,7 +4641,6 @@
                 <w:rFonts w:ascii="Arial" w:hAnsi="Arial" w:cs="Arial"/>
                 <w:b w:val="0"/>
                 <w:i w:val="0"/>
-                <w:color w:val="333333"/>
                 <w:sz w:val="20"/>
                 <w:szCs w:val="20"/>
                 <w:shd w:val="clear" w:color="auto" w:fill="FFFFFF"/>
@@ -4595,7 +4652,6 @@
                 <w:rFonts w:ascii="Arial" w:hAnsi="Arial" w:cs="Arial"/>
                 <w:b w:val="0"/>
                 <w:i w:val="0"/>
-                <w:color w:val="333333"/>
                 <w:sz w:val="20"/>
                 <w:szCs w:val="20"/>
                 <w:shd w:val="clear" w:color="auto" w:fill="FFFFFF"/>
@@ -4607,7 +4663,6 @@
                 <w:rFonts w:ascii="Arial" w:hAnsi="Arial" w:cs="Arial"/>
                 <w:b w:val="0"/>
                 <w:i w:val="0"/>
-                <w:color w:val="333333"/>
                 <w:sz w:val="20"/>
                 <w:szCs w:val="20"/>
                 <w:shd w:val="clear" w:color="auto" w:fill="FFFFFF"/>
@@ -4634,12 +4689,66 @@
                 <w:rFonts w:ascii="Arial" w:hAnsi="Arial" w:cs="Arial"/>
                 <w:b w:val="0"/>
                 <w:i w:val="0"/>
-                <w:color w:val="333333"/>
                 <w:sz w:val="20"/>
                 <w:szCs w:val="20"/>
                 <w:shd w:val="clear" w:color="auto" w:fill="FFFFFF"/>
               </w:rPr>
               <w:t xml:space="preserve">Siendo ligeramente diferente </w:t>
+            </w:r>
+            <w:r>
+              <w:rPr>
+                <w:rFonts w:ascii="Arial" w:hAnsi="Arial" w:cs="Arial"/>
+                <w:b w:val="0"/>
+                <w:i w:val="0"/>
+                <w:sz w:val="20"/>
+                <w:szCs w:val="20"/>
+                <w:shd w:val="clear" w:color="auto" w:fill="FFFFFF"/>
+              </w:rPr>
+              <w:t>del</w:t>
+            </w:r>
+            <w:r>
+              <w:rPr>
+                <w:rFonts w:ascii="Arial" w:hAnsi="Arial" w:cs="Arial"/>
+                <w:b w:val="0"/>
+                <w:i w:val="0"/>
+                <w:sz w:val="20"/>
+                <w:szCs w:val="20"/>
+                <w:shd w:val="clear" w:color="auto" w:fill="FFFFFF"/>
+              </w:rPr>
+              <w:t xml:space="preserve"> resto del proceso de producción, se dedica al </w:t>
+            </w:r>
+            <w:r>
+              <w:rPr>
+                <w:rFonts w:ascii="Arial" w:hAnsi="Arial" w:cs="Arial"/>
+                <w:b w:val="0"/>
+                <w:i w:val="0"/>
+                <w:sz w:val="20"/>
+                <w:szCs w:val="20"/>
+                <w:shd w:val="clear" w:color="auto" w:fill="FFFFFF"/>
+              </w:rPr>
+              <w:t>establecimiento</w:t>
+            </w:r>
+            <w:r>
+              <w:rPr>
+                <w:rFonts w:ascii="Arial" w:hAnsi="Arial" w:cs="Arial"/>
+                <w:b w:val="0"/>
+                <w:i w:val="0"/>
+                <w:sz w:val="20"/>
+                <w:szCs w:val="20"/>
+                <w:shd w:val="clear" w:color="auto" w:fill="FFFFFF"/>
+              </w:rPr>
+              <w:t xml:space="preserve"> de un proyecto y los conceptos básicos, se puede separar del ciclo principal de desarrollo aunque no se debería obviar</w:t>
+            </w:r>
+            <w:r>
+              <w:rPr>
+                <w:rFonts w:ascii="Arial" w:hAnsi="Arial" w:cs="Arial"/>
+                <w:b w:val="0"/>
+                <w:i w:val="0"/>
+                <w:sz w:val="20"/>
+                <w:szCs w:val="20"/>
+                <w:shd w:val="clear" w:color="auto" w:fill="FFFFFF"/>
+              </w:rPr>
+              <w:t>. Los autores de la metodología ponen especial atención a la participación de los clientes en esta fase</w:t>
             </w:r>
             <w:r>
               <w:rPr>
@@ -4651,55 +4760,7 @@
                 <w:szCs w:val="20"/>
                 <w:shd w:val="clear" w:color="auto" w:fill="FFFFFF"/>
               </w:rPr>
-              <w:t>del</w:t>
-            </w:r>
-            <w:r>
-              <w:rPr>
-                <w:rFonts w:ascii="Arial" w:hAnsi="Arial" w:cs="Arial"/>
-                <w:b w:val="0"/>
-                <w:i w:val="0"/>
-                <w:color w:val="333333"/>
-                <w:sz w:val="20"/>
-                <w:szCs w:val="20"/>
-                <w:shd w:val="clear" w:color="auto" w:fill="FFFFFF"/>
-              </w:rPr>
-              <w:t xml:space="preserve"> resto del proceso de producción, se dedica al </w:t>
-            </w:r>
-            <w:r>
-              <w:rPr>
-                <w:rFonts w:ascii="Arial" w:hAnsi="Arial" w:cs="Arial"/>
-                <w:b w:val="0"/>
-                <w:i w:val="0"/>
-                <w:color w:val="333333"/>
-                <w:sz w:val="20"/>
-                <w:szCs w:val="20"/>
-                <w:shd w:val="clear" w:color="auto" w:fill="FFFFFF"/>
-              </w:rPr>
-              <w:t>establecimiento</w:t>
-            </w:r>
-            <w:r>
-              <w:rPr>
-                <w:rFonts w:ascii="Arial" w:hAnsi="Arial" w:cs="Arial"/>
-                <w:b w:val="0"/>
-                <w:i w:val="0"/>
-                <w:color w:val="333333"/>
-                <w:sz w:val="20"/>
-                <w:szCs w:val="20"/>
-                <w:shd w:val="clear" w:color="auto" w:fill="FFFFFF"/>
-              </w:rPr>
-              <w:t xml:space="preserve"> de un proyecto y los conceptos básicos, se puede separar del ciclo principal de desarrollo aunque no se debería obviar</w:t>
-            </w:r>
-            <w:r>
-              <w:rPr>
-                <w:rFonts w:ascii="Arial" w:hAnsi="Arial" w:cs="Arial"/>
-                <w:b w:val="0"/>
-                <w:i w:val="0"/>
-                <w:color w:val="333333"/>
-                <w:sz w:val="20"/>
-                <w:szCs w:val="20"/>
-                <w:shd w:val="clear" w:color="auto" w:fill="FFFFFF"/>
-              </w:rPr>
-              <w:t>. Los autores de la metodología ponen especial atención a la participación de los clientes en esta fase,</w:t>
+              <w:t>.</w:t>
             </w:r>
           </w:p>
           <w:p>
@@ -4739,7 +4800,6 @@
               </w:rPr>
               <w:t xml:space="preserve">Durante esta fase, los </w:t>
             </w:r>
-            <w:proofErr w:type="spellStart"/>
             <w:r>
               <w:rPr>
                 <w:rFonts w:ascii="Arial" w:hAnsi="Arial" w:cs="Arial"/>
@@ -4748,9 +4808,8 @@
                 <w:sz w:val="20"/>
                 <w:szCs w:val="20"/>
               </w:rPr>
-              <w:t>desarrlladores</w:t>
-            </w:r>
-            <w:proofErr w:type="spellEnd"/>
+              <w:t>desarrolladores</w:t>
+            </w:r>
             <w:r>
               <w:rPr>
                 <w:rFonts w:ascii="Arial" w:hAnsi="Arial" w:cs="Arial"/>
@@ -5071,7 +5130,20 @@
                 <w:sz w:val="20"/>
                 <w:szCs w:val="20"/>
               </w:rPr>
-              <w:t>productización</w:t>
+              <w:t>prod</w:t>
+            </w:r>
+            <w:bookmarkStart w:id="0" w:name="_GoBack"/>
+            <w:bookmarkEnd w:id="0"/>
+            <w:r>
+              <w:rPr>
+                <w:rFonts w:ascii="Arial" w:hAnsi="Arial" w:cs="Arial"/>
+                <w:b w:val="0"/>
+                <w:i w:val="0"/>
+                <w:color w:val="auto"/>
+                <w:sz w:val="20"/>
+                <w:szCs w:val="20"/>
+              </w:rPr>
+              <w:t>uctización</w:t>
             </w:r>
             <w:proofErr w:type="spellEnd"/>
             <w:r>
@@ -16112,7 +16184,7 @@
 </file>
 
 <file path=customXml/itemProps1.xml><?xml version="1.0" encoding="utf-8"?>
-<ds:datastoreItem xmlns:ds="http://schemas.openxmlformats.org/officeDocument/2006/customXml" ds:itemID="{A044DB16-54C1-4FC2-9FEB-B2F4BF10DA6E}">
+<ds:datastoreItem xmlns:ds="http://schemas.openxmlformats.org/officeDocument/2006/customXml" ds:itemID="{BD9E6324-7F8C-4403-90D0-7F2972CC4D13}">
   <ds:schemaRefs>
     <ds:schemaRef ds:uri="http://schemas.openxmlformats.org/officeDocument/2006/bibliography"/>
   </ds:schemaRefs>

</xml_diff>